<commit_message>
changed the default figure size
</commit_message>
<xml_diff>
--- a/trap_rate/TrapRateEffects.docx
+++ b/trap_rate/TrapRateEffects.docx
@@ -45,59 +45,73 @@
         <w:pStyle w:val="Author"/>
       </w:pPr>
       <w:r>
-        <w:t xml:space="preserve">Kevin</w:t>
+        <w:t xml:space="preserve">Kevin See</w:t>
+      </w:r>
+      <w:r>
+        <w:rPr>
+          <w:vertAlign w:val="superscript"/>
+        </w:rPr>
+        <w:t xml:space="preserve">1</w:t>
+      </w:r>
+      <w:r>
+        <w:rPr>
+          <w:vertAlign w:val="superscript"/>
+        </w:rPr>
+        <w:t xml:space="preserve">,</w:t>
+      </w:r>
+      <w:r>
+        <w:rPr>
+          <w:vertAlign w:val="superscript"/>
+        </w:rPr>
+        <w:t xml:space="preserve">✉</w:t>
+      </w:r>
+      <w:r>
+        <w:t xml:space="preserve">,</w:t>
       </w:r>
       <w:r>
         <w:t xml:space="preserve"> </w:t>
       </w:r>
       <w:r>
-        <w:t xml:space="preserve">See</w:t>
+        <w:t xml:space="preserve">Mike Ackerman</w:t>
       </w:r>
       <w:r>
         <w:rPr>
-          <w:rStyle w:val="FootnoteReference"/>
+          <w:vertAlign w:val="superscript"/>
         </w:rPr>
-        <w:footnoteReference w:id="20"/>
-      </w:r>
-    </w:p>
-    <w:p>
-      <w:pPr>
-        <w:pStyle w:val="Author"/>
-      </w:pPr>
-      <w:r>
-        <w:t xml:space="preserve">Mike</w:t>
+        <w:t xml:space="preserve">1</w:t>
+      </w:r>
+      <w:r>
+        <w:rPr>
+          <w:vertAlign w:val="superscript"/>
+        </w:rPr>
+        <w:t xml:space="preserve">,</w:t>
+      </w:r>
+      <w:r>
+        <w:rPr>
+          <w:vertAlign w:val="superscript"/>
+        </w:rPr>
+        <w:t xml:space="preserve">✉</w:t>
+      </w:r>
+      <w:r>
+        <w:t xml:space="preserve">,</w:t>
       </w:r>
       <w:r>
         <w:t xml:space="preserve"> </w:t>
       </w:r>
       <w:r>
-        <w:t xml:space="preserve">Ackerman</w:t>
+        <w:t xml:space="preserve">and</w:t>
+      </w:r>
+      <w:r>
+        <w:t xml:space="preserve"> </w:t>
+      </w:r>
+      <w:r>
+        <w:t xml:space="preserve">Kyle Meier</w:t>
       </w:r>
       <w:r>
         <w:rPr>
-          <w:rStyle w:val="FootnoteReference"/>
+          <w:vertAlign w:val="superscript"/>
         </w:rPr>
-        <w:footnoteReference w:id="21"/>
-      </w:r>
-    </w:p>
-    <w:p>
-      <w:pPr>
-        <w:pStyle w:val="Author"/>
-      </w:pPr>
-      <w:r>
-        <w:t xml:space="preserve">Kyle</w:t>
-      </w:r>
-      <w:r>
-        <w:t xml:space="preserve"> </w:t>
-      </w:r>
-      <w:r>
-        <w:t xml:space="preserve">Meier</w:t>
-      </w:r>
-      <w:r>
-        <w:rPr>
-          <w:rStyle w:val="FootnoteReference"/>
-        </w:rPr>
-        <w:footnoteReference w:id="22"/>
+        <w:t xml:space="preserve">1</w:t>
       </w:r>
     </w:p>
     <w:p>
@@ -148,13 +162,100 @@
     </w:sdt>
     <w:p>
       <w:pPr>
+        <w:pStyle w:val="FirstParagraph"/>
+      </w:pPr>
+      <w:r>
+        <w:rPr>
+          <w:vertAlign w:val="superscript"/>
+        </w:rPr>
+        <w:t xml:space="preserve">1</w:t>
+      </w:r>
+      <w:r>
+        <w:t xml:space="preserve"> </w:t>
+      </w:r>
+      <w:r>
+        <w:t xml:space="preserve">Biomark, Inc.</w:t>
+      </w:r>
+    </w:p>
+    <w:p>
+      <w:pPr>
+        <w:pStyle w:val="BodyText"/>
+      </w:pPr>
+      <w:r>
+        <w:rPr>
+          <w:vertAlign w:val="superscript"/>
+        </w:rPr>
+        <w:t xml:space="preserve">✉</w:t>
+      </w:r>
+      <w:r>
+        <w:t xml:space="preserve"> </w:t>
+      </w:r>
+      <w:r>
+        <w:t xml:space="preserve">Correspondence:</w:t>
+      </w:r>
+      <w:r>
+        <w:t xml:space="preserve"> </w:t>
+      </w:r>
+      <w:hyperlink r:id="rId20">
+        <w:r>
+          <w:rPr>
+            <w:rStyle w:val="Hyperlink"/>
+          </w:rPr>
+          <w:t xml:space="preserve">Kevin See &lt;</w:t>
+        </w:r>
+        <w:hyperlink r:id="rId20">
+          <w:r>
+            <w:rPr>
+              <w:rStyle w:val="Hyperlink"/>
+            </w:rPr>
+            <w:t xml:space="preserve">Kevin.See@biomark.com</w:t>
+          </w:r>
+        </w:hyperlink>
+        <w:r>
+          <w:rPr>
+            <w:rStyle w:val="Hyperlink"/>
+          </w:rPr>
+          <w:t xml:space="preserve">&gt;</w:t>
+        </w:r>
+      </w:hyperlink>
+      <w:r>
+        <w:t xml:space="preserve">,</w:t>
+      </w:r>
+      <w:r>
+        <w:t xml:space="preserve"> </w:t>
+      </w:r>
+      <w:hyperlink r:id="rId21">
+        <w:r>
+          <w:rPr>
+            <w:rStyle w:val="Hyperlink"/>
+          </w:rPr>
+          <w:t xml:space="preserve">Mike Ackerman &lt;</w:t>
+        </w:r>
+        <w:hyperlink r:id="rId21">
+          <w:r>
+            <w:rPr>
+              <w:rStyle w:val="Hyperlink"/>
+            </w:rPr>
+            <w:t xml:space="preserve">Mike.Ackerman@biomark.com</w:t>
+          </w:r>
+        </w:hyperlink>
+        <w:r>
+          <w:rPr>
+            <w:rStyle w:val="Hyperlink"/>
+          </w:rPr>
+          <w:t xml:space="preserve">&gt;</w:t>
+        </w:r>
+      </w:hyperlink>
+    </w:p>
+    <w:p>
+      <w:pPr>
         <w:pStyle w:val="Heading1"/>
       </w:pPr>
-      <w:bookmarkStart w:id="23" w:name="introduction"/>
+      <w:bookmarkStart w:id="22" w:name="introduction"/>
       <w:r>
         <w:t xml:space="preserve">Introduction</w:t>
       </w:r>
-      <w:bookmarkEnd w:id="23"/>
+      <w:bookmarkEnd w:id="22"/>
     </w:p>
     <w:p>
       <w:pPr>
@@ -168,11 +269,11 @@
       <w:pPr>
         <w:pStyle w:val="Heading1"/>
       </w:pPr>
-      <w:bookmarkStart w:id="24" w:name="methods"/>
+      <w:bookmarkStart w:id="23" w:name="methods"/>
       <w:r>
         <w:t xml:space="preserve">Methods</w:t>
       </w:r>
-      <w:bookmarkEnd w:id="24"/>
+      <w:bookmarkEnd w:id="23"/>
     </w:p>
     <w:p>
       <w:pPr>
@@ -193,6 +294,7 @@
         <m:oMath>
           <m:r>
             <m:rPr>
+              <m:nor/>
               <m:sty m:val="p"/>
             </m:rPr>
             <m:t>CV</m:t>
@@ -202,6 +304,7 @@
           </m:r>
           <m:r>
             <m:rPr>
+              <m:nor/>
               <m:sty m:val="p"/>
             </m:rPr>
             <m:t>exp</m:t>
@@ -282,11 +385,11 @@
       <w:pPr>
         <w:pStyle w:val="Heading2"/>
       </w:pPr>
-      <w:bookmarkStart w:id="25" w:name="populations-with-no-detections"/>
+      <w:bookmarkStart w:id="24" w:name="populations-with-no-detections"/>
       <w:r>
         <w:t xml:space="preserve">Populations with No Detections</w:t>
       </w:r>
-      <w:bookmarkEnd w:id="25"/>
+      <w:bookmarkEnd w:id="24"/>
     </w:p>
     <w:p>
       <w:pPr>
@@ -1096,11 +1199,11 @@
       <w:pPr>
         <w:pStyle w:val="Heading2"/>
       </w:pPr>
-      <w:bookmarkStart w:id="26" w:name="populations-with-low-detections"/>
+      <w:bookmarkStart w:id="25" w:name="populations-with-low-detections"/>
       <w:r>
         <w:t xml:space="preserve">Populations with Low Detections</w:t>
       </w:r>
-      <w:bookmarkEnd w:id="26"/>
+      <w:bookmarkEnd w:id="25"/>
     </w:p>
     <w:p>
       <w:pPr>
@@ -1112,10 +1215,9 @@
     </w:p>
     <w:p>
       <w:pPr>
-        <w:pStyle w:val="Compact"/>
         <w:numPr>
+          <w:ilvl w:val="0"/>
           <w:numId w:val="1001"/>
-          <w:ilvl w:val="0"/>
         </w:numPr>
       </w:pPr>
       <w:r>
@@ -1124,10 +1226,9 @@
     </w:p>
     <w:p>
       <w:pPr>
-        <w:pStyle w:val="Compact"/>
         <w:numPr>
+          <w:ilvl w:val="0"/>
           <w:numId w:val="1001"/>
-          <w:ilvl w:val="0"/>
         </w:numPr>
       </w:pPr>
       <w:r>
@@ -1136,10 +1237,9 @@
     </w:p>
     <w:p>
       <w:pPr>
-        <w:pStyle w:val="Compact"/>
         <w:numPr>
+          <w:ilvl w:val="0"/>
           <w:numId w:val="1001"/>
-          <w:ilvl w:val="0"/>
         </w:numPr>
       </w:pPr>
       <w:r>
@@ -4048,11 +4148,11 @@
       <w:pPr>
         <w:pStyle w:val="Heading3"/>
       </w:pPr>
-      <w:bookmarkStart w:id="27" w:name="chinook"/>
+      <w:bookmarkStart w:id="26" w:name="chinook"/>
       <w:r>
         <w:t xml:space="preserve">Chinook</w:t>
       </w:r>
-      <w:bookmarkEnd w:id="27"/>
+      <w:bookmarkEnd w:id="26"/>
     </w:p>
     <w:p>
       <w:pPr>
@@ -4484,11 +4584,11 @@
       <w:pPr>
         <w:pStyle w:val="Heading3"/>
       </w:pPr>
-      <w:bookmarkStart w:id="28" w:name="steelhead"/>
+      <w:bookmarkStart w:id="27" w:name="steelhead"/>
       <w:r>
         <w:t xml:space="preserve">Steelhead</w:t>
       </w:r>
-      <w:bookmarkEnd w:id="28"/>
+      <w:bookmarkEnd w:id="27"/>
     </w:p>
     <w:p>
       <w:pPr>
@@ -4765,24 +4865,29 @@
       </w:tr>
     </w:tbl>
     <w:p>
+      <w:r>
+        <w:br w:type="page"/>
+      </w:r>
+    </w:p>
+    <w:p>
       <w:pPr>
         <w:pStyle w:val="Heading1"/>
       </w:pPr>
-      <w:bookmarkStart w:id="29" w:name="results"/>
+      <w:bookmarkStart w:id="28" w:name="results"/>
       <w:r>
         <w:t xml:space="preserve">Results</w:t>
       </w:r>
-      <w:bookmarkEnd w:id="29"/>
+      <w:bookmarkEnd w:id="28"/>
     </w:p>
     <w:p>
       <w:pPr>
         <w:pStyle w:val="Heading2"/>
       </w:pPr>
-      <w:bookmarkStart w:id="30" w:name="X66277b20dbe9ad22cdc8867c603dbc1f6970c33"/>
+      <w:bookmarkStart w:id="29" w:name="X66277b20dbe9ad22cdc8867c603dbc1f6970c33"/>
       <w:r>
         <w:t xml:space="preserve">Number of Tags Required in a TRT Population</w:t>
       </w:r>
-      <w:bookmarkEnd w:id="30"/>
+      <w:bookmarkEnd w:id="29"/>
     </w:p>
     <w:p>
       <w:pPr>
@@ -4799,7 +4904,7 @@
       <w:r>
         <w:drawing>
           <wp:inline>
-            <wp:extent cx="5334000" cy="5334000"/>
+            <wp:extent cx="5943600" cy="3396342"/>
             <wp:effectExtent b="0" l="0" r="0" t="0"/>
             <wp:docPr descr="Figure 1: Scatterplot of the number of PIT tags detected in each population and the CV of the abundance estimate for that population. The lines are GLM and Loess fits to the data. The dashed horizontal line denotes a CV of 15%." title="" id="1" name="Picture"/>
             <a:graphic>
@@ -4812,7 +4917,7 @@
                     </pic:cNvPicPr>
                   </pic:nvPicPr>
                   <pic:blipFill>
-                    <a:blip r:embed="rId31"/>
+                    <a:blip r:embed="rId30"/>
                     <a:stretch>
                       <a:fillRect/>
                     </a:stretch>
@@ -4820,7 +4925,7 @@
                   <pic:spPr bwMode="auto">
                     <a:xfrm>
                       <a:off x="0" y="0"/>
-                      <a:ext cx="5334000" cy="5334000"/>
+                      <a:ext cx="5943600" cy="3396342"/>
                     </a:xfrm>
                     <a:prstGeom prst="rect">
                       <a:avLst/>
@@ -4868,7 +4973,7 @@
       <w:r>
         <w:drawing>
           <wp:inline>
-            <wp:extent cx="5334000" cy="5334000"/>
+            <wp:extent cx="5943600" cy="3396342"/>
             <wp:effectExtent b="0" l="0" r="0" t="0"/>
             <wp:docPr descr="Figure 2: Scatterplot of the proportion of PIT tags detected in each population and the CV of the abundance estimate for that population. The lines are GLM and Loess fits to that data. The dashed horizontal line denotes a CV of 15%." title="" id="1" name="Picture"/>
             <a:graphic>
@@ -4881,7 +4986,7 @@
                     </pic:cNvPicPr>
                   </pic:nvPicPr>
                   <pic:blipFill>
-                    <a:blip r:embed="rId32"/>
+                    <a:blip r:embed="rId31"/>
                     <a:stretch>
                       <a:fillRect/>
                     </a:stretch>
@@ -4889,7 +4994,7 @@
                   <pic:spPr bwMode="auto">
                     <a:xfrm>
                       <a:off x="0" y="0"/>
-                      <a:ext cx="5334000" cy="5334000"/>
+                      <a:ext cx="5943600" cy="3396342"/>
                     </a:xfrm>
                     <a:prstGeom prst="rect">
                       <a:avLst/>
@@ -5509,7 +5614,7 @@
       <w:r>
         <w:drawing>
           <wp:inline>
-            <wp:extent cx="5334000" cy="4572000"/>
+            <wp:extent cx="5943600" cy="5094514"/>
             <wp:effectExtent b="0" l="0" r="0" t="0"/>
             <wp:docPr descr="Figure 3: The number of PIT tags detected in a TRT population and the corresponding population abundance estimate, by species, using results back to spawn year 2013. Estimates shown in blue had a CV of 15% or less. The dashed vertical line denotes 50 PIT tags detected." title="" id="1" name="Picture"/>
             <a:graphic>
@@ -5522,7 +5627,7 @@
                     </pic:cNvPicPr>
                   </pic:nvPicPr>
                   <pic:blipFill>
-                    <a:blip r:embed="rId33"/>
+                    <a:blip r:embed="rId32"/>
                     <a:stretch>
                       <a:fillRect/>
                     </a:stretch>
@@ -5530,7 +5635,7 @@
                   <pic:spPr bwMode="auto">
                     <a:xfrm>
                       <a:off x="0" y="0"/>
-                      <a:ext cx="5334000" cy="4572000"/>
+                      <a:ext cx="5943600" cy="5094514"/>
                     </a:xfrm>
                     <a:prstGeom prst="rect">
                       <a:avLst/>
@@ -5561,9 +5666,35 @@
       <w:pPr>
         <w:pStyle w:val="Heading3"/>
       </w:pPr>
-      <w:bookmarkStart w:id="34" w:name="sex-and-age-estimates"/>
+      <w:bookmarkStart w:id="33" w:name="sex-and-age-estimates"/>
       <w:r>
         <w:t xml:space="preserve">Sex and Age Estimates</w:t>
+      </w:r>
+      <w:bookmarkEnd w:id="33"/>
+    </w:p>
+    <w:p>
+      <w:pPr>
+        <w:pStyle w:val="FirstParagraph"/>
+      </w:pPr>
+      <w:r>
+        <w:t xml:space="preserve">We want to note that reasonably precise estimates of abundance, by sex and total age, are also a desired outcome as they are necessary to construct brood tables and estimate population productivity. However, note that it will not require 50 female tags detected within a population to achieve reasonable precision of female abundance. Rather, we will take the total abundance estimate to a TRT population and multiply it by a binomial (female vs. male) proportion to generate abundance by females and males. The binomial proportions will be estimated from all of the tags detected in that TRT population. If we have about 50 total tags detected in a population for a good abundance estimate, the proportion female or male will be fairly precise because 50 is a good sample size for proportions, especially when the proportion is somewhere near 50%. Therefore, the CV for the number of females in that population will be slightly larger than the CV of the total abundance, but probably not by much.</w:t>
+      </w:r>
+    </w:p>
+    <w:p>
+      <w:pPr>
+        <w:pStyle w:val="BodyText"/>
+      </w:pPr>
+      <w:r>
+        <w:t xml:space="preserve">Similar arguments hold for abundance by total age (multinomial proportions), although as we attempt to account for more age classses, the precision will suffer. Therefore, for a Chinook salmon population with 3 total age classes, we expect to get reasonable estimates with a sample size close to 50. However, for a steelhead population with up to 6 or so total age classes, the precision will suffer, especially since some of the total age classes may have very few fish. However, sex and age classes with proportions outside the tails (e.g., &gt; 10%) would likely have good precision.</w:t>
+      </w:r>
+    </w:p>
+    <w:p>
+      <w:pPr>
+        <w:pStyle w:val="Heading2"/>
+      </w:pPr>
+      <w:bookmarkStart w:id="34" w:name="total-tags-at-lower-granite"/>
+      <w:r>
+        <w:t xml:space="preserve">Total Tags at Lower Granite</w:t>
       </w:r>
       <w:bookmarkEnd w:id="34"/>
     </w:p>
@@ -5572,32 +5703,6 @@
         <w:pStyle w:val="FirstParagraph"/>
       </w:pPr>
       <w:r>
-        <w:t xml:space="preserve">We want to note that reasonably precise estimates of abundance, by sex and total age, are also a desired outcome as they are necessary to construct brood tables and estimate population productivity. However, note that it will not require 50 female tags detected within a population to achieve reasonable precision of female abundance. Rather, we will take the total abundance estimate to a TRT population and multiply it by a binomial (female vs. male) proportion to generate abundance by females and males. The binomial proportions will be estimated from all of the tags detected in that TRT population. If we have about 50 total tags detected in a population for a good abundance estimate, the proportion female or male will be fairly precise because 50 is a good sample size for proportions, especially when the proportion is somewhere near 50%. Therefore, the CV for the number of females in that population will be slightly larger than the CV of the total abundance, but probably not by much.</w:t>
-      </w:r>
-    </w:p>
-    <w:p>
-      <w:pPr>
-        <w:pStyle w:val="BodyText"/>
-      </w:pPr>
-      <w:r>
-        <w:t xml:space="preserve">Similar arguments hold for abundance by total age (multinomial proportions), although as we attempt to account for more age classses, the precision will suffer. Therefore, for a Chinook salmon population with 3 total age classes, we expect to get reasonable estimates with a sample size close to 50. However, for a steelhead population with up to 6 or so total age classes, the precision will suffer, especially since some of the total age classes may have very few fish. However, sex and age classes with proportions outside the tails (e.g., &gt; 10%) would likely have good precision.</w:t>
-      </w:r>
-    </w:p>
-    <w:p>
-      <w:pPr>
-        <w:pStyle w:val="Heading2"/>
-      </w:pPr>
-      <w:bookmarkStart w:id="35" w:name="total-tags-at-lower-granite"/>
-      <w:r>
-        <w:t xml:space="preserve">Total Tags at Lower Granite</w:t>
-      </w:r>
-      <w:bookmarkEnd w:id="35"/>
-    </w:p>
-    <w:p>
-      <w:pPr>
-        <w:pStyle w:val="FirstParagraph"/>
-      </w:pPr>
-      <w:r>
         <w:t xml:space="preserve">We now have an estimate of the number of PIT tags that need to be detected within a TRT population (50) to achieve an abundance estimate with reasonable precision. But now we want to know how many PIT tags would need to be deployed at LGR to observe 50 PIT tags within any population. The proportion of all PIT tags deployed at LGR that were detected in any TRT population has changed over time, due to more IPTDS infrastructure being installed across the Snake River Basin (Figure 4), and thus, we chose to focus on the period from 2013 on, since the infrastructure has been more stable since then. Since 2013, the average proportion of all tags deployed from LGR that were detected in a TRT population, by species, is shown in Table 7.</w:t>
       </w:r>
     </w:p>
@@ -5608,7 +5713,7 @@
       <w:r>
         <w:drawing>
           <wp:inline>
-            <wp:extent cx="5334000" cy="5334000"/>
+            <wp:extent cx="5943600" cy="3396342"/>
             <wp:effectExtent b="0" l="0" r="0" t="0"/>
             <wp:docPr descr="Figure 4: The proportion of all PIT tags deployed at LGR that were later detected within a TRT population each year, by species." title="" id="1" name="Picture"/>
             <a:graphic>
@@ -5621,7 +5726,7 @@
                     </pic:cNvPicPr>
                   </pic:nvPicPr>
                   <pic:blipFill>
-                    <a:blip r:embed="rId36"/>
+                    <a:blip r:embed="rId35"/>
                     <a:stretch>
                       <a:fillRect/>
                     </a:stretch>
@@ -5629,7 +5734,7 @@
                   <pic:spPr bwMode="auto">
                     <a:xfrm>
                       <a:off x="0" y="0"/>
-                      <a:ext cx="5334000" cy="5334000"/>
+                      <a:ext cx="5943600" cy="3396342"/>
                     </a:xfrm>
                     <a:prstGeom prst="rect">
                       <a:avLst/>
@@ -7925,7 +8030,7 @@
       <w:r>
         <w:drawing>
           <wp:inline>
-            <wp:extent cx="5334000" cy="6096000"/>
+            <wp:extent cx="5943600" cy="5943600"/>
             <wp:effectExtent b="0" l="0" r="0" t="0"/>
             <wp:docPr descr="Figure 5: Expected proportion of TRT populations with a good CV of abundance estimates for a given number of PIT tags deployed at LGR, faceted by species. Dashed line shows 4,000 tags. Labels depict which additional TRT populations are expected to have a good CV of abundance as the number of tags deployed increases." title="" id="1" name="Picture"/>
             <a:graphic>
@@ -7938,7 +8043,7 @@
                     </pic:cNvPicPr>
                   </pic:nvPicPr>
                   <pic:blipFill>
-                    <a:blip r:embed="rId37"/>
+                    <a:blip r:embed="rId36"/>
                     <a:stretch>
                       <a:fillRect/>
                     </a:stretch>
@@ -7946,7 +8051,7 @@
                   <pic:spPr bwMode="auto">
                     <a:xfrm>
                       <a:off x="0" y="0"/>
-                      <a:ext cx="5334000" cy="6096000"/>
+                      <a:ext cx="5943600" cy="5943600"/>
                     </a:xfrm>
                     <a:prstGeom prst="rect">
                       <a:avLst/>
@@ -7980,7 +8085,7 @@
       <w:r>
         <w:drawing>
           <wp:inline>
-            <wp:extent cx="5334000" cy="6096000"/>
+            <wp:extent cx="5943600" cy="5943600"/>
             <wp:effectExtent b="0" l="0" r="0" t="0"/>
             <wp:docPr descr="Figure 6: Same as figure above, but zoomed into the lower left corner of that plot." title="" id="1" name="Picture"/>
             <a:graphic>
@@ -7993,7 +8098,7 @@
                     </pic:cNvPicPr>
                   </pic:nvPicPr>
                   <pic:blipFill>
-                    <a:blip r:embed="rId38"/>
+                    <a:blip r:embed="rId37"/>
                     <a:stretch>
                       <a:fillRect/>
                     </a:stretch>
@@ -8001,7 +8106,7 @@
                   <pic:spPr bwMode="auto">
                     <a:xfrm>
                       <a:off x="0" y="0"/>
-                      <a:ext cx="5334000" cy="6096000"/>
+                      <a:ext cx="5943600" cy="5943600"/>
                     </a:xfrm>
                     <a:prstGeom prst="rect">
                       <a:avLst/>
@@ -8051,7 +8156,7 @@
       <w:r>
         <w:drawing>
           <wp:inline>
-            <wp:extent cx="5334000" cy="6096000"/>
+            <wp:extent cx="5943600" cy="5943600"/>
             <wp:effectExtent b="0" l="0" r="0" t="0"/>
             <wp:docPr descr="Figure 7: Expected proportion of TRT populations with a good CV of abundance estimates for a given number of PIT tags deployed at LGR, faceted by species, colored by detection probability scenario." title="" id="1" name="Picture"/>
             <a:graphic>
@@ -8064,7 +8169,7 @@
                     </pic:cNvPicPr>
                   </pic:nvPicPr>
                   <pic:blipFill>
-                    <a:blip r:embed="rId39"/>
+                    <a:blip r:embed="rId38"/>
                     <a:stretch>
                       <a:fillRect/>
                     </a:stretch>
@@ -8072,7 +8177,7 @@
                   <pic:spPr bwMode="auto">
                     <a:xfrm>
                       <a:off x="0" y="0"/>
-                      <a:ext cx="5334000" cy="6096000"/>
+                      <a:ext cx="5943600" cy="5943600"/>
                     </a:xfrm>
                     <a:prstGeom prst="rect">
                       <a:avLst/>
@@ -8106,7 +8211,7 @@
       <w:r>
         <w:drawing>
           <wp:inline>
-            <wp:extent cx="5334000" cy="6096000"/>
+            <wp:extent cx="5943600" cy="5943600"/>
             <wp:effectExtent b="0" l="0" r="0" t="0"/>
             <wp:docPr descr="Figure 8: Histograms of detection probabilities at each array, estimated from DABOM, facted by MPG and colored by TRT population" title="" id="1" name="Picture"/>
             <a:graphic>
@@ -8119,7 +8224,7 @@
                     </pic:cNvPicPr>
                   </pic:nvPicPr>
                   <pic:blipFill>
-                    <a:blip r:embed="rId40"/>
+                    <a:blip r:embed="rId39"/>
                     <a:stretch>
                       <a:fillRect/>
                     </a:stretch>
@@ -8127,7 +8232,7 @@
                   <pic:spPr bwMode="auto">
                     <a:xfrm>
                       <a:off x="0" y="0"/>
-                      <a:ext cx="5334000" cy="6096000"/>
+                      <a:ext cx="5943600" cy="5943600"/>
                     </a:xfrm>
                     <a:prstGeom prst="rect">
                       <a:avLst/>
@@ -8158,11 +8263,11 @@
       <w:pPr>
         <w:pStyle w:val="Heading1"/>
       </w:pPr>
-      <w:bookmarkStart w:id="41" w:name="conclusions"/>
+      <w:bookmarkStart w:id="40" w:name="conclusions"/>
       <w:r>
         <w:t xml:space="preserve">Conclusions</w:t>
       </w:r>
-      <w:bookmarkEnd w:id="41"/>
+      <w:bookmarkEnd w:id="40"/>
     </w:p>
     <w:p>
       <w:pPr>
@@ -8204,7 +8309,17 @@
         <w:t xml:space="preserve">0.15).</w:t>
       </w:r>
     </w:p>
-    <w:sectPr/>
+    <w:sectPr>
+      <w:headerReference w:type="even" r:id="rId10"/>
+      <w:headerReference w:type="default" r:id="rId9"/>
+      <w:footerReference w:type="even" r:id="rId14"/>
+      <w:footerReference w:type="default" r:id="rId13"/>
+      <w:headerReference w:type="first" r:id="rId11"/>
+      <w:footerReference w:type="first" r:id="rId12"/>
+      <w:pgSz w:w="12240" w:h="15840"/>
+      <w:pgMar w:top="1440" w:right="1440" w:bottom="1440" w:left="1440" w:header="720" w:footer="720" w:gutter="0"/>
+      <w:cols w:space="720"/>
+    </w:sectPr>
   </w:body>
 </w:document>
 </file>
@@ -8213,6 +8328,133 @@
 <w:comments xmlns:w="http://schemas.openxmlformats.org/wordprocessingml/2006/main" xmlns:m="http://schemas.openxmlformats.org/officeDocument/2006/math" xmlns:r="http://schemas.openxmlformats.org/officeDocument/2006/relationships" xmlns:o="urn:schemas-microsoft-com:office:office" xmlns:v="urn:schemas-microsoft-com:vml" xmlns:w10="urn:schemas-microsoft-com:office:word" xmlns:a="http://schemas.openxmlformats.org/drawingml/2006/main" xmlns:pic="http://schemas.openxmlformats.org/drawingml/2006/picture" xmlns:wp="http://schemas.openxmlformats.org/drawingml/2006/wordprocessingDrawing"/>
 </file>
 
+<file path=word/footer1.xml><?xml version="1.0" encoding="utf-8"?>
+<w:ftr xmlns:wpc="http://schemas.microsoft.com/office/word/2010/wordprocessingCanvas" xmlns:cx="http://schemas.microsoft.com/office/drawing/2014/chartex" xmlns:cx1="http://schemas.microsoft.com/office/drawing/2015/9/8/chartex" xmlns:cx2="http://schemas.microsoft.com/office/drawing/2015/10/21/chartex" xmlns:cx3="http://schemas.microsoft.com/office/drawing/2016/5/9/chartex" xmlns:cx4="http://schemas.microsoft.com/office/drawing/2016/5/10/chartex" xmlns:cx5="http://schemas.microsoft.com/office/drawing/2016/5/11/chartex" xmlns:cx6="http://schemas.microsoft.com/office/drawing/2016/5/12/chartex" xmlns:cx7="http://schemas.microsoft.com/office/drawing/2016/5/13/chartex" xmlns:cx8="http://schemas.microsoft.com/office/drawing/2016/5/14/chartex" xmlns:mc="http://schemas.openxmlformats.org/markup-compatibility/2006" xmlns:aink="http://schemas.microsoft.com/office/drawing/2016/ink" xmlns:am3d="http://schemas.microsoft.com/office/drawing/2017/model3d" xmlns:o="urn:schemas-microsoft-com:office:office" xmlns:r="http://schemas.openxmlformats.org/officeDocument/2006/relationships" xmlns:m="http://schemas.openxmlformats.org/officeDocument/2006/math" xmlns:v="urn:schemas-microsoft-com:vml" xmlns:wp14="http://schemas.microsoft.com/office/word/2010/wordprocessingDrawing" xmlns:wp="http://schemas.openxmlformats.org/drawingml/2006/wordprocessingDrawing" xmlns:w10="urn:schemas-microsoft-com:office:word" xmlns:w="http://schemas.openxmlformats.org/wordprocessingml/2006/main" xmlns:w14="http://schemas.microsoft.com/office/word/2010/wordml" xmlns:w15="http://schemas.microsoft.com/office/word/2012/wordml" xmlns:w16cid="http://schemas.microsoft.com/office/word/2016/wordml/cid" xmlns:w16se="http://schemas.microsoft.com/office/word/2015/wordml/symex" xmlns:wpg="http://schemas.microsoft.com/office/word/2010/wordprocessingGroup" xmlns:wpi="http://schemas.microsoft.com/office/word/2010/wordprocessingInk" xmlns:wne="http://schemas.microsoft.com/office/word/2006/wordml" xmlns:wps="http://schemas.microsoft.com/office/word/2010/wordprocessingShape" mc:Ignorable="w14 w15 w16se w16cid wp14">
+  <w:sdt>
+    <w:sdtPr>
+      <w:rPr>
+        <w:rStyle w:val="PageNumber"/>
+      </w:rPr>
+      <w:id w:val="-1411540739"/>
+      <w:docPartObj>
+        <w:docPartGallery w:val="Page Numbers (Bottom of Page)"/>
+        <w:docPartUnique/>
+      </w:docPartObj>
+    </w:sdtPr>
+    <w:sdtContent>
+      <w:p>
+        <w:pPr>
+          <w:pStyle w:val="Footer"/>
+          <w:framePr w:wrap="none" w:vAnchor="text" w:hAnchor="margin" w:xAlign="right" w:y="1"/>
+          <w:rPr>
+            <w:rStyle w:val="PageNumber"/>
+          </w:rPr>
+        </w:pPr>
+        <w:r>
+          <w:rPr>
+            <w:rStyle w:val="PageNumber"/>
+          </w:rPr>
+          <w:fldChar w:fldCharType="begin"/>
+        </w:r>
+        <w:r>
+          <w:rPr>
+            <w:rStyle w:val="PageNumber"/>
+          </w:rPr>
+          <w:instrText xml:space="preserve"> PAGE </w:instrText>
+        </w:r>
+        <w:r>
+          <w:rPr>
+            <w:rStyle w:val="PageNumber"/>
+          </w:rPr>
+          <w:fldChar w:fldCharType="end"/>
+        </w:r>
+      </w:p>
+    </w:sdtContent>
+  </w:sdt>
+  <w:p>
+    <w:pPr>
+      <w:pStyle w:val="Footer"/>
+      <w:ind w:right="360"/>
+    </w:pPr>
+  </w:p>
+</w:ftr>
+</file>
+
+<file path=word/footer2.xml><?xml version="1.0" encoding="utf-8"?>
+<w:ftr xmlns:wpc="http://schemas.microsoft.com/office/word/2010/wordprocessingCanvas" xmlns:cx="http://schemas.microsoft.com/office/drawing/2014/chartex" xmlns:cx1="http://schemas.microsoft.com/office/drawing/2015/9/8/chartex" xmlns:cx2="http://schemas.microsoft.com/office/drawing/2015/10/21/chartex" xmlns:cx3="http://schemas.microsoft.com/office/drawing/2016/5/9/chartex" xmlns:cx4="http://schemas.microsoft.com/office/drawing/2016/5/10/chartex" xmlns:cx5="http://schemas.microsoft.com/office/drawing/2016/5/11/chartex" xmlns:cx6="http://schemas.microsoft.com/office/drawing/2016/5/12/chartex" xmlns:cx7="http://schemas.microsoft.com/office/drawing/2016/5/13/chartex" xmlns:cx8="http://schemas.microsoft.com/office/drawing/2016/5/14/chartex" xmlns:mc="http://schemas.openxmlformats.org/markup-compatibility/2006" xmlns:aink="http://schemas.microsoft.com/office/drawing/2016/ink" xmlns:am3d="http://schemas.microsoft.com/office/drawing/2017/model3d" xmlns:o="urn:schemas-microsoft-com:office:office" xmlns:r="http://schemas.openxmlformats.org/officeDocument/2006/relationships" xmlns:m="http://schemas.openxmlformats.org/officeDocument/2006/math" xmlns:v="urn:schemas-microsoft-com:vml" xmlns:wp14="http://schemas.microsoft.com/office/word/2010/wordprocessingDrawing" xmlns:wp="http://schemas.openxmlformats.org/drawingml/2006/wordprocessingDrawing" xmlns:w10="urn:schemas-microsoft-com:office:word" xmlns:w="http://schemas.openxmlformats.org/wordprocessingml/2006/main" xmlns:w14="http://schemas.microsoft.com/office/word/2010/wordml" xmlns:w15="http://schemas.microsoft.com/office/word/2012/wordml" xmlns:w16cid="http://schemas.microsoft.com/office/word/2016/wordml/cid" xmlns:w16se="http://schemas.microsoft.com/office/word/2015/wordml/symex" xmlns:wpg="http://schemas.microsoft.com/office/word/2010/wordprocessingGroup" xmlns:wpi="http://schemas.microsoft.com/office/word/2010/wordprocessingInk" xmlns:wne="http://schemas.microsoft.com/office/word/2006/wordml" xmlns:wps="http://schemas.microsoft.com/office/word/2010/wordprocessingShape" mc:Ignorable="w14 w15 w16se w16cid wp14">
+  <w:sdt>
+    <w:sdtPr>
+      <w:rPr>
+        <w:rStyle w:val="PageNumber"/>
+      </w:rPr>
+      <w:id w:val="2058418849"/>
+      <w:docPartObj>
+        <w:docPartGallery w:val="Page Numbers (Bottom of Page)"/>
+        <w:docPartUnique/>
+      </w:docPartObj>
+    </w:sdtPr>
+    <w:sdtContent>
+      <w:p>
+        <w:pPr>
+          <w:pStyle w:val="Footer"/>
+          <w:framePr w:wrap="none" w:vAnchor="text" w:hAnchor="margin" w:xAlign="right" w:y="1"/>
+          <w:rPr>
+            <w:rStyle w:val="PageNumber"/>
+          </w:rPr>
+        </w:pPr>
+        <w:r>
+          <w:rPr>
+            <w:rStyle w:val="PageNumber"/>
+          </w:rPr>
+          <w:fldChar w:fldCharType="begin"/>
+        </w:r>
+        <w:r>
+          <w:rPr>
+            <w:rStyle w:val="PageNumber"/>
+          </w:rPr>
+          <w:instrText xml:space="preserve"> PAGE </w:instrText>
+        </w:r>
+        <w:r>
+          <w:rPr>
+            <w:rStyle w:val="PageNumber"/>
+          </w:rPr>
+          <w:fldChar w:fldCharType="separate"/>
+        </w:r>
+        <w:r>
+          <w:rPr>
+            <w:rStyle w:val="PageNumber"/>
+            <w:noProof/>
+          </w:rPr>
+          <w:t>1</w:t>
+        </w:r>
+        <w:r>
+          <w:rPr>
+            <w:rStyle w:val="PageNumber"/>
+          </w:rPr>
+          <w:fldChar w:fldCharType="end"/>
+        </w:r>
+      </w:p>
+    </w:sdtContent>
+  </w:sdt>
+  <w:p>
+    <w:pPr>
+      <w:pStyle w:val="Footer"/>
+      <w:ind w:right="360"/>
+    </w:pPr>
+  </w:p>
+</w:ftr>
+</file>
+
+<file path=word/footer3.xml><?xml version="1.0" encoding="utf-8"?>
+<w:ftr xmlns:wpc="http://schemas.microsoft.com/office/word/2010/wordprocessingCanvas" xmlns:cx="http://schemas.microsoft.com/office/drawing/2014/chartex" xmlns:cx1="http://schemas.microsoft.com/office/drawing/2015/9/8/chartex" xmlns:cx2="http://schemas.microsoft.com/office/drawing/2015/10/21/chartex" xmlns:cx3="http://schemas.microsoft.com/office/drawing/2016/5/9/chartex" xmlns:cx4="http://schemas.microsoft.com/office/drawing/2016/5/10/chartex" xmlns:cx5="http://schemas.microsoft.com/office/drawing/2016/5/11/chartex" xmlns:cx6="http://schemas.microsoft.com/office/drawing/2016/5/12/chartex" xmlns:cx7="http://schemas.microsoft.com/office/drawing/2016/5/13/chartex" xmlns:cx8="http://schemas.microsoft.com/office/drawing/2016/5/14/chartex" xmlns:mc="http://schemas.openxmlformats.org/markup-compatibility/2006" xmlns:aink="http://schemas.microsoft.com/office/drawing/2016/ink" xmlns:am3d="http://schemas.microsoft.com/office/drawing/2017/model3d" xmlns:o="urn:schemas-microsoft-com:office:office" xmlns:r="http://schemas.openxmlformats.org/officeDocument/2006/relationships" xmlns:m="http://schemas.openxmlformats.org/officeDocument/2006/math" xmlns:v="urn:schemas-microsoft-com:vml" xmlns:wp14="http://schemas.microsoft.com/office/word/2010/wordprocessingDrawing" xmlns:wp="http://schemas.openxmlformats.org/drawingml/2006/wordprocessingDrawing" xmlns:w10="urn:schemas-microsoft-com:office:word" xmlns:w="http://schemas.openxmlformats.org/wordprocessingml/2006/main" xmlns:w14="http://schemas.microsoft.com/office/word/2010/wordml" xmlns:w15="http://schemas.microsoft.com/office/word/2012/wordml" xmlns:w16cid="http://schemas.microsoft.com/office/word/2016/wordml/cid" xmlns:w16se="http://schemas.microsoft.com/office/word/2015/wordml/symex" xmlns:wpg="http://schemas.microsoft.com/office/word/2010/wordprocessingGroup" xmlns:wpi="http://schemas.microsoft.com/office/word/2010/wordprocessingInk" xmlns:wne="http://schemas.microsoft.com/office/word/2006/wordml" xmlns:wps="http://schemas.microsoft.com/office/word/2010/wordprocessingShape" mc:Ignorable="w14 w15 w16se w16cid wp14">
+  <w:p>
+    <w:pPr>
+      <w:pStyle w:val="Footer"/>
+    </w:pPr>
+  </w:p>
+</w:ftr>
+</file>
+
 <file path=word/footnotes.xml><?xml version="1.0" encoding="utf-8"?>
 <w:footnotes xmlns:w="http://schemas.openxmlformats.org/wordprocessingml/2006/main" xmlns:m="http://schemas.openxmlformats.org/officeDocument/2006/math" xmlns:r="http://schemas.openxmlformats.org/officeDocument/2006/relationships" xmlns:o="urn:schemas-microsoft-com:office:office" xmlns:v="urn:schemas-microsoft-com:vml" xmlns:w10="urn:schemas-microsoft-com:office:word" xmlns:a="http://schemas.openxmlformats.org/drawingml/2006/main" xmlns:pic="http://schemas.openxmlformats.org/drawingml/2006/picture" xmlns:wp="http://schemas.openxmlformats.org/drawingml/2006/wordprocessingDrawing">
   <w:footnote w:type="continuationSeparator" w:id="0">
@@ -8226,92 +8468,97 @@
     <w:p>
       <w:r>
         <w:separator/>
-      </w:r>
-    </w:p>
-  </w:footnote>
-  <w:footnote w:id="20">
-    <w:p>
-      <w:pPr>
-        <w:pStyle w:val="FootnoteText"/>
-      </w:pPr>
-      <w:r>
-        <w:rPr>
-          <w:rStyle w:val="FootnoteReference"/>
-        </w:rPr>
-        <w:footnoteRef/>
-      </w:r>
-      <w:r>
-        <w:t xml:space="preserve"> </w:t>
-      </w:r>
-      <w:r>
-        <w:t xml:space="preserve">Biomark,</w:t>
-      </w:r>
-      <w:r>
-        <w:t xml:space="preserve"> </w:t>
-      </w:r>
-      <w:r>
-        <w:t xml:space="preserve">Inc.</w:t>
-      </w:r>
-    </w:p>
-  </w:footnote>
-  <w:footnote w:id="21">
-    <w:p>
-      <w:pPr>
-        <w:pStyle w:val="FootnoteText"/>
-      </w:pPr>
-      <w:r>
-        <w:rPr>
-          <w:rStyle w:val="FootnoteReference"/>
-        </w:rPr>
-        <w:footnoteRef/>
-      </w:r>
-      <w:r>
-        <w:t xml:space="preserve"> </w:t>
-      </w:r>
-      <w:r>
-        <w:t xml:space="preserve">Biomark,</w:t>
-      </w:r>
-      <w:r>
-        <w:t xml:space="preserve"> </w:t>
-      </w:r>
-      <w:r>
-        <w:t xml:space="preserve">Inc.</w:t>
-      </w:r>
-    </w:p>
-  </w:footnote>
-  <w:footnote w:id="22">
-    <w:p>
-      <w:pPr>
-        <w:pStyle w:val="FootnoteText"/>
-      </w:pPr>
-      <w:r>
-        <w:rPr>
-          <w:rStyle w:val="FootnoteReference"/>
-        </w:rPr>
-        <w:footnoteRef/>
-      </w:r>
-      <w:r>
-        <w:t xml:space="preserve"> </w:t>
-      </w:r>
-      <w:r>
-        <w:t xml:space="preserve">Biomark,</w:t>
-      </w:r>
-      <w:r>
-        <w:t xml:space="preserve"> </w:t>
-      </w:r>
-      <w:r>
-        <w:t xml:space="preserve">Inc.</w:t>
       </w:r>
     </w:p>
   </w:footnote>
 </w:footnotes>
 </file>
 
+<file path=word/header1.xml><?xml version="1.0" encoding="utf-8"?>
+<w:hdr xmlns:wpc="http://schemas.microsoft.com/office/word/2010/wordprocessingCanvas" xmlns:cx="http://schemas.microsoft.com/office/drawing/2014/chartex" xmlns:cx1="http://schemas.microsoft.com/office/drawing/2015/9/8/chartex" xmlns:cx2="http://schemas.microsoft.com/office/drawing/2015/10/21/chartex" xmlns:cx3="http://schemas.microsoft.com/office/drawing/2016/5/9/chartex" xmlns:cx4="http://schemas.microsoft.com/office/drawing/2016/5/10/chartex" xmlns:cx5="http://schemas.microsoft.com/office/drawing/2016/5/11/chartex" xmlns:cx6="http://schemas.microsoft.com/office/drawing/2016/5/12/chartex" xmlns:cx7="http://schemas.microsoft.com/office/drawing/2016/5/13/chartex" xmlns:cx8="http://schemas.microsoft.com/office/drawing/2016/5/14/chartex" xmlns:mc="http://schemas.openxmlformats.org/markup-compatibility/2006" xmlns:aink="http://schemas.microsoft.com/office/drawing/2016/ink" xmlns:am3d="http://schemas.microsoft.com/office/drawing/2017/model3d" xmlns:o="urn:schemas-microsoft-com:office:office" xmlns:r="http://schemas.openxmlformats.org/officeDocument/2006/relationships" xmlns:m="http://schemas.openxmlformats.org/officeDocument/2006/math" xmlns:v="urn:schemas-microsoft-com:vml" xmlns:wp14="http://schemas.microsoft.com/office/word/2010/wordprocessingDrawing" xmlns:wp="http://schemas.openxmlformats.org/drawingml/2006/wordprocessingDrawing" xmlns:w10="urn:schemas-microsoft-com:office:word" xmlns:w="http://schemas.openxmlformats.org/wordprocessingml/2006/main" xmlns:w14="http://schemas.microsoft.com/office/word/2010/wordml" xmlns:w15="http://schemas.microsoft.com/office/word/2012/wordml" xmlns:w16cid="http://schemas.microsoft.com/office/word/2016/wordml/cid" xmlns:w16se="http://schemas.microsoft.com/office/word/2015/wordml/symex" xmlns:wpg="http://schemas.microsoft.com/office/word/2010/wordprocessingGroup" xmlns:wpi="http://schemas.microsoft.com/office/word/2010/wordprocessingInk" xmlns:wne="http://schemas.microsoft.com/office/word/2006/wordml" xmlns:wps="http://schemas.microsoft.com/office/word/2010/wordprocessingShape" mc:Ignorable="w14 w15 w16se w16cid wp14">
+  <w:p>
+    <w:pPr>
+      <w:pStyle w:val="Header"/>
+    </w:pPr>
+  </w:p>
+</w:hdr>
+</file>
+
+<file path=word/header2.xml><?xml version="1.0" encoding="utf-8"?>
+<w:hdr xmlns:wpc="http://schemas.microsoft.com/office/word/2010/wordprocessingCanvas" xmlns:cx="http://schemas.microsoft.com/office/drawing/2014/chartex" xmlns:cx1="http://schemas.microsoft.com/office/drawing/2015/9/8/chartex" xmlns:cx2="http://schemas.microsoft.com/office/drawing/2015/10/21/chartex" xmlns:cx3="http://schemas.microsoft.com/office/drawing/2016/5/9/chartex" xmlns:cx4="http://schemas.microsoft.com/office/drawing/2016/5/10/chartex" xmlns:cx5="http://schemas.microsoft.com/office/drawing/2016/5/11/chartex" xmlns:cx6="http://schemas.microsoft.com/office/drawing/2016/5/12/chartex" xmlns:cx7="http://schemas.microsoft.com/office/drawing/2016/5/13/chartex" xmlns:cx8="http://schemas.microsoft.com/office/drawing/2016/5/14/chartex" xmlns:mc="http://schemas.openxmlformats.org/markup-compatibility/2006" xmlns:aink="http://schemas.microsoft.com/office/drawing/2016/ink" xmlns:am3d="http://schemas.microsoft.com/office/drawing/2017/model3d" xmlns:o="urn:schemas-microsoft-com:office:office" xmlns:r="http://schemas.openxmlformats.org/officeDocument/2006/relationships" xmlns:m="http://schemas.openxmlformats.org/officeDocument/2006/math" xmlns:v="urn:schemas-microsoft-com:vml" xmlns:wp14="http://schemas.microsoft.com/office/word/2010/wordprocessingDrawing" xmlns:wp="http://schemas.openxmlformats.org/drawingml/2006/wordprocessingDrawing" xmlns:w10="urn:schemas-microsoft-com:office:word" xmlns:w="http://schemas.openxmlformats.org/wordprocessingml/2006/main" xmlns:w14="http://schemas.microsoft.com/office/word/2010/wordml" xmlns:w15="http://schemas.microsoft.com/office/word/2012/wordml" xmlns:w16cid="http://schemas.microsoft.com/office/word/2016/wordml/cid" xmlns:w16se="http://schemas.microsoft.com/office/word/2015/wordml/symex" xmlns:wpg="http://schemas.microsoft.com/office/word/2010/wordprocessingGroup" xmlns:wpi="http://schemas.microsoft.com/office/word/2010/wordprocessingInk" xmlns:wne="http://schemas.microsoft.com/office/word/2006/wordml" xmlns:wps="http://schemas.microsoft.com/office/word/2010/wordprocessingShape" mc:Ignorable="w14 w15 w16se w16cid wp14">
+  <w:p>
+    <w:pPr>
+      <w:pStyle w:val="Header"/>
+      <w:jc w:val="right"/>
+    </w:pPr>
+    <w:bookmarkStart w:id="0" w:name="_GoBack"/>
+    <w:r>
+      <w:rPr>
+        <w:noProof/>
+      </w:rPr>
+      <w:drawing>
+        <wp:inline distT="0" distB="0" distL="0" distR="0">
+          <wp:extent cx="599018" cy="359923"/>
+          <wp:effectExtent l="0" t="0" r="0" b="0"/>
+          <wp:docPr id="4" name="Picture 4"/>
+          <wp:cNvGraphicFramePr>
+            <a:graphicFrameLocks xmlns:a="http://schemas.openxmlformats.org/drawingml/2006/main" noChangeAspect="1"/>
+          </wp:cNvGraphicFramePr>
+          <a:graphic xmlns:a="http://schemas.openxmlformats.org/drawingml/2006/main">
+            <a:graphicData uri="http://schemas.openxmlformats.org/drawingml/2006/picture">
+              <pic:pic xmlns:pic="http://schemas.openxmlformats.org/drawingml/2006/picture">
+                <pic:nvPicPr>
+                  <pic:cNvPr id="4" name="Biomark_ABS_Logo.png"/>
+                  <pic:cNvPicPr/>
+                </pic:nvPicPr>
+                <pic:blipFill>
+                  <a:blip r:embed="rId1">
+                    <a:extLst>
+                      <a:ext uri="{28A0092B-C50C-407E-A947-70E740481C1C}">
+                        <a14:useLocalDpi xmlns:a14="http://schemas.microsoft.com/office/drawing/2010/main" val="0"/>
+                      </a:ext>
+                    </a:extLst>
+                  </a:blip>
+                  <a:stretch>
+                    <a:fillRect/>
+                  </a:stretch>
+                </pic:blipFill>
+                <pic:spPr>
+                  <a:xfrm>
+                    <a:off x="0" y="0"/>
+                    <a:ext cx="632485" cy="380032"/>
+                  </a:xfrm>
+                  <a:prstGeom prst="rect">
+                    <a:avLst/>
+                  </a:prstGeom>
+                </pic:spPr>
+              </pic:pic>
+            </a:graphicData>
+          </a:graphic>
+        </wp:inline>
+      </w:drawing>
+    </w:r>
+    <w:bookmarkEnd w:id="0"/>
+  </w:p>
+</w:hdr>
+</file>
+
+<file path=word/header3.xml><?xml version="1.0" encoding="utf-8"?>
+<w:hdr xmlns:wpc="http://schemas.microsoft.com/office/word/2010/wordprocessingCanvas" xmlns:cx="http://schemas.microsoft.com/office/drawing/2014/chartex" xmlns:cx1="http://schemas.microsoft.com/office/drawing/2015/9/8/chartex" xmlns:cx2="http://schemas.microsoft.com/office/drawing/2015/10/21/chartex" xmlns:cx3="http://schemas.microsoft.com/office/drawing/2016/5/9/chartex" xmlns:cx4="http://schemas.microsoft.com/office/drawing/2016/5/10/chartex" xmlns:cx5="http://schemas.microsoft.com/office/drawing/2016/5/11/chartex" xmlns:cx6="http://schemas.microsoft.com/office/drawing/2016/5/12/chartex" xmlns:cx7="http://schemas.microsoft.com/office/drawing/2016/5/13/chartex" xmlns:cx8="http://schemas.microsoft.com/office/drawing/2016/5/14/chartex" xmlns:mc="http://schemas.openxmlformats.org/markup-compatibility/2006" xmlns:aink="http://schemas.microsoft.com/office/drawing/2016/ink" xmlns:am3d="http://schemas.microsoft.com/office/drawing/2017/model3d" xmlns:o="urn:schemas-microsoft-com:office:office" xmlns:r="http://schemas.openxmlformats.org/officeDocument/2006/relationships" xmlns:m="http://schemas.openxmlformats.org/officeDocument/2006/math" xmlns:v="urn:schemas-microsoft-com:vml" xmlns:wp14="http://schemas.microsoft.com/office/word/2010/wordprocessingDrawing" xmlns:wp="http://schemas.openxmlformats.org/drawingml/2006/wordprocessingDrawing" xmlns:w10="urn:schemas-microsoft-com:office:word" xmlns:w="http://schemas.openxmlformats.org/wordprocessingml/2006/main" xmlns:w14="http://schemas.microsoft.com/office/word/2010/wordml" xmlns:w15="http://schemas.microsoft.com/office/word/2012/wordml" xmlns:w16cid="http://schemas.microsoft.com/office/word/2016/wordml/cid" xmlns:w16se="http://schemas.microsoft.com/office/word/2015/wordml/symex" xmlns:wpg="http://schemas.microsoft.com/office/word/2010/wordprocessingGroup" xmlns:wpi="http://schemas.microsoft.com/office/word/2010/wordprocessingInk" xmlns:wne="http://schemas.microsoft.com/office/word/2006/wordml" xmlns:wps="http://schemas.microsoft.com/office/word/2010/wordprocessingShape" mc:Ignorable="w14 w15 w16se w16cid wp14">
+  <w:p>
+    <w:pPr>
+      <w:pStyle w:val="Header"/>
+    </w:pPr>
+  </w:p>
+</w:hdr>
+</file>
+
 <file path=word/numbering.xml><?xml version="1.0" encoding="utf-8"?>
-<w:numbering xmlns:w="http://schemas.openxmlformats.org/wordprocessingml/2006/main">
-  <w:abstractNum w:abstractNumId="990">
-    <w:nsid w:val="170cd2de"/>
+<w:numbering xmlns:wpc="http://schemas.microsoft.com/office/word/2010/wordprocessingCanvas" xmlns:cx="http://schemas.microsoft.com/office/drawing/2014/chartex" xmlns:cx1="http://schemas.microsoft.com/office/drawing/2015/9/8/chartex" xmlns:cx2="http://schemas.microsoft.com/office/drawing/2015/10/21/chartex" xmlns:cx3="http://schemas.microsoft.com/office/drawing/2016/5/9/chartex" xmlns:cx4="http://schemas.microsoft.com/office/drawing/2016/5/10/chartex" xmlns:cx5="http://schemas.microsoft.com/office/drawing/2016/5/11/chartex" xmlns:cx6="http://schemas.microsoft.com/office/drawing/2016/5/12/chartex" xmlns:cx7="http://schemas.microsoft.com/office/drawing/2016/5/13/chartex" xmlns:cx8="http://schemas.microsoft.com/office/drawing/2016/5/14/chartex" xmlns:mc="http://schemas.openxmlformats.org/markup-compatibility/2006" xmlns:aink="http://schemas.microsoft.com/office/drawing/2016/ink" xmlns:am3d="http://schemas.microsoft.com/office/drawing/2017/model3d" xmlns:o="urn:schemas-microsoft-com:office:office" xmlns:r="http://schemas.openxmlformats.org/officeDocument/2006/relationships" xmlns:m="http://schemas.openxmlformats.org/officeDocument/2006/math" xmlns:v="urn:schemas-microsoft-com:vml" xmlns:wp14="http://schemas.microsoft.com/office/word/2010/wordprocessingDrawing" xmlns:wp="http://schemas.openxmlformats.org/drawingml/2006/wordprocessingDrawing" xmlns:w10="urn:schemas-microsoft-com:office:word" xmlns:w="http://schemas.openxmlformats.org/wordprocessingml/2006/main" xmlns:w14="http://schemas.microsoft.com/office/word/2010/wordml" xmlns:w15="http://schemas.microsoft.com/office/word/2012/wordml" xmlns:w16cid="http://schemas.microsoft.com/office/word/2016/wordml/cid" xmlns:w16se="http://schemas.microsoft.com/office/word/2015/wordml/symex" xmlns:wpg="http://schemas.microsoft.com/office/word/2010/wordprocessingGroup" xmlns:wpi="http://schemas.microsoft.com/office/word/2010/wordprocessingInk" xmlns:wne="http://schemas.microsoft.com/office/word/2006/wordml" xmlns:wps="http://schemas.microsoft.com/office/word/2010/wordprocessingShape" mc:Ignorable="w14 w15 w16se w16cid wp14">
+  <w:abstractNum w:abstractNumId="0" w15:restartNumberingAfterBreak="0">
+    <w:nsid w:val="E17F69BA"/>
     <w:multiLevelType w:val="multilevel"/>
+    <w:tmpl w:val="875C6474"/>
     <w:lvl w:ilvl="0">
       <w:numFmt w:val="bullet"/>
       <w:lvlText w:val=" "/>
@@ -8390,26 +8637,198 @@
       </w:pPr>
     </w:lvl>
     <w:lvl w:ilvl="7">
+      <w:numFmt w:val="decimal"/>
+      <w:lvlText w:val=""/>
+      <w:lvlJc w:val="left"/>
+    </w:lvl>
+    <w:lvl w:ilvl="8">
+      <w:numFmt w:val="decimal"/>
+      <w:lvlText w:val=""/>
+      <w:lvlJc w:val="left"/>
+    </w:lvl>
+  </w:abstractNum>
+  <w:abstractNum w:abstractNumId="1" w15:restartNumberingAfterBreak="0">
+    <w:nsid w:val="F59930BD"/>
+    <w:multiLevelType w:val="multilevel"/>
+    <w:tmpl w:val="5BE0F4EA"/>
+    <w:lvl w:ilvl="0">
+      <w:numFmt w:val="bullet"/>
+      <w:lvlText w:val="•"/>
+      <w:lvlJc w:val="left"/>
+      <w:pPr>
+        <w:tabs>
+          <w:tab w:val="num" w:pos="0"/>
+        </w:tabs>
+        <w:ind w:left="480" w:hanging="480"/>
+      </w:pPr>
+    </w:lvl>
+    <w:lvl w:ilvl="1">
+      <w:numFmt w:val="bullet"/>
+      <w:lvlText w:val="–"/>
+      <w:lvlJc w:val="left"/>
+      <w:pPr>
+        <w:tabs>
+          <w:tab w:val="num" w:pos="720"/>
+        </w:tabs>
+        <w:ind w:left="1200" w:hanging="480"/>
+      </w:pPr>
+    </w:lvl>
+    <w:lvl w:ilvl="2">
+      <w:numFmt w:val="bullet"/>
+      <w:lvlText w:val="•"/>
+      <w:lvlJc w:val="left"/>
+      <w:pPr>
+        <w:tabs>
+          <w:tab w:val="num" w:pos="1440"/>
+        </w:tabs>
+        <w:ind w:left="1920" w:hanging="480"/>
+      </w:pPr>
+    </w:lvl>
+    <w:lvl w:ilvl="3">
+      <w:numFmt w:val="bullet"/>
+      <w:lvlText w:val="–"/>
+      <w:lvlJc w:val="left"/>
+      <w:pPr>
+        <w:tabs>
+          <w:tab w:val="num" w:pos="2160"/>
+        </w:tabs>
+        <w:ind w:left="2640" w:hanging="480"/>
+      </w:pPr>
+    </w:lvl>
+    <w:lvl w:ilvl="4">
+      <w:numFmt w:val="bullet"/>
+      <w:lvlText w:val="•"/>
+      <w:lvlJc w:val="left"/>
+      <w:pPr>
+        <w:tabs>
+          <w:tab w:val="num" w:pos="2880"/>
+        </w:tabs>
+        <w:ind w:left="3360" w:hanging="480"/>
+      </w:pPr>
+    </w:lvl>
+    <w:lvl w:ilvl="5">
+      <w:numFmt w:val="bullet"/>
+      <w:lvlText w:val="–"/>
+      <w:lvlJc w:val="left"/>
+      <w:pPr>
+        <w:tabs>
+          <w:tab w:val="num" w:pos="3600"/>
+        </w:tabs>
+        <w:ind w:left="4080" w:hanging="480"/>
+      </w:pPr>
+    </w:lvl>
+    <w:lvl w:ilvl="6">
+      <w:numFmt w:val="bullet"/>
+      <w:lvlText w:val="•"/>
+      <w:lvlJc w:val="left"/>
+      <w:pPr>
+        <w:tabs>
+          <w:tab w:val="num" w:pos="4320"/>
+        </w:tabs>
+        <w:ind w:left="4800" w:hanging="480"/>
+      </w:pPr>
+    </w:lvl>
+    <w:lvl w:ilvl="7">
+      <w:numFmt w:val="decimal"/>
+      <w:lvlText w:val=""/>
+      <w:lvlJc w:val="left"/>
+    </w:lvl>
+    <w:lvl w:ilvl="8">
+      <w:numFmt w:val="decimal"/>
+      <w:lvlText w:val=""/>
+      <w:lvlJc w:val="left"/>
+    </w:lvl>
+  </w:abstractNum>
+  <w:abstractNum w:abstractNumId="2" w15:restartNumberingAfterBreak="0">
+    <w:nsid w:val="122407A9"/>
+    <w:multiLevelType w:val="multilevel"/>
+    <w:tmpl w:val="27BA77B8"/>
+    <w:lvl w:ilvl="0">
       <w:numFmt w:val="bullet"/>
       <w:lvlText w:val=" "/>
       <w:lvlJc w:val="left"/>
       <w:pPr>
         <w:tabs>
-          <w:tab w:val="num" w:pos="5040"/>
+          <w:tab w:val="num" w:pos="0"/>
         </w:tabs>
-        <w:ind w:left="5520" w:hanging="480"/>
+        <w:ind w:left="480" w:hanging="480"/>
       </w:pPr>
     </w:lvl>
-    <w:lvl w:ilvl="8">
+    <w:lvl w:ilvl="1">
       <w:numFmt w:val="bullet"/>
       <w:lvlText w:val=" "/>
       <w:lvlJc w:val="left"/>
       <w:pPr>
         <w:tabs>
-          <w:tab w:val="num" w:pos="5760"/>
+          <w:tab w:val="num" w:pos="720"/>
         </w:tabs>
-        <w:ind w:left="6240" w:hanging="480"/>
+        <w:ind w:left="1200" w:hanging="480"/>
       </w:pPr>
+    </w:lvl>
+    <w:lvl w:ilvl="2">
+      <w:numFmt w:val="bullet"/>
+      <w:lvlText w:val=" "/>
+      <w:lvlJc w:val="left"/>
+      <w:pPr>
+        <w:tabs>
+          <w:tab w:val="num" w:pos="1440"/>
+        </w:tabs>
+        <w:ind w:left="1920" w:hanging="480"/>
+      </w:pPr>
+    </w:lvl>
+    <w:lvl w:ilvl="3">
+      <w:numFmt w:val="bullet"/>
+      <w:lvlText w:val=" "/>
+      <w:lvlJc w:val="left"/>
+      <w:pPr>
+        <w:tabs>
+          <w:tab w:val="num" w:pos="2160"/>
+        </w:tabs>
+        <w:ind w:left="2640" w:hanging="480"/>
+      </w:pPr>
+    </w:lvl>
+    <w:lvl w:ilvl="4">
+      <w:numFmt w:val="bullet"/>
+      <w:lvlText w:val=" "/>
+      <w:lvlJc w:val="left"/>
+      <w:pPr>
+        <w:tabs>
+          <w:tab w:val="num" w:pos="2880"/>
+        </w:tabs>
+        <w:ind w:left="3360" w:hanging="480"/>
+      </w:pPr>
+    </w:lvl>
+    <w:lvl w:ilvl="5">
+      <w:numFmt w:val="bullet"/>
+      <w:lvlText w:val=" "/>
+      <w:lvlJc w:val="left"/>
+      <w:pPr>
+        <w:tabs>
+          <w:tab w:val="num" w:pos="3600"/>
+        </w:tabs>
+        <w:ind w:left="4080" w:hanging="480"/>
+      </w:pPr>
+    </w:lvl>
+    <w:lvl w:ilvl="6">
+      <w:numFmt w:val="bullet"/>
+      <w:lvlText w:val=" "/>
+      <w:lvlJc w:val="left"/>
+      <w:pPr>
+        <w:tabs>
+          <w:tab w:val="num" w:pos="4320"/>
+        </w:tabs>
+        <w:ind w:left="4800" w:hanging="480"/>
+      </w:pPr>
+    </w:lvl>
+    <w:lvl w:ilvl="7">
+      <w:numFmt w:val="decimal"/>
+      <w:lvlText w:val=""/>
+      <w:lvlJc w:val="left"/>
+    </w:lvl>
+    <w:lvl w:ilvl="8">
+      <w:numFmt w:val="decimal"/>
+      <w:lvlText w:val=""/>
+      <w:lvlJc w:val="left"/>
     </w:lvl>
   </w:abstractNum>
   <w:abstractNum w:abstractNumId="990">
@@ -8627,8 +9046,14 @@
       </w:pPr>
     </w:lvl>
   </w:abstractNum>
-  <w:num w:numId="1000">
-    <w:abstractNumId w:val="990"/>
+  <w:num w:numId="1">
+    <w:abstractNumId w:val="0"/>
+  </w:num>
+  <w:num w:numId="2">
+    <w:abstractNumId w:val="2"/>
+  </w:num>
+  <w:num w:numId="3">
+    <w:abstractNumId w:val="1"/>
   </w:num>
   <w:num w:numId="1000">
     <w:abstractNumId w:val="990"/>
@@ -8667,7 +9092,7 @@
 </file>
 
 <file path=word/styles.xml><?xml version="1.0" encoding="utf-8"?>
-<w:styles xmlns:r="http://schemas.openxmlformats.org/officeDocument/2006/relationships" xmlns:w="http://schemas.openxmlformats.org/wordprocessingml/2006/main">
+<w:styles xmlns:mc="http://schemas.openxmlformats.org/markup-compatibility/2006" xmlns:r="http://schemas.openxmlformats.org/officeDocument/2006/relationships" xmlns:w="http://schemas.openxmlformats.org/wordprocessingml/2006/main" xmlns:w14="http://schemas.microsoft.com/office/word/2010/wordml" xmlns:w15="http://schemas.microsoft.com/office/word/2012/wordml" xmlns:w16cid="http://schemas.microsoft.com/office/word/2016/wordml/cid" xmlns:w16se="http://schemas.microsoft.com/office/word/2015/wordml/symex" mc:Ignorable="w14 w15 w16se w16cid">
   <w:docDefaults>
     <w:rPrDefault>
       <w:rPr>
@@ -8683,19 +9108,496 @@
       </w:pPr>
     </w:pPrDefault>
   </w:docDefaults>
-  <w:latentStyles w:defLockedState="0" w:defUIPriority="0" w:defSemiHidden="0" w:defUnhideWhenUsed="0" w:defQFormat="0" w:count="276"/>
+  <w:latentStyles w:defLockedState="0" w:defUIPriority="0" w:defSemiHidden="0" w:defUnhideWhenUsed="0" w:defQFormat="0" w:count="375">
+    <w:lsdException w:name="heading 6" w:semiHidden="1" w:unhideWhenUsed="1"/>
+    <w:lsdException w:name="index 3" w:semiHidden="1" w:unhideWhenUsed="1"/>
+    <w:lsdException w:name="index 4" w:semiHidden="1" w:unhideWhenUsed="1"/>
+    <w:lsdException w:name="index 5" w:semiHidden="1" w:unhideWhenUsed="1"/>
+    <w:lsdException w:name="index 6" w:semiHidden="1" w:unhideWhenUsed="1"/>
+    <w:lsdException w:name="index 7" w:semiHidden="1" w:unhideWhenUsed="1"/>
+    <w:lsdException w:name="index 8" w:semiHidden="1" w:unhideWhenUsed="1"/>
+    <w:lsdException w:name="index 9" w:semiHidden="1" w:unhideWhenUsed="1"/>
+    <w:lsdException w:name="toc 1" w:semiHidden="1" w:unhideWhenUsed="1"/>
+    <w:lsdException w:name="toc 2" w:semiHidden="1" w:unhideWhenUsed="1"/>
+    <w:lsdException w:name="toc 3" w:semiHidden="1" w:unhideWhenUsed="1"/>
+    <w:lsdException w:name="toc 4" w:semiHidden="1" w:unhideWhenUsed="1"/>
+    <w:lsdException w:name="toc 5" w:semiHidden="1" w:unhideWhenUsed="1"/>
+    <w:lsdException w:name="toc 6" w:semiHidden="1" w:unhideWhenUsed="1"/>
+    <w:lsdException w:name="toc 7" w:semiHidden="1" w:unhideWhenUsed="1"/>
+    <w:lsdException w:name="toc 8" w:semiHidden="1" w:unhideWhenUsed="1"/>
+    <w:lsdException w:name="toc 9" w:semiHidden="1" w:unhideWhenUsed="1"/>
+    <w:lsdException w:name="Normal Indent" w:semiHidden="1" w:unhideWhenUsed="1"/>
+    <w:lsdException w:name="footnote text" w:semiHidden="1" w:unhideWhenUsed="1"/>
+    <w:lsdException w:name="annotation text" w:semiHidden="1" w:unhideWhenUsed="1"/>
+    <w:lsdException w:name="header" w:semiHidden="1" w:unhideWhenUsed="1"/>
+    <w:lsdException w:name="footer" w:semiHidden="1" w:unhideWhenUsed="1"/>
+    <w:lsdException w:name="index heading" w:semiHidden="1" w:unhideWhenUsed="1"/>
+    <w:lsdException w:name="caption" w:semiHidden="1" w:unhideWhenUsed="1"/>
+    <w:lsdException w:name="table of figures" w:semiHidden="1" w:unhideWhenUsed="1"/>
+    <w:lsdException w:name="envelope address" w:semiHidden="1" w:unhideWhenUsed="1"/>
+    <w:lsdException w:name="envelope return" w:semiHidden="1" w:unhideWhenUsed="1"/>
+    <w:lsdException w:name="footnote reference" w:semiHidden="1" w:unhideWhenUsed="1"/>
+    <w:lsdException w:name="annotation reference" w:semiHidden="1" w:unhideWhenUsed="1"/>
+    <w:lsdException w:name="line number" w:semiHidden="1" w:unhideWhenUsed="1"/>
+    <w:lsdException w:name="page number" w:semiHidden="1" w:unhideWhenUsed="1"/>
+    <w:lsdException w:name="endnote reference" w:semiHidden="1" w:unhideWhenUsed="1"/>
+    <w:lsdException w:name="endnote text" w:semiHidden="1" w:unhideWhenUsed="1"/>
+    <w:lsdException w:name="table of authorities" w:semiHidden="1" w:unhideWhenUsed="1"/>
+    <w:lsdException w:name="macro" w:semiHidden="1" w:unhideWhenUsed="1"/>
+    <w:lsdException w:name="toa heading" w:semiHidden="1" w:unhideWhenUsed="1"/>
+    <w:lsdException w:name="List" w:semiHidden="1" w:unhideWhenUsed="1"/>
+    <w:lsdException w:name="List Bullet" w:semiHidden="1" w:unhideWhenUsed="1"/>
+    <w:lsdException w:name="List Number" w:semiHidden="1" w:unhideWhenUsed="1"/>
+    <w:lsdException w:name="List 2" w:semiHidden="1" w:unhideWhenUsed="1"/>
+    <w:lsdException w:name="List 3" w:semiHidden="1" w:unhideWhenUsed="1"/>
+    <w:lsdException w:name="List 4" w:semiHidden="1" w:unhideWhenUsed="1"/>
+    <w:lsdException w:name="List 5" w:semiHidden="1" w:unhideWhenUsed="1"/>
+    <w:lsdException w:name="List Bullet 3" w:semiHidden="1" w:unhideWhenUsed="1"/>
+    <w:lsdException w:name="List Bullet 4" w:semiHidden="1" w:unhideWhenUsed="1"/>
+    <w:lsdException w:name="List Number 3" w:semiHidden="1" w:unhideWhenUsed="1"/>
+    <w:lsdException w:name="List Number 4" w:semiHidden="1" w:unhideWhenUsed="1"/>
+    <w:lsdException w:name="List Number 5" w:semiHidden="1" w:unhideWhenUsed="1"/>
+    <w:lsdException w:name="Closing" w:semiHidden="1" w:unhideWhenUsed="1"/>
+    <w:lsdException w:name="Signature" w:semiHidden="1" w:unhideWhenUsed="1"/>
+    <w:lsdException w:name="Default Paragraph Font" w:semiHidden="1" w:unhideWhenUsed="1"/>
+    <w:lsdException w:name="Body Text" w:semiHidden="1" w:unhideWhenUsed="1"/>
+    <w:lsdException w:name="Body Text Indent" w:semiHidden="1" w:unhideWhenUsed="1"/>
+    <w:lsdException w:name="List Continue" w:semiHidden="1" w:unhideWhenUsed="1"/>
+    <w:lsdException w:name="List Continue 2" w:semiHidden="1" w:unhideWhenUsed="1"/>
+    <w:lsdException w:name="List Continue 3" w:semiHidden="1" w:unhideWhenUsed="1"/>
+    <w:lsdException w:name="List Continue 4" w:semiHidden="1" w:unhideWhenUsed="1"/>
+    <w:lsdException w:name="List Continue 5" w:semiHidden="1" w:unhideWhenUsed="1"/>
+    <w:lsdException w:name="Message Header" w:semiHidden="1" w:unhideWhenUsed="1"/>
+    <w:lsdException w:name="Salutation" w:semiHidden="1" w:unhideWhenUsed="1"/>
+    <w:lsdException w:name="Date" w:semiHidden="1" w:unhideWhenUsed="1"/>
+    <w:lsdException w:name="Body Text First Indent" w:semiHidden="1" w:unhideWhenUsed="1"/>
+    <w:lsdException w:name="Body Text First Indent 2" w:semiHidden="1" w:unhideWhenUsed="1"/>
+    <w:lsdException w:name="Body Text Indent 3" w:semiHidden="1" w:unhideWhenUsed="1"/>
+    <w:lsdException w:name="Block Text" w:semiHidden="1" w:unhideWhenUsed="1"/>
+    <w:lsdException w:name="Hyperlink" w:semiHidden="1" w:unhideWhenUsed="1"/>
+    <w:lsdException w:name="FollowedHyperlink" w:semiHidden="1" w:unhideWhenUsed="1"/>
+    <w:lsdException w:name="Document Map" w:semiHidden="1" w:unhideWhenUsed="1"/>
+    <w:lsdException w:name="Plain Text" w:semiHidden="1" w:unhideWhenUsed="1"/>
+    <w:lsdException w:name="E-mail Signature" w:semiHidden="1" w:unhideWhenUsed="1"/>
+    <w:lsdException w:name="HTML Top of Form" w:semiHidden="1" w:unhideWhenUsed="1"/>
+    <w:lsdException w:name="HTML Bottom of Form" w:semiHidden="1" w:unhideWhenUsed="1"/>
+    <w:lsdException w:name="Normal (Web)" w:semiHidden="1" w:unhideWhenUsed="1"/>
+    <w:lsdException w:name="HTML Acronym" w:semiHidden="1" w:unhideWhenUsed="1"/>
+    <w:lsdException w:name="HTML Address" w:semiHidden="1" w:unhideWhenUsed="1"/>
+    <w:lsdException w:name="HTML Cite" w:semiHidden="1" w:unhideWhenUsed="1"/>
+    <w:lsdException w:name="HTML Code" w:semiHidden="1" w:unhideWhenUsed="1"/>
+    <w:lsdException w:name="HTML Definition" w:semiHidden="1" w:unhideWhenUsed="1"/>
+    <w:lsdException w:name="HTML Keyboard" w:semiHidden="1" w:unhideWhenUsed="1"/>
+    <w:lsdException w:name="HTML Preformatted" w:semiHidden="1" w:unhideWhenUsed="1"/>
+    <w:lsdException w:name="HTML Sample" w:semiHidden="1" w:unhideWhenUsed="1"/>
+    <w:lsdException w:name="HTML Typewriter" w:semiHidden="1" w:unhideWhenUsed="1"/>
+    <w:lsdException w:name="HTML Variable" w:semiHidden="1" w:unhideWhenUsed="1"/>
+    <w:lsdException w:name="Normal Table" w:semiHidden="1" w:unhideWhenUsed="1"/>
+    <w:lsdException w:name="annotation subject" w:semiHidden="1" w:unhideWhenUsed="1"/>
+    <w:lsdException w:name="No List" w:semiHidden="1" w:unhideWhenUsed="1"/>
+    <w:lsdException w:name="Outline List 1" w:semiHidden="1" w:unhideWhenUsed="1"/>
+    <w:lsdException w:name="Outline List 2" w:semiHidden="1" w:unhideWhenUsed="1"/>
+    <w:lsdException w:name="Outline List 3" w:semiHidden="1" w:unhideWhenUsed="1"/>
+    <w:lsdException w:name="Table Simple 1" w:semiHidden="1" w:unhideWhenUsed="1"/>
+    <w:lsdException w:name="Table Simple 2" w:semiHidden="1" w:unhideWhenUsed="1"/>
+    <w:lsdException w:name="Table Simple 3" w:semiHidden="1" w:unhideWhenUsed="1"/>
+    <w:lsdException w:name="Table Classic 1" w:semiHidden="1" w:unhideWhenUsed="1"/>
+    <w:lsdException w:name="Table Classic 2" w:semiHidden="1" w:unhideWhenUsed="1"/>
+    <w:lsdException w:name="Table Classic 3" w:semiHidden="1" w:unhideWhenUsed="1"/>
+    <w:lsdException w:name="Table Classic 4" w:semiHidden="1" w:unhideWhenUsed="1"/>
+    <w:lsdException w:name="Table Colorful 1" w:semiHidden="1" w:unhideWhenUsed="1"/>
+    <w:lsdException w:name="Table Colorful 2" w:semiHidden="1" w:unhideWhenUsed="1"/>
+    <w:lsdException w:name="Table Colorful 3" w:semiHidden="1" w:unhideWhenUsed="1"/>
+    <w:lsdException w:name="Table Columns 1" w:semiHidden="1" w:unhideWhenUsed="1"/>
+    <w:lsdException w:name="Table Columns 2" w:semiHidden="1" w:unhideWhenUsed="1"/>
+    <w:lsdException w:name="Table Columns 3" w:semiHidden="1" w:unhideWhenUsed="1"/>
+    <w:lsdException w:name="Table Columns 4" w:semiHidden="1" w:unhideWhenUsed="1"/>
+    <w:lsdException w:name="Table Columns 5" w:semiHidden="1" w:unhideWhenUsed="1"/>
+    <w:lsdException w:name="Table Grid 1" w:semiHidden="1" w:unhideWhenUsed="1"/>
+    <w:lsdException w:name="Table Grid 2" w:semiHidden="1" w:unhideWhenUsed="1"/>
+    <w:lsdException w:name="Table Grid 3" w:semiHidden="1" w:unhideWhenUsed="1"/>
+    <w:lsdException w:name="Table Grid 4" w:semiHidden="1" w:unhideWhenUsed="1"/>
+    <w:lsdException w:name="Table Grid 5" w:semiHidden="1" w:unhideWhenUsed="1"/>
+    <w:lsdException w:name="Table Grid 6" w:semiHidden="1" w:unhideWhenUsed="1"/>
+    <w:lsdException w:name="Table Grid 7" w:semiHidden="1" w:unhideWhenUsed="1"/>
+    <w:lsdException w:name="Table Grid 8" w:semiHidden="1" w:unhideWhenUsed="1"/>
+    <w:lsdException w:name="Table List 1" w:semiHidden="1" w:unhideWhenUsed="1"/>
+    <w:lsdException w:name="Table List 2" w:semiHidden="1" w:unhideWhenUsed="1"/>
+    <w:lsdException w:name="Table List 3" w:semiHidden="1" w:unhideWhenUsed="1"/>
+    <w:lsdException w:name="Table List 4" w:semiHidden="1" w:unhideWhenUsed="1"/>
+    <w:lsdException w:name="Table List 5" w:semiHidden="1" w:unhideWhenUsed="1"/>
+    <w:lsdException w:name="Table List 6" w:semiHidden="1" w:unhideWhenUsed="1"/>
+    <w:lsdException w:name="Table List 7" w:semiHidden="1" w:unhideWhenUsed="1"/>
+    <w:lsdException w:name="Table List 8" w:semiHidden="1" w:unhideWhenUsed="1"/>
+    <w:lsdException w:name="Table 3D effects 1" w:semiHidden="1" w:unhideWhenUsed="1"/>
+    <w:lsdException w:name="Table 3D effects 2" w:semiHidden="1" w:unhideWhenUsed="1"/>
+    <w:lsdException w:name="Table 3D effects 3" w:semiHidden="1" w:unhideWhenUsed="1"/>
+    <w:lsdException w:name="Table Contemporary" w:semiHidden="1" w:unhideWhenUsed="1"/>
+    <w:lsdException w:name="Table Elegant" w:semiHidden="1" w:unhideWhenUsed="1"/>
+    <w:lsdException w:name="Table Professional" w:semiHidden="1" w:unhideWhenUsed="1"/>
+    <w:lsdException w:name="Table Subtle 1" w:semiHidden="1" w:unhideWhenUsed="1"/>
+    <w:lsdException w:name="Table Subtle 2" w:semiHidden="1" w:unhideWhenUsed="1"/>
+    <w:lsdException w:name="Table Web 1" w:semiHidden="1" w:unhideWhenUsed="1"/>
+    <w:lsdException w:name="Table Web 2" w:semiHidden="1" w:unhideWhenUsed="1"/>
+    <w:lsdException w:name="Table Web 3" w:semiHidden="1" w:unhideWhenUsed="1"/>
+    <w:lsdException w:name="Balloon Text" w:semiHidden="1" w:unhideWhenUsed="1"/>
+    <w:lsdException w:name="Table Theme" w:semiHidden="1" w:unhideWhenUsed="1"/>
+    <w:lsdException w:name="Placeholder Text" w:semiHidden="1"/>
+    <w:lsdException w:name="Light Shading"/>
+    <w:lsdException w:name="Light List"/>
+    <w:lsdException w:name="Light Grid"/>
+    <w:lsdException w:name="Dark List"/>
+    <w:lsdException w:name="Colorful Shading"/>
+    <w:lsdException w:name="Colorful List"/>
+    <w:lsdException w:name="Colorful Grid"/>
+    <w:lsdException w:name="Light Shading Accent 1"/>
+    <w:lsdException w:name="Light List Accent 1"/>
+    <w:lsdException w:name="Light Grid Accent 1"/>
+    <w:lsdException w:name="Medium Shading 1 Accent 1"/>
+    <w:lsdException w:name="Medium Shading 2 Accent 1"/>
+    <w:lsdException w:name="Medium List 1 Accent 1"/>
+    <w:lsdException w:name="Revision" w:semiHidden="1"/>
+    <w:lsdException w:name="Medium List 2 Accent 1"/>
+    <w:lsdException w:name="Medium Grid 1 Accent 1"/>
+    <w:lsdException w:name="Medium Grid 2 Accent 1"/>
+    <w:lsdException w:name="Medium Grid 3 Accent 1"/>
+    <w:lsdException w:name="Dark List Accent 1"/>
+    <w:lsdException w:name="Colorful Shading Accent 1"/>
+    <w:lsdException w:name="Colorful List Accent 1"/>
+    <w:lsdException w:name="Colorful Grid Accent 1"/>
+    <w:lsdException w:name="Light Shading Accent 2"/>
+    <w:lsdException w:name="Light List Accent 2"/>
+    <w:lsdException w:name="Light Grid Accent 2"/>
+    <w:lsdException w:name="Medium Shading 1 Accent 2"/>
+    <w:lsdException w:name="Medium Shading 2 Accent 2"/>
+    <w:lsdException w:name="Medium List 1 Accent 2"/>
+    <w:lsdException w:name="Medium List 2 Accent 2"/>
+    <w:lsdException w:name="Medium Grid 1 Accent 2"/>
+    <w:lsdException w:name="Medium Grid 2 Accent 2"/>
+    <w:lsdException w:name="Medium Grid 3 Accent 2"/>
+    <w:lsdException w:name="Dark List Accent 2"/>
+    <w:lsdException w:name="Colorful Shading Accent 2"/>
+    <w:lsdException w:name="Colorful List Accent 2"/>
+    <w:lsdException w:name="Colorful Grid Accent 2"/>
+    <w:lsdException w:name="Light Shading Accent 3"/>
+    <w:lsdException w:name="Light List Accent 3"/>
+    <w:lsdException w:name="Light Grid Accent 3"/>
+    <w:lsdException w:name="Medium Shading 1 Accent 3"/>
+    <w:lsdException w:name="Medium Shading 2 Accent 3"/>
+    <w:lsdException w:name="Medium List 1 Accent 3"/>
+    <w:lsdException w:name="Medium List 2 Accent 3"/>
+    <w:lsdException w:name="Medium Grid 1 Accent 3"/>
+    <w:lsdException w:name="Medium Grid 2 Accent 3"/>
+    <w:lsdException w:name="Medium Grid 3 Accent 3"/>
+    <w:lsdException w:name="Dark List Accent 3"/>
+    <w:lsdException w:name="Colorful Shading Accent 3"/>
+    <w:lsdException w:name="Colorful List Accent 3"/>
+    <w:lsdException w:name="Colorful Grid Accent 3"/>
+    <w:lsdException w:name="Light Shading Accent 4"/>
+    <w:lsdException w:name="Light List Accent 4"/>
+    <w:lsdException w:name="Light Grid Accent 4"/>
+    <w:lsdException w:name="Medium Shading 1 Accent 4"/>
+    <w:lsdException w:name="Medium Shading 2 Accent 4"/>
+    <w:lsdException w:name="Medium List 1 Accent 4"/>
+    <w:lsdException w:name="Medium List 2 Accent 4"/>
+    <w:lsdException w:name="Medium Grid 1 Accent 4"/>
+    <w:lsdException w:name="Medium Grid 2 Accent 4"/>
+    <w:lsdException w:name="Medium Grid 3 Accent 4"/>
+    <w:lsdException w:name="Dark List Accent 4"/>
+    <w:lsdException w:name="Colorful Shading Accent 4"/>
+    <w:lsdException w:name="Colorful List Accent 4"/>
+    <w:lsdException w:name="Colorful Grid Accent 4"/>
+    <w:lsdException w:name="Light Shading Accent 5"/>
+    <w:lsdException w:name="Light List Accent 5"/>
+    <w:lsdException w:name="Light Grid Accent 5"/>
+    <w:lsdException w:name="Medium Shading 1 Accent 5"/>
+    <w:lsdException w:name="Medium Shading 2 Accent 5"/>
+    <w:lsdException w:name="Medium List 1 Accent 5"/>
+    <w:lsdException w:name="Medium List 2 Accent 5"/>
+    <w:lsdException w:name="Medium Grid 1 Accent 5"/>
+    <w:lsdException w:name="Medium Grid 2 Accent 5"/>
+    <w:lsdException w:name="Medium Grid 3 Accent 5"/>
+    <w:lsdException w:name="Dark List Accent 5"/>
+    <w:lsdException w:name="Colorful Shading Accent 5"/>
+    <w:lsdException w:name="Colorful List Accent 5"/>
+    <w:lsdException w:name="Colorful Grid Accent 5"/>
+    <w:lsdException w:name="Light Shading Accent 6"/>
+    <w:lsdException w:name="Light List Accent 6"/>
+    <w:lsdException w:name="Light Grid Accent 6"/>
+    <w:lsdException w:name="Medium Shading 1 Accent 6"/>
+    <w:lsdException w:name="Medium Shading 2 Accent 6"/>
+    <w:lsdException w:name="Medium List 1 Accent 6"/>
+    <w:lsdException w:name="Medium List 2 Accent 6"/>
+    <w:lsdException w:name="Medium Grid 1 Accent 6"/>
+    <w:lsdException w:name="Medium Grid 2 Accent 6"/>
+    <w:lsdException w:name="Medium Grid 3 Accent 6"/>
+    <w:lsdException w:name="Dark List Accent 6"/>
+    <w:lsdException w:name="Colorful Shading Accent 6"/>
+    <w:lsdException w:name="Colorful List Accent 6"/>
+    <w:lsdException w:name="Colorful Grid Accent 6"/>
+    <w:lsdException w:name="Bibliography" w:semiHidden="1" w:unhideWhenUsed="1"/>
+    <w:lsdException w:name="TOC Heading" w:semiHidden="1" w:unhideWhenUsed="1"/>
+    <w:lsdException w:name="Grid Table 4" w:uiPriority="49"/>
+    <w:lsdException w:name="Grid Table 5 Dark" w:uiPriority="50"/>
+    <w:lsdException w:name="Grid Table 6 Colorful" w:uiPriority="51"/>
+    <w:lsdException w:name="Grid Table 7 Colorful" w:uiPriority="52"/>
+    <w:lsdException w:name="Grid Table 1 Light Accent 1" w:uiPriority="46"/>
+    <w:lsdException w:name="Grid Table 2 Accent 1" w:uiPriority="47"/>
+    <w:lsdException w:name="Grid Table 3 Accent 1" w:uiPriority="48"/>
+    <w:lsdException w:name="Grid Table 4 Accent 1" w:uiPriority="49"/>
+    <w:lsdException w:name="Grid Table 5 Dark Accent 1" w:uiPriority="50"/>
+    <w:lsdException w:name="Grid Table 6 Colorful Accent 1" w:uiPriority="51"/>
+    <w:lsdException w:name="Grid Table 7 Colorful Accent 1" w:uiPriority="52"/>
+    <w:lsdException w:name="Grid Table 1 Light Accent 2" w:uiPriority="46"/>
+    <w:lsdException w:name="Grid Table 2 Accent 2" w:uiPriority="47"/>
+    <w:lsdException w:name="Grid Table 3 Accent 2" w:uiPriority="48"/>
+    <w:lsdException w:name="Grid Table 4 Accent 2" w:uiPriority="49"/>
+    <w:lsdException w:name="Grid Table 5 Dark Accent 2" w:uiPriority="50"/>
+    <w:lsdException w:name="Grid Table 6 Colorful Accent 2" w:uiPriority="51"/>
+    <w:lsdException w:name="Grid Table 7 Colorful Accent 2" w:uiPriority="52"/>
+    <w:lsdException w:name="Grid Table 1 Light Accent 3" w:uiPriority="46"/>
+    <w:lsdException w:name="Grid Table 2 Accent 3" w:uiPriority="47"/>
+    <w:lsdException w:name="Grid Table 3 Accent 3" w:uiPriority="48"/>
+    <w:lsdException w:name="Grid Table 4 Accent 3" w:uiPriority="49"/>
+    <w:lsdException w:name="Grid Table 5 Dark Accent 3" w:uiPriority="50"/>
+    <w:lsdException w:name="Grid Table 6 Colorful Accent 3" w:uiPriority="51"/>
+    <w:lsdException w:name="Grid Table 7 Colorful Accent 3" w:uiPriority="52"/>
+    <w:lsdException w:name="Grid Table 1 Light Accent 4" w:uiPriority="46"/>
+    <w:lsdException w:name="Grid Table 2 Accent 4" w:uiPriority="47"/>
+    <w:lsdException w:name="Grid Table 3 Accent 4" w:uiPriority="48"/>
+    <w:lsdException w:name="Grid Table 4 Accent 4" w:uiPriority="49"/>
+    <w:lsdException w:name="Grid Table 5 Dark Accent 4" w:uiPriority="50"/>
+    <w:lsdException w:name="Grid Table 6 Colorful Accent 4" w:uiPriority="51"/>
+    <w:lsdException w:name="Grid Table 7 Colorful Accent 4" w:uiPriority="52"/>
+    <w:lsdException w:name="Grid Table 1 Light Accent 5" w:uiPriority="46"/>
+    <w:lsdException w:name="Grid Table 2 Accent 5" w:uiPriority="47"/>
+    <w:lsdException w:name="Grid Table 3 Accent 5" w:uiPriority="48"/>
+    <w:lsdException w:name="Grid Table 4 Accent 5" w:uiPriority="49"/>
+    <w:lsdException w:name="Grid Table 5 Dark Accent 5" w:uiPriority="50"/>
+    <w:lsdException w:name="Grid Table 6 Colorful Accent 5" w:uiPriority="51"/>
+    <w:lsdException w:name="Grid Table 7 Colorful Accent 5" w:uiPriority="52"/>
+    <w:lsdException w:name="Grid Table 1 Light Accent 6" w:uiPriority="46"/>
+    <w:lsdException w:name="Grid Table 2 Accent 6" w:uiPriority="47"/>
+    <w:lsdException w:name="Grid Table 3 Accent 6" w:uiPriority="48"/>
+    <w:lsdException w:name="Grid Table 4 Accent 6" w:uiPriority="49"/>
+    <w:lsdException w:name="Grid Table 5 Dark Accent 6" w:uiPriority="50"/>
+    <w:lsdException w:name="Grid Table 6 Colorful Accent 6" w:uiPriority="51"/>
+    <w:lsdException w:name="Grid Table 7 Colorful Accent 6" w:uiPriority="52"/>
+    <w:lsdException w:name="List Table 1 Light" w:uiPriority="46"/>
+    <w:lsdException w:name="List Table 2" w:uiPriority="47"/>
+    <w:lsdException w:name="List Table 3" w:uiPriority="48"/>
+    <w:lsdException w:name="List Table 4" w:uiPriority="49"/>
+    <w:lsdException w:name="List Table 5 Dark" w:uiPriority="50"/>
+    <w:lsdException w:name="List Table 6 Colorful" w:uiPriority="51"/>
+    <w:lsdException w:name="List Table 7 Colorful" w:uiPriority="52"/>
+    <w:lsdException w:name="List Table 1 Light Accent 1" w:uiPriority="46"/>
+    <w:lsdException w:name="List Table 2 Accent 1" w:uiPriority="47"/>
+    <w:lsdException w:name="List Table 3 Accent 1" w:uiPriority="48"/>
+    <w:lsdException w:name="List Table 4 Accent 1" w:uiPriority="49"/>
+    <w:lsdException w:name="List Table 5 Dark Accent 1" w:uiPriority="50"/>
+    <w:lsdException w:name="List Table 6 Colorful Accent 1" w:uiPriority="51"/>
+    <w:lsdException w:name="List Table 7 Colorful Accent 1" w:uiPriority="52"/>
+    <w:lsdException w:name="List Table 1 Light Accent 2" w:uiPriority="46"/>
+    <w:lsdException w:name="List Table 2 Accent 2" w:uiPriority="47"/>
+    <w:lsdException w:name="List Table 3 Accent 2" w:uiPriority="48"/>
+    <w:lsdException w:name="List Table 4 Accent 2" w:uiPriority="49"/>
+    <w:lsdException w:name="List Table 5 Dark Accent 2" w:uiPriority="50"/>
+    <w:lsdException w:name="List Table 6 Colorful Accent 2" w:uiPriority="51"/>
+    <w:lsdException w:name="List Table 7 Colorful Accent 2" w:uiPriority="52"/>
+    <w:lsdException w:name="List Table 1 Light Accent 3" w:uiPriority="46"/>
+    <w:lsdException w:name="List Table 2 Accent 3" w:uiPriority="47"/>
+    <w:lsdException w:name="List Table 3 Accent 3" w:uiPriority="48"/>
+    <w:lsdException w:name="List Table 4 Accent 3" w:uiPriority="49"/>
+    <w:lsdException w:name="List Table 5 Dark Accent 3" w:uiPriority="50"/>
+    <w:lsdException w:name="List Table 6 Colorful Accent 3" w:uiPriority="51"/>
+    <w:lsdException w:name="List Table 7 Colorful Accent 3" w:uiPriority="52"/>
+    <w:lsdException w:name="List Table 1 Light Accent 4" w:uiPriority="46"/>
+    <w:lsdException w:name="List Table 2 Accent 4" w:uiPriority="47"/>
+    <w:lsdException w:name="List Table 3 Accent 4" w:uiPriority="48"/>
+    <w:lsdException w:name="List Table 4 Accent 4" w:uiPriority="49"/>
+    <w:lsdException w:name="List Table 5 Dark Accent 4" w:uiPriority="50"/>
+    <w:lsdException w:name="List Table 6 Colorful Accent 4" w:uiPriority="51"/>
+    <w:lsdException w:name="List Table 7 Colorful Accent 4" w:uiPriority="52"/>
+    <w:lsdException w:name="List Table 1 Light Accent 5" w:uiPriority="46"/>
+    <w:lsdException w:name="List Table 2 Accent 5" w:uiPriority="47"/>
+    <w:lsdException w:name="List Table 3 Accent 5" w:uiPriority="48"/>
+    <w:lsdException w:name="List Table 4 Accent 5" w:uiPriority="49"/>
+    <w:lsdException w:name="List Table 5 Dark Accent 5" w:uiPriority="50"/>
+    <w:lsdException w:name="List Table 6 Colorful Accent 5" w:uiPriority="51"/>
+    <w:lsdException w:name="List Table 7 Colorful Accent 5" w:uiPriority="52"/>
+    <w:lsdException w:name="List Table 1 Light Accent 6" w:uiPriority="46"/>
+    <w:lsdException w:name="List Table 2 Accent 6" w:uiPriority="47"/>
+    <w:lsdException w:name="List Table 3 Accent 6" w:uiPriority="48"/>
+    <w:lsdException w:name="List Table 4 Accent 6" w:uiPriority="49"/>
+    <w:lsdException w:name="List Table 5 Dark Accent 6" w:uiPriority="50"/>
+    <w:lsdException w:name="List Table 6 Colorful Accent 6" w:uiPriority="51"/>
+    <w:lsdException w:name="List Table 7 Colorful Accent 6" w:uiPriority="52"/>
+    <w:lsdException w:name="Mention" w:semiHidden="1" w:uiPriority="99" w:unhideWhenUsed="1"/>
+    <w:lsdException w:name="Smart Hyperlink" w:semiHidden="1" w:uiPriority="99" w:unhideWhenUsed="1"/>
+    <w:lsdException w:name="Hashtag" w:semiHidden="1" w:uiPriority="99" w:unhideWhenUsed="1"/>
+    <w:lsdException w:name="Unresolved Mention" w:semiHidden="1" w:uiPriority="99" w:unhideWhenUsed="1"/>
+  </w:latentStyles>
   <w:style w:type="paragraph" w:default="1" w:styleId="Normal">
     <w:name w:val="Normal"/>
     <w:qFormat/>
   </w:style>
+  <w:style w:type="paragraph" w:styleId="Heading1">
+    <w:name w:val="heading 1"/>
+    <w:basedOn w:val="Normal"/>
+    <w:next w:val="BodyText"/>
+    <w:uiPriority w:val="9"/>
+    <w:qFormat/>
+    <w:pPr>
+      <w:keepNext/>
+      <w:keepLines/>
+      <w:spacing w:before="480" w:after="0"/>
+      <w:outlineLvl w:val="0"/>
+    </w:pPr>
+    <w:rPr>
+      <w:rFonts w:asciiTheme="majorHAnsi" w:eastAsiaTheme="majorEastAsia" w:hAnsiTheme="majorHAnsi" w:cstheme="majorBidi"/>
+      <w:b/>
+      <w:bCs/>
+      <w:color w:val="345A8A" w:themeColor="accent1" w:themeShade="B5"/>
+      <w:sz w:val="32"/>
+      <w:szCs w:val="32"/>
+    </w:rPr>
+  </w:style>
+  <w:style w:type="paragraph" w:styleId="Heading2">
+    <w:name w:val="heading 2"/>
+    <w:basedOn w:val="Normal"/>
+    <w:next w:val="BodyText"/>
+    <w:uiPriority w:val="9"/>
+    <w:unhideWhenUsed/>
+    <w:qFormat/>
+    <w:pPr>
+      <w:keepNext/>
+      <w:keepLines/>
+      <w:spacing w:before="200" w:after="0"/>
+      <w:outlineLvl w:val="1"/>
+    </w:pPr>
+    <w:rPr>
+      <w:rFonts w:asciiTheme="majorHAnsi" w:eastAsiaTheme="majorEastAsia" w:hAnsiTheme="majorHAnsi" w:cstheme="majorBidi"/>
+      <w:b/>
+      <w:bCs/>
+      <w:color w:val="4F81BD" w:themeColor="accent1"/>
+      <w:sz w:val="32"/>
+      <w:szCs w:val="32"/>
+    </w:rPr>
+  </w:style>
+  <w:style w:type="paragraph" w:styleId="Heading3">
+    <w:name w:val="heading 3"/>
+    <w:basedOn w:val="Normal"/>
+    <w:next w:val="BodyText"/>
+    <w:uiPriority w:val="9"/>
+    <w:unhideWhenUsed/>
+    <w:qFormat/>
+    <w:pPr>
+      <w:keepNext/>
+      <w:keepLines/>
+      <w:spacing w:before="200" w:after="0"/>
+      <w:outlineLvl w:val="2"/>
+    </w:pPr>
+    <w:rPr>
+      <w:rFonts w:asciiTheme="majorHAnsi" w:eastAsiaTheme="majorEastAsia" w:hAnsiTheme="majorHAnsi" w:cstheme="majorBidi"/>
+      <w:b/>
+      <w:bCs/>
+      <w:color w:val="4F81BD" w:themeColor="accent1"/>
+      <w:sz w:val="28"/>
+      <w:szCs w:val="28"/>
+    </w:rPr>
+  </w:style>
+  <w:style w:type="paragraph" w:styleId="Heading4">
+    <w:name w:val="heading 4"/>
+    <w:basedOn w:val="Normal"/>
+    <w:next w:val="BodyText"/>
+    <w:uiPriority w:val="9"/>
+    <w:unhideWhenUsed/>
+    <w:qFormat/>
+    <w:pPr>
+      <w:keepNext/>
+      <w:keepLines/>
+      <w:spacing w:before="200" w:after="0"/>
+      <w:outlineLvl w:val="3"/>
+    </w:pPr>
+    <w:rPr>
+      <w:rFonts w:asciiTheme="majorHAnsi" w:eastAsiaTheme="majorEastAsia" w:hAnsiTheme="majorHAnsi" w:cstheme="majorBidi"/>
+      <w:b/>
+      <w:bCs/>
+      <w:color w:val="4F81BD" w:themeColor="accent1"/>
+    </w:rPr>
+  </w:style>
+  <w:style w:type="paragraph" w:styleId="Heading5">
+    <w:name w:val="heading 5"/>
+    <w:basedOn w:val="Normal"/>
+    <w:next w:val="BodyText"/>
+    <w:uiPriority w:val="9"/>
+    <w:unhideWhenUsed/>
+    <w:qFormat/>
+    <w:pPr>
+      <w:keepNext/>
+      <w:keepLines/>
+      <w:spacing w:before="200" w:after="0"/>
+      <w:outlineLvl w:val="4"/>
+    </w:pPr>
+    <w:rPr>
+      <w:rFonts w:asciiTheme="majorHAnsi" w:eastAsiaTheme="majorEastAsia" w:hAnsiTheme="majorHAnsi" w:cstheme="majorBidi"/>
+      <w:i/>
+      <w:iCs/>
+      <w:color w:val="4F81BD" w:themeColor="accent1"/>
+    </w:rPr>
+  </w:style>
+  <w:style w:type="paragraph" w:styleId="Heading6">
+    <w:name w:val="heading 6"/>
+    <w:basedOn w:val="Normal"/>
+    <w:next w:val="BodyText"/>
+    <w:uiPriority w:val="9"/>
+    <w:unhideWhenUsed/>
+    <w:qFormat/>
+    <w:pPr>
+      <w:keepNext/>
+      <w:keepLines/>
+      <w:spacing w:before="200" w:after="0"/>
+      <w:outlineLvl w:val="5"/>
+    </w:pPr>
+    <w:rPr>
+      <w:rFonts w:asciiTheme="majorHAnsi" w:eastAsiaTheme="majorEastAsia" w:hAnsiTheme="majorHAnsi" w:cstheme="majorBidi"/>
+      <w:color w:val="4F81BD" w:themeColor="accent1"/>
+    </w:rPr>
+  </w:style>
+  <w:style w:type="character" w:default="1" w:styleId="DefaultParagraphFont">
+    <w:name w:val="Default Paragraph Font"/>
+    <w:uiPriority w:val="1"/>
+    <w:semiHidden/>
+    <w:unhideWhenUsed/>
+  </w:style>
+  <w:style w:type="table" w:default="1" w:styleId="TableNormal">
+    <w:name w:val="Normal Table"/>
+    <w:uiPriority w:val="99"/>
+    <w:semiHidden/>
+    <w:unhideWhenUsed/>
+    <w:tblPr>
+      <w:tblInd w:w="0" w:type="dxa"/>
+      <w:tblCellMar>
+        <w:top w:w="0" w:type="dxa"/>
+        <w:left w:w="108" w:type="dxa"/>
+        <w:bottom w:w="0" w:type="dxa"/>
+        <w:right w:w="108" w:type="dxa"/>
+      </w:tblCellMar>
+    </w:tblPr>
+  </w:style>
+  <w:style w:type="numbering" w:default="1" w:styleId="NoList">
+    <w:name w:val="No List"/>
+    <w:uiPriority w:val="99"/>
+    <w:semiHidden/>
+    <w:unhideWhenUsed/>
+  </w:style>
   <w:style w:type="paragraph" w:styleId="BodyText">
     <w:name w:val="Body Text"/>
     <w:basedOn w:val="Normal"/>
-    <w:link w:val="BodyTextChar"/>
+    <w:qFormat/>
     <w:pPr>
       <w:spacing w:before="180" w:after="180"/>
     </w:pPr>
-    <w:qFormat/>
   </w:style>
   <w:style w:type="paragraph" w:customStyle="1" w:styleId="FirstParagraph">
     <w:name w:val="First Paragraph"/>
@@ -8737,10 +9639,7 @@
     <w:next w:val="BodyText"/>
     <w:qFormat/>
     <w:pPr>
-      <w:keepNext/>
-      <w:keepLines/>
-      <w:spacing w:before="240" w:after="240"/>
-      <w:jc w:val="center"/>
+      <w:spacing w:before="240"/>
     </w:pPr>
     <w:rPr>
       <w:sz w:val="30"/>
@@ -8785,199 +9684,7 @@
   <w:style w:type="paragraph" w:styleId="Bibliography">
     <w:name w:val="Bibliography"/>
     <w:basedOn w:val="Normal"/>
-    <w:next w:val="Bibliography"/>
     <w:qFormat/>
-    <w:pPr/>
-    <w:rPr/>
-  </w:style>
-  <w:style w:type="paragraph" w:styleId="Heading1">
-    <w:name w:val="Heading 1"/>
-    <w:basedOn w:val="Normal"/>
-    <w:next w:val="BodyText"/>
-    <w:uiPriority w:val="9"/>
-    <w:qFormat/>
-    <w:pPr>
-      <w:keepNext/>
-      <w:keepLines/>
-      <w:spacing w:before="480" w:after="0"/>
-      <w:outlineLvl w:val="0"/>
-    </w:pPr>
-    <w:rPr>
-      <w:rFonts w:asciiTheme="majorHAnsi" w:eastAsiaTheme="majorEastAsia" w:hAnsiTheme="majorHAnsi" w:cstheme="majorBidi"/>
-      <w:b/>
-      <w:bCs/>
-      <w:color w:val="345A8A" w:themeColor="accent1" w:themeShade="B5"/>
-      <w:sz w:val="32"/>
-      <w:szCs w:val="32"/>
-    </w:rPr>
-  </w:style>
-  <w:style w:type="paragraph" w:styleId="Heading2">
-    <w:name w:val="Heading 2"/>
-    <w:basedOn w:val="Normal"/>
-    <w:next w:val="BodyText"/>
-    <w:uiPriority w:val="9"/>
-    <w:unhideWhenUsed/>
-    <w:qFormat/>
-    <w:pPr>
-      <w:keepNext/>
-      <w:keepLines/>
-      <w:spacing w:before="200" w:after="0"/>
-      <w:outlineLvl w:val="1"/>
-    </w:pPr>
-    <w:rPr>
-      <w:rFonts w:asciiTheme="majorHAnsi" w:eastAsiaTheme="majorEastAsia" w:hAnsiTheme="majorHAnsi" w:cstheme="majorBidi"/>
-      <w:b/>
-      <w:bCs/>
-      <w:color w:val="4F81BD" w:themeColor="accent1"/>
-      <w:sz w:val="32"/>
-      <w:szCs w:val="32"/>
-    </w:rPr>
-  </w:style>
-  <w:style w:type="paragraph" w:styleId="Heading3">
-    <w:name w:val="Heading 3"/>
-    <w:basedOn w:val="Normal"/>
-    <w:next w:val="BodyText"/>
-    <w:uiPriority w:val="9"/>
-    <w:unhideWhenUsed/>
-    <w:qFormat/>
-    <w:pPr>
-      <w:keepNext/>
-      <w:keepLines/>
-      <w:spacing w:before="200" w:after="0"/>
-      <w:outlineLvl w:val="2"/>
-    </w:pPr>
-    <w:rPr>
-      <w:rFonts w:asciiTheme="majorHAnsi" w:eastAsiaTheme="majorEastAsia" w:hAnsiTheme="majorHAnsi" w:cstheme="majorBidi"/>
-      <w:b/>
-      <w:bCs/>
-      <w:color w:val="4F81BD" w:themeColor="accent1"/>
-      <w:sz w:val="28"/>
-      <w:szCs w:val="28"/>
-    </w:rPr>
-  </w:style>
-  <w:style w:type="paragraph" w:styleId="Heading4">
-    <w:name w:val="Heading 4"/>
-    <w:basedOn w:val="Normal"/>
-    <w:next w:val="BodyText"/>
-    <w:uiPriority w:val="9"/>
-    <w:unhideWhenUsed/>
-    <w:qFormat/>
-    <w:pPr>
-      <w:keepNext/>
-      <w:keepLines/>
-      <w:spacing w:before="200" w:after="0"/>
-      <w:outlineLvl w:val="3"/>
-    </w:pPr>
-    <w:rPr>
-      <w:rFonts w:asciiTheme="majorHAnsi" w:eastAsiaTheme="majorEastAsia" w:hAnsiTheme="majorHAnsi" w:cstheme="majorBidi"/>
-      <w:b/>
-      <w:bCs/>
-      <w:color w:val="4F81BD" w:themeColor="accent1"/>
-      <w:sz w:val="24"/>
-      <w:szCs w:val="24"/>
-    </w:rPr>
-  </w:style>
-  <w:style w:type="paragraph" w:styleId="Heading5">
-    <w:name w:val="Heading 5"/>
-    <w:basedOn w:val="Normal"/>
-    <w:next w:val="BodyText"/>
-    <w:uiPriority w:val="9"/>
-    <w:unhideWhenUsed/>
-    <w:qFormat/>
-    <w:pPr>
-      <w:keepNext/>
-      <w:keepLines/>
-      <w:spacing w:before="200" w:after="0"/>
-      <w:outlineLvl w:val="4"/>
-    </w:pPr>
-    <w:rPr>
-      <w:rFonts w:asciiTheme="majorHAnsi" w:eastAsiaTheme="majorEastAsia" w:hAnsiTheme="majorHAnsi" w:cstheme="majorBidi"/>
-      <w:i/>
-      <w:iCs/>
-      <w:color w:val="4F81BD" w:themeColor="accent1"/>
-      <w:sz w:val="24"/>
-      <w:szCs w:val="24"/>
-    </w:rPr>
-  </w:style>
-  <w:style w:type="paragraph" w:styleId="Heading6">
-    <w:name w:val="Heading 6"/>
-    <w:basedOn w:val="Normal"/>
-    <w:next w:val="BodyText"/>
-    <w:uiPriority w:val="9"/>
-    <w:unhideWhenUsed/>
-    <w:qFormat/>
-    <w:pPr>
-      <w:keepNext/>
-      <w:keepLines/>
-      <w:spacing w:before="200" w:after="0"/>
-      <w:outlineLvl w:val="5"/>
-    </w:pPr>
-    <w:rPr>
-      <w:rFonts w:asciiTheme="majorHAnsi" w:eastAsiaTheme="majorEastAsia" w:hAnsiTheme="majorHAnsi" w:cstheme="majorBidi"/>
-      <w:color w:val="4F81BD" w:themeColor="accent1"/>
-      <w:sz w:val="24"/>
-      <w:szCs w:val="24"/>
-    </w:rPr>
-  </w:style>
-  <w:style w:type="paragraph" w:styleId="Heading7">
-    <w:name w:val="Heading 7"/>
-    <w:basedOn w:val="Normal"/>
-    <w:next w:val="BodyText"/>
-    <w:uiPriority w:val="9"/>
-    <w:unhideWhenUsed/>
-    <w:qFormat/>
-    <w:pPr>
-      <w:keepNext/>
-      <w:keepLines/>
-      <w:spacing w:before="200" w:after="0"/>
-      <w:outlineLvl w:val="6"/>
-    </w:pPr>
-    <w:rPr>
-      <w:rFonts w:asciiTheme="majorHAnsi" w:eastAsiaTheme="majorEastAsia" w:hAnsiTheme="majorHAnsi" w:cstheme="majorBidi"/>
-      <w:color w:val="4F81BD" w:themeColor="accent1"/>
-      <w:sz w:val="24"/>
-      <w:szCs w:val="24"/>
-    </w:rPr>
-  </w:style>
-  <w:style w:type="paragraph" w:styleId="Heading8">
-    <w:name w:val="Heading 8"/>
-    <w:basedOn w:val="Normal"/>
-    <w:next w:val="BodyText"/>
-    <w:uiPriority w:val="9"/>
-    <w:unhideWhenUsed/>
-    <w:qFormat/>
-    <w:pPr>
-      <w:keepNext/>
-      <w:keepLines/>
-      <w:spacing w:before="200" w:after="0"/>
-      <w:outlineLvl w:val="7"/>
-    </w:pPr>
-    <w:rPr>
-      <w:rFonts w:asciiTheme="majorHAnsi" w:eastAsiaTheme="majorEastAsia" w:hAnsiTheme="majorHAnsi" w:cstheme="majorBidi"/>
-      <w:color w:val="4F81BD" w:themeColor="accent1"/>
-      <w:sz w:val="24"/>
-      <w:szCs w:val="24"/>
-    </w:rPr>
-  </w:style>
-  <w:style w:type="paragraph" w:styleId="Heading9">
-    <w:name w:val="Heading 9"/>
-    <w:basedOn w:val="Normal"/>
-    <w:next w:val="BodyText"/>
-    <w:uiPriority w:val="9"/>
-    <w:unhideWhenUsed/>
-    <w:qFormat/>
-    <w:pPr>
-      <w:keepNext/>
-      <w:keepLines/>
-      <w:spacing w:before="200" w:after="0"/>
-      <w:outlineLvl w:val="8"/>
-    </w:pPr>
-    <w:rPr>
-      <w:rFonts w:asciiTheme="majorHAnsi" w:eastAsiaTheme="majorEastAsia" w:hAnsiTheme="majorHAnsi" w:cstheme="majorBidi"/>
-      <w:color w:val="4F81BD" w:themeColor="accent1"/>
-      <w:sz w:val="24"/>
-      <w:szCs w:val="24"/>
-    </w:rPr>
   </w:style>
   <w:style w:type="paragraph" w:styleId="BlockText">
     <w:name w:val="Block Text"/>
@@ -8988,7 +9695,6 @@
     <w:qFormat/>
     <w:pPr>
       <w:spacing w:before="100" w:after="100"/>
-      <w:ind w:firstLine="0"/>
     </w:pPr>
     <w:rPr>
       <w:rFonts w:asciiTheme="majorHAnsi" w:eastAsiaTheme="majorEastAsia" w:hAnsiTheme="majorHAnsi" w:cstheme="majorBidi"/>
@@ -8998,33 +9704,11 @@
     </w:rPr>
   </w:style>
   <w:style w:type="paragraph" w:styleId="FootnoteText">
-    <w:name w:val="Footnote Text"/>
+    <w:name w:val="footnote text"/>
     <w:basedOn w:val="Normal"/>
-    <w:next w:val="FootnoteText"/>
     <w:uiPriority w:val="9"/>
     <w:unhideWhenUsed/>
     <w:qFormat/>
-  </w:style>
-  <w:style w:type="character" w:default="1" w:styleId="DefaultParagraphFont">
-    <w:name w:val="Default Paragraph Font"/>
-    <w:semiHidden/>
-    <w:unhideWhenUsed/>
-  </w:style>
-  <w:style w:type="table" w:default="1" w:styleId="Table">
-    <w:name w:val="Table"/>
-    <w:basedOn w:val="TableNormal"/>
-    <w:semiHidden/>
-    <w:unhideWhenUsed/>
-    <w:qFormat/>
-    <w:tblPr>
-      <w:tblInd w:w="0" w:type="dxa"/>
-      <w:tblCellMar>
-        <w:top w:w="0" w:type="dxa"/>
-        <w:left w:w="108" w:type="dxa"/>
-        <w:bottom w:w="0" w:type="dxa"/>
-        <w:right w:w="108" w:type="dxa"/>
-      </w:tblCellMar>
-    </w:tblPr>
   </w:style>
   <w:style w:type="paragraph" w:customStyle="1" w:styleId="DefinitionTerm">
     <w:name w:val="Definition Term"/>
@@ -9044,11 +9728,11 @@
     <w:basedOn w:val="Normal"/>
   </w:style>
   <w:style w:type="paragraph" w:styleId="Caption">
-    <w:name w:val="Caption"/>
+    <w:name w:val="caption"/>
     <w:basedOn w:val="Normal"/>
-    <w:link w:val="BodyTextChar"/>
+    <w:link w:val="CaptionChar"/>
     <w:pPr>
-      <w:spacing w:before="0" w:after="120"/>
+      <w:spacing w:after="120"/>
     </w:pPr>
     <w:rPr>
       <w:i/>
@@ -9069,36 +9753,37 @@
     <w:name w:val="Figure"/>
     <w:basedOn w:val="Normal"/>
   </w:style>
-  <w:style w:type="paragraph" w:customStyle="1" w:styleId="CaptionedFigure">
-    <w:name w:val="Captioned Figure"/>
+  <w:style w:type="paragraph" w:customStyle="1" w:styleId="FigurewithCaption">
+    <w:name w:val="Figure with Caption"/>
     <w:basedOn w:val="Figure"/>
     <w:pPr>
       <w:keepNext/>
     </w:pPr>
   </w:style>
-  <w:style w:type="character" w:customStyle="1" w:styleId="BodyTextChar">
-    <w:name w:val="Body Text Char"/>
+  <w:style w:type="character" w:customStyle="1" w:styleId="CaptionChar">
+    <w:name w:val="Caption Char"/>
     <w:basedOn w:val="DefaultParagraphFont"/>
-    <w:link w:val="BodyText"/>
+    <w:link w:val="Caption"/>
   </w:style>
   <w:style w:type="character" w:customStyle="1" w:styleId="VerbatimChar">
     <w:name w:val="Verbatim Char"/>
-    <w:basedOn w:val="BodyTextChar"/>
+    <w:basedOn w:val="CaptionChar"/>
+    <w:link w:val="SourceCode"/>
     <w:rPr>
       <w:rFonts w:ascii="Consolas" w:hAnsi="Consolas"/>
       <w:sz w:val="22"/>
     </w:rPr>
   </w:style>
   <w:style w:type="character" w:styleId="FootnoteReference">
-    <w:name w:val="Footnote Reference"/>
-    <w:basedOn w:val="BodyTextChar"/>
+    <w:name w:val="footnote reference"/>
+    <w:basedOn w:val="CaptionChar"/>
     <w:rPr>
       <w:vertAlign w:val="superscript"/>
     </w:rPr>
   </w:style>
   <w:style w:type="character" w:styleId="Hyperlink">
     <w:name w:val="Hyperlink"/>
-    <w:basedOn w:val="BodyTextChar"/>
+    <w:basedOn w:val="CaptionChar"/>
     <w:rPr>
       <w:color w:val="4F81BD" w:themeColor="accent1"/>
     </w:rPr>
@@ -9115,7 +9800,6 @@
       <w:outlineLvl w:val="9"/>
     </w:pPr>
     <w:rPr>
-      <w:rFonts w:asciiTheme="majorHAnsi" w:eastAsiaTheme="majorEastAsia" w:hAnsiTheme="majorHAnsi" w:cstheme="majorBidi"/>
       <w:b w:val="0"/>
       <w:bCs w:val="0"/>
       <w:color w:val="365F91" w:themeColor="accent1" w:themeShade="BF"/>
@@ -9126,268 +9810,377 @@
     <w:basedOn w:val="Normal"/>
     <w:link w:val="VerbatimChar"/>
     <w:pPr>
-      <w:wordWrap w:val="off"/>
-      <w:shd w:val="clear" w:fill="f8f8f8"/>
+      <w:shd w:val="clear" w:color="auto" w:fill="F8F8F8"/>
+      <w:wordWrap w:val="0"/>
     </w:pPr>
   </w:style>
   <w:style w:type="character" w:customStyle="1" w:styleId="KeywordTok">
     <w:name w:val="KeywordTok"/>
     <w:basedOn w:val="VerbatimChar"/>
     <w:rPr>
-      <w:color w:val="204a87"/>
-      <w:shd w:val="clear" w:fill="f8f8f8"/>
+      <w:rFonts w:ascii="Consolas" w:hAnsi="Consolas"/>
       <w:b/>
+      <w:color w:val="204A87"/>
+      <w:sz w:val="22"/>
+      <w:shd w:val="clear" w:color="auto" w:fill="F8F8F8"/>
     </w:rPr>
   </w:style>
   <w:style w:type="character" w:customStyle="1" w:styleId="DataTypeTok">
     <w:name w:val="DataTypeTok"/>
     <w:basedOn w:val="VerbatimChar"/>
     <w:rPr>
-      <w:color w:val="204a87"/>
-      <w:shd w:val="clear" w:fill="f8f8f8"/>
+      <w:rFonts w:ascii="Consolas" w:hAnsi="Consolas"/>
+      <w:color w:val="204A87"/>
+      <w:sz w:val="22"/>
+      <w:shd w:val="clear" w:color="auto" w:fill="F8F8F8"/>
     </w:rPr>
   </w:style>
   <w:style w:type="character" w:customStyle="1" w:styleId="DecValTok">
     <w:name w:val="DecValTok"/>
     <w:basedOn w:val="VerbatimChar"/>
     <w:rPr>
-      <w:color w:val="0000cf"/>
-      <w:shd w:val="clear" w:fill="f8f8f8"/>
+      <w:rFonts w:ascii="Consolas" w:hAnsi="Consolas"/>
+      <w:color w:val="0000CF"/>
+      <w:sz w:val="22"/>
+      <w:shd w:val="clear" w:color="auto" w:fill="F8F8F8"/>
     </w:rPr>
   </w:style>
   <w:style w:type="character" w:customStyle="1" w:styleId="BaseNTok">
     <w:name w:val="BaseNTok"/>
     <w:basedOn w:val="VerbatimChar"/>
     <w:rPr>
-      <w:color w:val="0000cf"/>
-      <w:shd w:val="clear" w:fill="f8f8f8"/>
+      <w:rFonts w:ascii="Consolas" w:hAnsi="Consolas"/>
+      <w:color w:val="0000CF"/>
+      <w:sz w:val="22"/>
+      <w:shd w:val="clear" w:color="auto" w:fill="F8F8F8"/>
     </w:rPr>
   </w:style>
   <w:style w:type="character" w:customStyle="1" w:styleId="FloatTok">
     <w:name w:val="FloatTok"/>
     <w:basedOn w:val="VerbatimChar"/>
     <w:rPr>
-      <w:color w:val="0000cf"/>
-      <w:shd w:val="clear" w:fill="f8f8f8"/>
+      <w:rFonts w:ascii="Consolas" w:hAnsi="Consolas"/>
+      <w:color w:val="0000CF"/>
+      <w:sz w:val="22"/>
+      <w:shd w:val="clear" w:color="auto" w:fill="F8F8F8"/>
     </w:rPr>
   </w:style>
   <w:style w:type="character" w:customStyle="1" w:styleId="ConstantTok">
     <w:name w:val="ConstantTok"/>
     <w:basedOn w:val="VerbatimChar"/>
     <w:rPr>
+      <w:rFonts w:ascii="Consolas" w:hAnsi="Consolas"/>
       <w:color w:val="000000"/>
-      <w:shd w:val="clear" w:fill="f8f8f8"/>
+      <w:sz w:val="22"/>
+      <w:shd w:val="clear" w:color="auto" w:fill="F8F8F8"/>
     </w:rPr>
   </w:style>
   <w:style w:type="character" w:customStyle="1" w:styleId="CharTok">
     <w:name w:val="CharTok"/>
     <w:basedOn w:val="VerbatimChar"/>
     <w:rPr>
-      <w:color w:val="4e9a06"/>
-      <w:shd w:val="clear" w:fill="f8f8f8"/>
+      <w:rFonts w:ascii="Consolas" w:hAnsi="Consolas"/>
+      <w:color w:val="4E9A06"/>
+      <w:sz w:val="22"/>
+      <w:shd w:val="clear" w:color="auto" w:fill="F8F8F8"/>
     </w:rPr>
   </w:style>
   <w:style w:type="character" w:customStyle="1" w:styleId="SpecialCharTok">
     <w:name w:val="SpecialCharTok"/>
     <w:basedOn w:val="VerbatimChar"/>
     <w:rPr>
+      <w:rFonts w:ascii="Consolas" w:hAnsi="Consolas"/>
       <w:color w:val="000000"/>
-      <w:shd w:val="clear" w:fill="f8f8f8"/>
+      <w:sz w:val="22"/>
+      <w:shd w:val="clear" w:color="auto" w:fill="F8F8F8"/>
     </w:rPr>
   </w:style>
   <w:style w:type="character" w:customStyle="1" w:styleId="StringTok">
     <w:name w:val="StringTok"/>
     <w:basedOn w:val="VerbatimChar"/>
     <w:rPr>
-      <w:color w:val="4e9a06"/>
-      <w:shd w:val="clear" w:fill="f8f8f8"/>
+      <w:rFonts w:ascii="Consolas" w:hAnsi="Consolas"/>
+      <w:color w:val="4E9A06"/>
+      <w:sz w:val="22"/>
+      <w:shd w:val="clear" w:color="auto" w:fill="F8F8F8"/>
     </w:rPr>
   </w:style>
   <w:style w:type="character" w:customStyle="1" w:styleId="VerbatimStringTok">
     <w:name w:val="VerbatimStringTok"/>
     <w:basedOn w:val="VerbatimChar"/>
     <w:rPr>
-      <w:color w:val="4e9a06"/>
-      <w:shd w:val="clear" w:fill="f8f8f8"/>
+      <w:rFonts w:ascii="Consolas" w:hAnsi="Consolas"/>
+      <w:color w:val="4E9A06"/>
+      <w:sz w:val="22"/>
+      <w:shd w:val="clear" w:color="auto" w:fill="F8F8F8"/>
     </w:rPr>
   </w:style>
   <w:style w:type="character" w:customStyle="1" w:styleId="SpecialStringTok">
     <w:name w:val="SpecialStringTok"/>
     <w:basedOn w:val="VerbatimChar"/>
     <w:rPr>
-      <w:color w:val="4e9a06"/>
-      <w:shd w:val="clear" w:fill="f8f8f8"/>
+      <w:rFonts w:ascii="Consolas" w:hAnsi="Consolas"/>
+      <w:color w:val="4E9A06"/>
+      <w:sz w:val="22"/>
+      <w:shd w:val="clear" w:color="auto" w:fill="F8F8F8"/>
     </w:rPr>
   </w:style>
   <w:style w:type="character" w:customStyle="1" w:styleId="ImportTok">
     <w:name w:val="ImportTok"/>
     <w:basedOn w:val="VerbatimChar"/>
     <w:rPr>
-      <w:shd w:val="clear" w:fill="f8f8f8"/>
+      <w:rFonts w:ascii="Consolas" w:hAnsi="Consolas"/>
+      <w:sz w:val="22"/>
+      <w:shd w:val="clear" w:color="auto" w:fill="F8F8F8"/>
     </w:rPr>
   </w:style>
   <w:style w:type="character" w:customStyle="1" w:styleId="CommentTok">
     <w:name w:val="CommentTok"/>
     <w:basedOn w:val="VerbatimChar"/>
     <w:rPr>
-      <w:color w:val="8f5902"/>
-      <w:shd w:val="clear" w:fill="f8f8f8"/>
+      <w:rFonts w:ascii="Consolas" w:hAnsi="Consolas"/>
       <w:i/>
+      <w:color w:val="8F5902"/>
+      <w:sz w:val="22"/>
+      <w:shd w:val="clear" w:color="auto" w:fill="F8F8F8"/>
     </w:rPr>
   </w:style>
   <w:style w:type="character" w:customStyle="1" w:styleId="DocumentationTok">
     <w:name w:val="DocumentationTok"/>
     <w:basedOn w:val="VerbatimChar"/>
     <w:rPr>
-      <w:color w:val="8f5902"/>
-      <w:shd w:val="clear" w:fill="f8f8f8"/>
+      <w:rFonts w:ascii="Consolas" w:hAnsi="Consolas"/>
       <w:b/>
       <w:i/>
+      <w:color w:val="8F5902"/>
+      <w:sz w:val="22"/>
+      <w:shd w:val="clear" w:color="auto" w:fill="F8F8F8"/>
     </w:rPr>
   </w:style>
   <w:style w:type="character" w:customStyle="1" w:styleId="AnnotationTok">
     <w:name w:val="AnnotationTok"/>
     <w:basedOn w:val="VerbatimChar"/>
     <w:rPr>
-      <w:color w:val="8f5902"/>
-      <w:shd w:val="clear" w:fill="f8f8f8"/>
+      <w:rFonts w:ascii="Consolas" w:hAnsi="Consolas"/>
       <w:b/>
       <w:i/>
+      <w:color w:val="8F5902"/>
+      <w:sz w:val="22"/>
+      <w:shd w:val="clear" w:color="auto" w:fill="F8F8F8"/>
     </w:rPr>
   </w:style>
   <w:style w:type="character" w:customStyle="1" w:styleId="CommentVarTok">
     <w:name w:val="CommentVarTok"/>
     <w:basedOn w:val="VerbatimChar"/>
     <w:rPr>
-      <w:color w:val="8f5902"/>
-      <w:shd w:val="clear" w:fill="f8f8f8"/>
+      <w:rFonts w:ascii="Consolas" w:hAnsi="Consolas"/>
       <w:b/>
       <w:i/>
+      <w:color w:val="8F5902"/>
+      <w:sz w:val="22"/>
+      <w:shd w:val="clear" w:color="auto" w:fill="F8F8F8"/>
     </w:rPr>
   </w:style>
   <w:style w:type="character" w:customStyle="1" w:styleId="OtherTok">
     <w:name w:val="OtherTok"/>
     <w:basedOn w:val="VerbatimChar"/>
     <w:rPr>
-      <w:color w:val="8f5902"/>
-      <w:shd w:val="clear" w:fill="f8f8f8"/>
+      <w:rFonts w:ascii="Consolas" w:hAnsi="Consolas"/>
+      <w:color w:val="8F5902"/>
+      <w:sz w:val="22"/>
+      <w:shd w:val="clear" w:color="auto" w:fill="F8F8F8"/>
     </w:rPr>
   </w:style>
   <w:style w:type="character" w:customStyle="1" w:styleId="FunctionTok">
     <w:name w:val="FunctionTok"/>
     <w:basedOn w:val="VerbatimChar"/>
     <w:rPr>
+      <w:rFonts w:ascii="Consolas" w:hAnsi="Consolas"/>
       <w:color w:val="000000"/>
-      <w:shd w:val="clear" w:fill="f8f8f8"/>
+      <w:sz w:val="22"/>
+      <w:shd w:val="clear" w:color="auto" w:fill="F8F8F8"/>
     </w:rPr>
   </w:style>
   <w:style w:type="character" w:customStyle="1" w:styleId="VariableTok">
     <w:name w:val="VariableTok"/>
     <w:basedOn w:val="VerbatimChar"/>
     <w:rPr>
+      <w:rFonts w:ascii="Consolas" w:hAnsi="Consolas"/>
       <w:color w:val="000000"/>
-      <w:shd w:val="clear" w:fill="f8f8f8"/>
+      <w:sz w:val="22"/>
+      <w:shd w:val="clear" w:color="auto" w:fill="F8F8F8"/>
     </w:rPr>
   </w:style>
   <w:style w:type="character" w:customStyle="1" w:styleId="ControlFlowTok">
     <w:name w:val="ControlFlowTok"/>
     <w:basedOn w:val="VerbatimChar"/>
     <w:rPr>
-      <w:color w:val="204a87"/>
-      <w:shd w:val="clear" w:fill="f8f8f8"/>
+      <w:rFonts w:ascii="Consolas" w:hAnsi="Consolas"/>
       <w:b/>
+      <w:color w:val="204A87"/>
+      <w:sz w:val="22"/>
+      <w:shd w:val="clear" w:color="auto" w:fill="F8F8F8"/>
     </w:rPr>
   </w:style>
   <w:style w:type="character" w:customStyle="1" w:styleId="OperatorTok">
     <w:name w:val="OperatorTok"/>
     <w:basedOn w:val="VerbatimChar"/>
     <w:rPr>
-      <w:color w:val="ce5c00"/>
-      <w:shd w:val="clear" w:fill="f8f8f8"/>
+      <w:rFonts w:ascii="Consolas" w:hAnsi="Consolas"/>
       <w:b/>
+      <w:color w:val="CE5C00"/>
+      <w:sz w:val="22"/>
+      <w:shd w:val="clear" w:color="auto" w:fill="F8F8F8"/>
     </w:rPr>
   </w:style>
   <w:style w:type="character" w:customStyle="1" w:styleId="BuiltInTok">
     <w:name w:val="BuiltInTok"/>
     <w:basedOn w:val="VerbatimChar"/>
     <w:rPr>
-      <w:shd w:val="clear" w:fill="f8f8f8"/>
+      <w:rFonts w:ascii="Consolas" w:hAnsi="Consolas"/>
+      <w:sz w:val="22"/>
+      <w:shd w:val="clear" w:color="auto" w:fill="F8F8F8"/>
     </w:rPr>
   </w:style>
   <w:style w:type="character" w:customStyle="1" w:styleId="ExtensionTok">
     <w:name w:val="ExtensionTok"/>
     <w:basedOn w:val="VerbatimChar"/>
     <w:rPr>
-      <w:shd w:val="clear" w:fill="f8f8f8"/>
+      <w:rFonts w:ascii="Consolas" w:hAnsi="Consolas"/>
+      <w:sz w:val="22"/>
+      <w:shd w:val="clear" w:color="auto" w:fill="F8F8F8"/>
     </w:rPr>
   </w:style>
   <w:style w:type="character" w:customStyle="1" w:styleId="PreprocessorTok">
     <w:name w:val="PreprocessorTok"/>
     <w:basedOn w:val="VerbatimChar"/>
     <w:rPr>
-      <w:color w:val="8f5902"/>
-      <w:shd w:val="clear" w:fill="f8f8f8"/>
+      <w:rFonts w:ascii="Consolas" w:hAnsi="Consolas"/>
       <w:i/>
+      <w:color w:val="8F5902"/>
+      <w:sz w:val="22"/>
+      <w:shd w:val="clear" w:color="auto" w:fill="F8F8F8"/>
     </w:rPr>
   </w:style>
   <w:style w:type="character" w:customStyle="1" w:styleId="AttributeTok">
     <w:name w:val="AttributeTok"/>
     <w:basedOn w:val="VerbatimChar"/>
     <w:rPr>
-      <w:color w:val="c4a000"/>
-      <w:shd w:val="clear" w:fill="f8f8f8"/>
+      <w:rFonts w:ascii="Consolas" w:hAnsi="Consolas"/>
+      <w:color w:val="C4A000"/>
+      <w:sz w:val="22"/>
+      <w:shd w:val="clear" w:color="auto" w:fill="F8F8F8"/>
     </w:rPr>
   </w:style>
   <w:style w:type="character" w:customStyle="1" w:styleId="RegionMarkerTok">
     <w:name w:val="RegionMarkerTok"/>
     <w:basedOn w:val="VerbatimChar"/>
     <w:rPr>
-      <w:shd w:val="clear" w:fill="f8f8f8"/>
+      <w:rFonts w:ascii="Consolas" w:hAnsi="Consolas"/>
+      <w:sz w:val="22"/>
+      <w:shd w:val="clear" w:color="auto" w:fill="F8F8F8"/>
     </w:rPr>
   </w:style>
   <w:style w:type="character" w:customStyle="1" w:styleId="InformationTok">
     <w:name w:val="InformationTok"/>
     <w:basedOn w:val="VerbatimChar"/>
     <w:rPr>
-      <w:color w:val="8f5902"/>
-      <w:shd w:val="clear" w:fill="f8f8f8"/>
+      <w:rFonts w:ascii="Consolas" w:hAnsi="Consolas"/>
       <w:b/>
       <w:i/>
+      <w:color w:val="8F5902"/>
+      <w:sz w:val="22"/>
+      <w:shd w:val="clear" w:color="auto" w:fill="F8F8F8"/>
     </w:rPr>
   </w:style>
   <w:style w:type="character" w:customStyle="1" w:styleId="WarningTok">
     <w:name w:val="WarningTok"/>
     <w:basedOn w:val="VerbatimChar"/>
     <w:rPr>
-      <w:color w:val="8f5902"/>
-      <w:shd w:val="clear" w:fill="f8f8f8"/>
+      <w:rFonts w:ascii="Consolas" w:hAnsi="Consolas"/>
       <w:b/>
       <w:i/>
+      <w:color w:val="8F5902"/>
+      <w:sz w:val="22"/>
+      <w:shd w:val="clear" w:color="auto" w:fill="F8F8F8"/>
     </w:rPr>
   </w:style>
   <w:style w:type="character" w:customStyle="1" w:styleId="AlertTok">
     <w:name w:val="AlertTok"/>
     <w:basedOn w:val="VerbatimChar"/>
     <w:rPr>
-      <w:color w:val="ef2929"/>
-      <w:shd w:val="clear" w:fill="f8f8f8"/>
+      <w:rFonts w:ascii="Consolas" w:hAnsi="Consolas"/>
+      <w:color w:val="EF2929"/>
+      <w:sz w:val="22"/>
+      <w:shd w:val="clear" w:color="auto" w:fill="F8F8F8"/>
     </w:rPr>
   </w:style>
   <w:style w:type="character" w:customStyle="1" w:styleId="ErrorTok">
     <w:name w:val="ErrorTok"/>
     <w:basedOn w:val="VerbatimChar"/>
     <w:rPr>
-      <w:color w:val="a40000"/>
-      <w:shd w:val="clear" w:fill="f8f8f8"/>
+      <w:rFonts w:ascii="Consolas" w:hAnsi="Consolas"/>
       <w:b/>
+      <w:color w:val="A40000"/>
+      <w:sz w:val="22"/>
+      <w:shd w:val="clear" w:color="auto" w:fill="F8F8F8"/>
     </w:rPr>
   </w:style>
   <w:style w:type="character" w:customStyle="1" w:styleId="NormalTok">
     <w:name w:val="NormalTok"/>
     <w:basedOn w:val="VerbatimChar"/>
     <w:rPr>
-      <w:shd w:val="clear" w:fill="f8f8f8"/>
+      <w:rFonts w:ascii="Consolas" w:hAnsi="Consolas"/>
+      <w:sz w:val="22"/>
+      <w:shd w:val="clear" w:color="auto" w:fill="F8F8F8"/>
     </w:rPr>
+  </w:style>
+  <w:style w:type="paragraph" w:styleId="Header">
+    <w:name w:val="header"/>
+    <w:basedOn w:val="Normal"/>
+    <w:link w:val="HeaderChar"/>
+    <w:unhideWhenUsed/>
+    <w:rsid w:val="001D0B32"/>
+    <w:pPr>
+      <w:tabs>
+        <w:tab w:val="center" w:pos="4680"/>
+        <w:tab w:val="right" w:pos="9360"/>
+      </w:tabs>
+      <w:spacing w:after="0"/>
+    </w:pPr>
+  </w:style>
+  <w:style w:type="character" w:customStyle="1" w:styleId="HeaderChar">
+    <w:name w:val="Header Char"/>
+    <w:basedOn w:val="DefaultParagraphFont"/>
+    <w:link w:val="Header"/>
+    <w:rsid w:val="001D0B32"/>
+  </w:style>
+  <w:style w:type="paragraph" w:styleId="Footer">
+    <w:name w:val="footer"/>
+    <w:basedOn w:val="Normal"/>
+    <w:link w:val="FooterChar"/>
+    <w:unhideWhenUsed/>
+    <w:rsid w:val="001D0B32"/>
+    <w:pPr>
+      <w:tabs>
+        <w:tab w:val="center" w:pos="4680"/>
+        <w:tab w:val="right" w:pos="9360"/>
+      </w:tabs>
+      <w:spacing w:after="0"/>
+    </w:pPr>
+  </w:style>
+  <w:style w:type="character" w:customStyle="1" w:styleId="FooterChar">
+    <w:name w:val="Footer Char"/>
+    <w:basedOn w:val="DefaultParagraphFont"/>
+    <w:link w:val="Footer"/>
+    <w:rsid w:val="001D0B32"/>
+  </w:style>
+  <w:style w:type="character" w:styleId="PageNumber">
+    <w:name w:val="page number"/>
+    <w:basedOn w:val="DefaultParagraphFont"/>
+    <w:semiHidden/>
+    <w:unhideWhenUsed/>
+    <w:rsid w:val="001D0B32"/>
   </w:style>
 </w:styles>
 </file>

</xml_diff>

<commit_message>
included a log-log model in the TrapRateEffects write up. Shrunk recommended number of tags detected from 50 to 45 per population.
</commit_message>
<xml_diff>
--- a/trap_rate/TrapRateEffects.docx
+++ b/trap_rate/TrapRateEffects.docx
@@ -125,7 +125,7 @@
         <w:t xml:space="preserve"> </w:t>
       </w:r>
       <w:r>
-        <w:t xml:space="preserve">15,</w:t>
+        <w:t xml:space="preserve">16,</w:t>
       </w:r>
       <w:r>
         <w:t xml:space="preserve"> </w:t>
@@ -282,7 +282,7 @@
         <w:pStyle w:val="FirstParagraph"/>
       </w:pPr>
       <w:r>
-        <w:t xml:space="preserve">First, we wanted to leverage results based on empirical data from the inception of the PIT tagging program at LGR (2010) to the present. We started by gathering data on all estimates that have been made for population abundance at the TRT spacial scale, and examining the relationship between the number of tags observed in each population, and the coefficient (CV) of the estimate. We fit a model on the log scale:</w:t>
+        <w:t xml:space="preserve">First, we wanted to leverage results based on empirical data from the inception of the PIT tagging program at LGR (2010) to the present. We started by gathering data on all estimates that have been made for population abundance at the TRT spacial scale, and examining the relationship between the number of tags observed in each population, and the coefficient (CV) of the estimate. We fit a model on the semi-log scale:</w:t>
       </w:r>
     </w:p>
     <w:p>
@@ -294,60 +294,314 @@
           <m:jc m:val="center"/>
         </m:oMathParaPr>
         <m:oMath>
-          <m:r>
-            <m:rPr>
-              <m:sty m:val="p"/>
-            </m:rPr>
-            <m:t>CV</m:t>
-          </m:r>
-          <m:r>
-            <m:t>∼</m:t>
-          </m:r>
-          <m:r>
-            <m:rPr>
-              <m:sty m:val="p"/>
-            </m:rPr>
-            <m:t>exp</m:t>
-          </m:r>
-          <m:r>
-            <m:t>(</m:t>
-          </m:r>
-          <m:r>
-            <m:t>a</m:t>
-          </m:r>
-          <m:r>
-            <m:t>+</m:t>
-          </m:r>
-          <m:r>
-            <m:t>b</m:t>
-          </m:r>
-          <m:r>
-            <m:t>*</m:t>
-          </m:r>
-          <m:sSub>
-            <m:e>
-              <m:r>
-                <m:t>n</m:t>
-              </m:r>
-            </m:e>
-            <m:sub>
-              <m:r>
-                <m:t>t</m:t>
-              </m:r>
-              <m:r>
-                <m:t>a</m:t>
-              </m:r>
-              <m:r>
-                <m:t>g</m:t>
-              </m:r>
-              <m:r>
-                <m:t>s</m:t>
-              </m:r>
-            </m:sub>
-          </m:sSub>
-          <m:r>
-            <m:t>)</m:t>
-          </m:r>
+          <m:m>
+            <m:mPr>
+              <m:baseJc m:val="center"/>
+              <m:plcHide m:val="1"/>
+              <m:mcs>
+                <m:mc>
+                  <m:mcPr>
+                    <m:mcJc m:val="right"/>
+                    <m:count m:val="1"/>
+                  </m:mcPr>
+                </m:mc>
+                <m:mc>
+                  <m:mcPr>
+                    <m:mcJc m:val="left"/>
+                    <m:count m:val="1"/>
+                  </m:mcPr>
+                </m:mc>
+              </m:mcs>
+            </m:mPr>
+            <m:mr>
+              <m:e>
+                <m:r>
+                  <m:rPr>
+                    <m:sty m:val="p"/>
+                  </m:rPr>
+                  <m:t>CV</m:t>
+                </m:r>
+              </m:e>
+              <m:e>
+                <m:r>
+                  <m:t>∼</m:t>
+                </m:r>
+                <m:sSup>
+                  <m:e>
+                    <m:r>
+                      <m:t>e</m:t>
+                    </m:r>
+                  </m:e>
+                  <m:sup>
+                    <m:r>
+                      <m:t>a</m:t>
+                    </m:r>
+                    <m:r>
+                      <m:t>+</m:t>
+                    </m:r>
+                    <m:r>
+                      <m:t>b</m:t>
+                    </m:r>
+                    <m:r>
+                      <m:t>*</m:t>
+                    </m:r>
+                    <m:sSub>
+                      <m:e>
+                        <m:r>
+                          <m:t>n</m:t>
+                        </m:r>
+                      </m:e>
+                      <m:sub>
+                        <m:r>
+                          <m:t>t</m:t>
+                        </m:r>
+                        <m:r>
+                          <m:t>a</m:t>
+                        </m:r>
+                        <m:r>
+                          <m:t>g</m:t>
+                        </m:r>
+                        <m:r>
+                          <m:t>s</m:t>
+                        </m:r>
+                      </m:sub>
+                    </m:sSub>
+                  </m:sup>
+                </m:sSup>
+              </m:e>
+            </m:mr>
+            <m:mr>
+              <m:e>
+                <m:r>
+                  <m:rPr>
+                    <m:sty m:val="p"/>
+                  </m:rPr>
+                  <m:t>log</m:t>
+                </m:r>
+                <m:r>
+                  <m:t>(</m:t>
+                </m:r>
+                <m:r>
+                  <m:rPr>
+                    <m:sty m:val="p"/>
+                  </m:rPr>
+                  <m:t>CV</m:t>
+                </m:r>
+                <m:r>
+                  <m:t>)</m:t>
+                </m:r>
+              </m:e>
+              <m:e>
+                <m:r>
+                  <m:t>∼</m:t>
+                </m:r>
+                <m:r>
+                  <m:t>a</m:t>
+                </m:r>
+                <m:r>
+                  <m:t>+</m:t>
+                </m:r>
+                <m:r>
+                  <m:t>b</m:t>
+                </m:r>
+                <m:r>
+                  <m:t>*</m:t>
+                </m:r>
+                <m:sSub>
+                  <m:e>
+                    <m:r>
+                      <m:t>n</m:t>
+                    </m:r>
+                  </m:e>
+                  <m:sub>
+                    <m:r>
+                      <m:t>t</m:t>
+                    </m:r>
+                    <m:r>
+                      <m:t>a</m:t>
+                    </m:r>
+                    <m:r>
+                      <m:t>g</m:t>
+                    </m:r>
+                    <m:r>
+                      <m:t>s</m:t>
+                    </m:r>
+                  </m:sub>
+                </m:sSub>
+              </m:e>
+            </m:mr>
+          </m:m>
+        </m:oMath>
+      </m:oMathPara>
+    </w:p>
+    <w:p>
+      <w:pPr>
+        <w:pStyle w:val="FirstParagraph"/>
+      </w:pPr>
+      <w:r>
+        <w:t xml:space="preserve">the log-log scale:</w:t>
+      </w:r>
+    </w:p>
+    <w:p>
+      <w:pPr>
+        <w:pStyle w:val="BodyText"/>
+      </w:pPr>
+      <m:oMathPara>
+        <m:oMathParaPr>
+          <m:jc m:val="center"/>
+        </m:oMathParaPr>
+        <m:oMath>
+          <m:m>
+            <m:mPr>
+              <m:baseJc m:val="center"/>
+              <m:plcHide m:val="1"/>
+              <m:mcs>
+                <m:mc>
+                  <m:mcPr>
+                    <m:mcJc m:val="right"/>
+                    <m:count m:val="1"/>
+                  </m:mcPr>
+                </m:mc>
+                <m:mc>
+                  <m:mcPr>
+                    <m:mcJc m:val="left"/>
+                    <m:count m:val="1"/>
+                  </m:mcPr>
+                </m:mc>
+              </m:mcs>
+            </m:mPr>
+            <m:mr>
+              <m:e>
+                <m:r>
+                  <m:rPr>
+                    <m:sty m:val="p"/>
+                  </m:rPr>
+                  <m:t>CV</m:t>
+                </m:r>
+              </m:e>
+              <m:e>
+                <m:r>
+                  <m:t>∼</m:t>
+                </m:r>
+                <m:r>
+                  <m:t>a</m:t>
+                </m:r>
+                <m:r>
+                  <m:t>*</m:t>
+                </m:r>
+                <m:sSubSup>
+                  <m:e>
+                    <m:r>
+                      <m:t>n</m:t>
+                    </m:r>
+                  </m:e>
+                  <m:sub>
+                    <m:r>
+                      <m:t>t</m:t>
+                    </m:r>
+                    <m:r>
+                      <m:t>a</m:t>
+                    </m:r>
+                    <m:r>
+                      <m:t>g</m:t>
+                    </m:r>
+                    <m:r>
+                      <m:t>s</m:t>
+                    </m:r>
+                  </m:sub>
+                  <m:sup>
+                    <m:r>
+                      <m:t>b</m:t>
+                    </m:r>
+                  </m:sup>
+                </m:sSubSup>
+              </m:e>
+            </m:mr>
+            <m:mr>
+              <m:e>
+                <m:r>
+                  <m:rPr>
+                    <m:sty m:val="p"/>
+                  </m:rPr>
+                  <m:t>log</m:t>
+                </m:r>
+                <m:r>
+                  <m:t>(</m:t>
+                </m:r>
+                <m:r>
+                  <m:rPr>
+                    <m:sty m:val="p"/>
+                  </m:rPr>
+                  <m:t>CV</m:t>
+                </m:r>
+                <m:r>
+                  <m:t>)</m:t>
+                </m:r>
+              </m:e>
+              <m:e>
+                <m:r>
+                  <m:t>∼</m:t>
+                </m:r>
+                <m:r>
+                  <m:rPr>
+                    <m:sty m:val="p"/>
+                  </m:rPr>
+                  <m:t>log</m:t>
+                </m:r>
+                <m:r>
+                  <m:t>(</m:t>
+                </m:r>
+                <m:r>
+                  <m:t>a</m:t>
+                </m:r>
+                <m:r>
+                  <m:t>)</m:t>
+                </m:r>
+                <m:r>
+                  <m:t>+</m:t>
+                </m:r>
+                <m:r>
+                  <m:t>b</m:t>
+                </m:r>
+                <m:r>
+                  <m:t>*</m:t>
+                </m:r>
+                <m:r>
+                  <m:rPr>
+                    <m:sty m:val="p"/>
+                  </m:rPr>
+                  <m:t>log</m:t>
+                </m:r>
+                <m:r>
+                  <m:t>(</m:t>
+                </m:r>
+                <m:sSub>
+                  <m:e>
+                    <m:r>
+                      <m:t>n</m:t>
+                    </m:r>
+                  </m:e>
+                  <m:sub>
+                    <m:r>
+                      <m:t>t</m:t>
+                    </m:r>
+                    <m:r>
+                      <m:t>a</m:t>
+                    </m:r>
+                    <m:r>
+                      <m:t>g</m:t>
+                    </m:r>
+                    <m:r>
+                      <m:t>s</m:t>
+                    </m:r>
+                  </m:sub>
+                </m:sSub>
+                <m:r>
+                  <m:t>)</m:t>
+                </m:r>
+              </m:e>
+            </m:mr>
+          </m:m>
         </m:oMath>
       </m:oMathPara>
     </w:p>
@@ -4932,7 +5186,7 @@
           <wp:inline>
             <wp:extent cx="5943600" cy="3396342"/>
             <wp:effectExtent b="0" l="0" r="0" t="0"/>
-            <wp:docPr descr="Figure 1: Scatterplot of the number of PIT tags detected in each population and the CV of the abundance estimates for that population. The lines of GLM and loess fits to the data. The dashed horizontal line indicates a CV of 15%." title="" id="1" name="Picture"/>
+            <wp:docPr descr="Figure 1: Scatterplot of the number of PIT tags detected in each population and the CV of the abundance estimates for that population. The lines of semi-log, log-log and loess fits to the data. The dashed horizontal line indicates a CV of 15%." title="" id="1" name="Picture"/>
             <a:graphic>
               <a:graphicData uri="http://schemas.openxmlformats.org/drawingml/2006/picture">
                 <pic:pic>
@@ -4975,7 +5229,7 @@
         <w:pStyle w:val="ImageCaption"/>
       </w:pPr>
       <w:r>
-        <w:t xml:space="preserve">Figure 1: Scatterplot of the number of PIT tags detected in each population and the CV of the abundance estimates for that population. The lines of GLM and loess fits to the data. The dashed horizontal line indicates a CV of 15%.</w:t>
+        <w:t xml:space="preserve">Figure 1: Scatterplot of the number of PIT tags detected in each population and the CV of the abundance estimates for that population. The lines of semi-log, log-log and loess fits to the data. The dashed horizontal line indicates a CV of 15%.</w:t>
       </w:r>
     </w:p>
     <w:p>
@@ -5004,7 +5258,7 @@
           <wp:inline>
             <wp:extent cx="5943600" cy="3396342"/>
             <wp:effectExtent b="0" l="0" r="0" t="0"/>
-            <wp:docPr descr="Figure 2: Scatterplot of the proportion of PIT tags detected in each population and the CV of the abundance estimate for that population. The lines are GLM and Loess fits to that data. The dashed horizontal line denotes a CV of 15%." title="" id="1" name="Picture"/>
+            <wp:docPr descr="Figure 2: Scatterplot of the proportion of PIT tags detected in each population and the CV of the abundance estimate for that population. The lines are semi-log, log-log and Loess fits to that data. The dashed horizontal line denotes a CV of 15%." title="" id="1" name="Picture"/>
             <a:graphic>
               <a:graphicData uri="http://schemas.openxmlformats.org/drawingml/2006/picture">
                 <pic:pic>
@@ -5047,7 +5301,7 @@
         <w:pStyle w:val="ImageCaption"/>
       </w:pPr>
       <w:r>
-        <w:t xml:space="preserve">Figure 2: Scatterplot of the proportion of PIT tags detected in each population and the CV of the abundance estimate for that population. The lines are GLM and Loess fits to that data. The dashed horizontal line denotes a CV of 15%.</w:t>
+        <w:t xml:space="preserve">Figure 2: Scatterplot of the proportion of PIT tags detected in each population and the CV of the abundance estimate for that population. The lines are semi-log, log-log and Loess fits to that data. The dashed horizontal line denotes a CV of 15%.</w:t>
       </w:r>
     </w:p>
     <w:p>
@@ -5069,7 +5323,7 @@
         <w:t xml:space="preserve"> </w:t>
       </w:r>
       <w:r>
-        <w:t xml:space="preserve">0.15 for the abundance estimate. To do this, we tried fitting a separate model for each species, and after fitting those models (GLM and Loess), we examined the minimum number and proportion of total tags that would need to be detected to achieve that CV level. Those results are shown in Tables</w:t>
+        <w:t xml:space="preserve">0.15 for the abundance estimate. To do this, we tried fitting a separate model for each species, and after fitting those models (semi-log, log-log and loess), we examined the minimum number and proportion of total tags that would need to be detected to achieve that CV level. Those results are shown in Tables</w:t>
       </w:r>
       <w:r>
         <w:t xml:space="preserve"> </w:t>
@@ -5090,10 +5344,7 @@
         <w:t xml:space="preserve">6</w:t>
       </w:r>
       <w:r>
-        <w:t xml:space="preserve"> </w:t>
-      </w:r>
-      <w:r>
-        <w:t xml:space="preserve">below.</w:t>
+        <w:t xml:space="preserve">.</w:t>
       </w:r>
     </w:p>
     <w:p>
@@ -5204,7 +5455,7 @@
               <w:jc w:val="left"/>
             </w:pPr>
             <w:r>
-              <w:t xml:space="preserve">GLM</w:t>
+              <w:t xml:space="preserve">Loess</w:t>
             </w:r>
           </w:p>
         </w:tc>
@@ -5215,7 +5466,7 @@
               <w:jc w:val="right"/>
             </w:pPr>
             <w:r>
-              <w:t xml:space="preserve">55</w:t>
+              <w:t xml:space="preserve">54</w:t>
             </w:r>
           </w:p>
         </w:tc>
@@ -5226,7 +5477,7 @@
               <w:jc w:val="right"/>
             </w:pPr>
             <w:r>
-              <w:t xml:space="preserve">0.149</w:t>
+              <w:t xml:space="preserve">0.150</w:t>
             </w:r>
           </w:p>
         </w:tc>
@@ -5250,7 +5501,7 @@
               <w:jc w:val="left"/>
             </w:pPr>
             <w:r>
-              <w:t xml:space="preserve">Loess</w:t>
+              <w:t xml:space="preserve">Log-log</w:t>
             </w:r>
           </w:p>
         </w:tc>
@@ -5261,7 +5512,7 @@
               <w:jc w:val="right"/>
             </w:pPr>
             <w:r>
-              <w:t xml:space="preserve">54</w:t>
+              <w:t xml:space="preserve">44</w:t>
             </w:r>
           </w:p>
         </w:tc>
@@ -5272,7 +5523,7 @@
               <w:jc w:val="right"/>
             </w:pPr>
             <w:r>
-              <w:t xml:space="preserve">0.150</w:t>
+              <w:t xml:space="preserve">0.149</w:t>
             </w:r>
           </w:p>
         </w:tc>
@@ -5285,18 +5536,18 @@
               <w:jc w:val="left"/>
             </w:pPr>
             <w:r>
-              <w:t xml:space="preserve">Steelhead</w:t>
-            </w:r>
-          </w:p>
-        </w:tc>
-        <w:tc>
-          <w:p>
-            <w:pPr>
-              <w:pStyle w:val="Compact"/>
-              <w:jc w:val="left"/>
-            </w:pPr>
-            <w:r>
-              <w:t xml:space="preserve">GLM</w:t>
+              <w:t xml:space="preserve">Chinook</w:t>
+            </w:r>
+          </w:p>
+        </w:tc>
+        <w:tc>
+          <w:p>
+            <w:pPr>
+              <w:pStyle w:val="Compact"/>
+              <w:jc w:val="left"/>
+            </w:pPr>
+            <w:r>
+              <w:t xml:space="preserve">Semi-log</w:t>
             </w:r>
           </w:p>
         </w:tc>
@@ -5307,7 +5558,7 @@
               <w:jc w:val="right"/>
             </w:pPr>
             <w:r>
-              <w:t xml:space="preserve">46</w:t>
+              <w:t xml:space="preserve">55</w:t>
             </w:r>
           </w:p>
         </w:tc>
@@ -5318,7 +5569,7 @@
               <w:jc w:val="right"/>
             </w:pPr>
             <w:r>
-              <w:t xml:space="preserve">0.148</w:t>
+              <w:t xml:space="preserve">0.149</w:t>
             </w:r>
           </w:p>
         </w:tc>
@@ -5365,6 +5616,98 @@
             </w:pPr>
             <w:r>
               <w:t xml:space="preserve">0.149</w:t>
+            </w:r>
+          </w:p>
+        </w:tc>
+      </w:tr>
+      <w:tr>
+        <w:tc>
+          <w:p>
+            <w:pPr>
+              <w:pStyle w:val="Compact"/>
+              <w:jc w:val="left"/>
+            </w:pPr>
+            <w:r>
+              <w:t xml:space="preserve">Steelhead</w:t>
+            </w:r>
+          </w:p>
+        </w:tc>
+        <w:tc>
+          <w:p>
+            <w:pPr>
+              <w:pStyle w:val="Compact"/>
+              <w:jc w:val="left"/>
+            </w:pPr>
+            <w:r>
+              <w:t xml:space="preserve">Log-log</w:t>
+            </w:r>
+          </w:p>
+        </w:tc>
+        <w:tc>
+          <w:p>
+            <w:pPr>
+              <w:pStyle w:val="Compact"/>
+              <w:jc w:val="right"/>
+            </w:pPr>
+            <w:r>
+              <w:t xml:space="preserve">29</w:t>
+            </w:r>
+          </w:p>
+        </w:tc>
+        <w:tc>
+          <w:p>
+            <w:pPr>
+              <w:pStyle w:val="Compact"/>
+              <w:jc w:val="right"/>
+            </w:pPr>
+            <w:r>
+              <w:t xml:space="preserve">0.149</w:t>
+            </w:r>
+          </w:p>
+        </w:tc>
+      </w:tr>
+      <w:tr>
+        <w:tc>
+          <w:p>
+            <w:pPr>
+              <w:pStyle w:val="Compact"/>
+              <w:jc w:val="left"/>
+            </w:pPr>
+            <w:r>
+              <w:t xml:space="preserve">Steelhead</w:t>
+            </w:r>
+          </w:p>
+        </w:tc>
+        <w:tc>
+          <w:p>
+            <w:pPr>
+              <w:pStyle w:val="Compact"/>
+              <w:jc w:val="left"/>
+            </w:pPr>
+            <w:r>
+              <w:t xml:space="preserve">Semi-log</w:t>
+            </w:r>
+          </w:p>
+        </w:tc>
+        <w:tc>
+          <w:p>
+            <w:pPr>
+              <w:pStyle w:val="Compact"/>
+              <w:jc w:val="right"/>
+            </w:pPr>
+            <w:r>
+              <w:t xml:space="preserve">46</w:t>
+            </w:r>
+          </w:p>
+        </w:tc>
+        <w:tc>
+          <w:p>
+            <w:pPr>
+              <w:pStyle w:val="Compact"/>
+              <w:jc w:val="right"/>
+            </w:pPr>
+            <w:r>
+              <w:t xml:space="preserve">0.148</w:t>
             </w:r>
           </w:p>
         </w:tc>
@@ -5434,7 +5777,7 @@
           <w:p>
             <w:pPr>
               <w:pStyle w:val="Compact"/>
-              <w:jc w:val="right"/>
+              <w:jc w:val="left"/>
             </w:pPr>
             <w:r>
               <w:t xml:space="preserve">% Tags Detected</w:t>
@@ -5478,7 +5821,18 @@
               <w:jc w:val="left"/>
             </w:pPr>
             <w:r>
-              <w:t xml:space="preserve">GLM</w:t>
+              <w:t xml:space="preserve">Loess</w:t>
+            </w:r>
+          </w:p>
+        </w:tc>
+        <w:tc>
+          <w:p>
+            <w:pPr>
+              <w:pStyle w:val="Compact"/>
+              <w:jc w:val="left"/>
+            </w:pPr>
+            <w:r>
+              <w:t xml:space="preserve">3 %</w:t>
             </w:r>
           </w:p>
         </w:tc>
@@ -5489,18 +5843,7 @@
               <w:jc w:val="right"/>
             </w:pPr>
             <w:r>
-              <w:t xml:space="preserve">0.027</w:t>
-            </w:r>
-          </w:p>
-        </w:tc>
-        <w:tc>
-          <w:p>
-            <w:pPr>
-              <w:pStyle w:val="Compact"/>
-              <w:jc w:val="right"/>
-            </w:pPr>
-            <w:r>
-              <w:t xml:space="preserve">0.149</w:t>
+              <w:t xml:space="preserve">0.148</w:t>
             </w:r>
           </w:p>
         </w:tc>
@@ -5524,7 +5867,18 @@
               <w:jc w:val="left"/>
             </w:pPr>
             <w:r>
-              <w:t xml:space="preserve">Loess</w:t>
+              <w:t xml:space="preserve">Log-log</w:t>
+            </w:r>
+          </w:p>
+        </w:tc>
+        <w:tc>
+          <w:p>
+            <w:pPr>
+              <w:pStyle w:val="Compact"/>
+              <w:jc w:val="left"/>
+            </w:pPr>
+            <w:r>
+              <w:t xml:space="preserve">2.1 %</w:t>
             </w:r>
           </w:p>
         </w:tc>
@@ -5535,18 +5889,7 @@
               <w:jc w:val="right"/>
             </w:pPr>
             <w:r>
-              <w:t xml:space="preserve">0.030</w:t>
-            </w:r>
-          </w:p>
-        </w:tc>
-        <w:tc>
-          <w:p>
-            <w:pPr>
-              <w:pStyle w:val="Compact"/>
-              <w:jc w:val="right"/>
-            </w:pPr>
-            <w:r>
-              <w:t xml:space="preserve">0.148</w:t>
+              <w:t xml:space="preserve">0.149</w:t>
             </w:r>
           </w:p>
         </w:tc>
@@ -5559,18 +5902,29 @@
               <w:jc w:val="left"/>
             </w:pPr>
             <w:r>
-              <w:t xml:space="preserve">Steelhead</w:t>
-            </w:r>
-          </w:p>
-        </w:tc>
-        <w:tc>
-          <w:p>
-            <w:pPr>
-              <w:pStyle w:val="Compact"/>
-              <w:jc w:val="left"/>
-            </w:pPr>
-            <w:r>
-              <w:t xml:space="preserve">GLM</w:t>
+              <w:t xml:space="preserve">Chinook</w:t>
+            </w:r>
+          </w:p>
+        </w:tc>
+        <w:tc>
+          <w:p>
+            <w:pPr>
+              <w:pStyle w:val="Compact"/>
+              <w:jc w:val="left"/>
+            </w:pPr>
+            <w:r>
+              <w:t xml:space="preserve">Semi-log</w:t>
+            </w:r>
+          </w:p>
+        </w:tc>
+        <w:tc>
+          <w:p>
+            <w:pPr>
+              <w:pStyle w:val="Compact"/>
+              <w:jc w:val="left"/>
+            </w:pPr>
+            <w:r>
+              <w:t xml:space="preserve">2.7 %</w:t>
             </w:r>
           </w:p>
         </w:tc>
@@ -5581,18 +5935,7 @@
               <w:jc w:val="right"/>
             </w:pPr>
             <w:r>
-              <w:t xml:space="preserve">0.013</w:t>
-            </w:r>
-          </w:p>
-        </w:tc>
-        <w:tc>
-          <w:p>
-            <w:pPr>
-              <w:pStyle w:val="Compact"/>
-              <w:jc w:val="right"/>
-            </w:pPr>
-            <w:r>
-              <w:t xml:space="preserve">0.145</w:t>
+              <w:t xml:space="preserve">0.149</w:t>
             </w:r>
           </w:p>
         </w:tc>
@@ -5624,10 +5967,56 @@
           <w:p>
             <w:pPr>
               <w:pStyle w:val="Compact"/>
+              <w:jc w:val="left"/>
+            </w:pPr>
+            <w:r>
+              <w:t xml:space="preserve">1.1 %</w:t>
+            </w:r>
+          </w:p>
+        </w:tc>
+        <w:tc>
+          <w:p>
+            <w:pPr>
+              <w:pStyle w:val="Compact"/>
               <w:jc w:val="right"/>
             </w:pPr>
             <w:r>
-              <w:t xml:space="preserve">0.011</w:t>
+              <w:t xml:space="preserve">0.150</w:t>
+            </w:r>
+          </w:p>
+        </w:tc>
+      </w:tr>
+      <w:tr>
+        <w:tc>
+          <w:p>
+            <w:pPr>
+              <w:pStyle w:val="Compact"/>
+              <w:jc w:val="left"/>
+            </w:pPr>
+            <w:r>
+              <w:t xml:space="preserve">Steelhead</w:t>
+            </w:r>
+          </w:p>
+        </w:tc>
+        <w:tc>
+          <w:p>
+            <w:pPr>
+              <w:pStyle w:val="Compact"/>
+              <w:jc w:val="left"/>
+            </w:pPr>
+            <w:r>
+              <w:t xml:space="preserve">Log-log</w:t>
+            </w:r>
+          </w:p>
+        </w:tc>
+        <w:tc>
+          <w:p>
+            <w:pPr>
+              <w:pStyle w:val="Compact"/>
+              <w:jc w:val="left"/>
+            </w:pPr>
+            <w:r>
+              <w:t xml:space="preserve">0.9 %</w:t>
             </w:r>
           </w:p>
         </w:tc>
@@ -5638,7 +6027,53 @@
               <w:jc w:val="right"/>
             </w:pPr>
             <w:r>
-              <w:t xml:space="preserve">0.150</w:t>
+              <w:t xml:space="preserve">0.143</w:t>
+            </w:r>
+          </w:p>
+        </w:tc>
+      </w:tr>
+      <w:tr>
+        <w:tc>
+          <w:p>
+            <w:pPr>
+              <w:pStyle w:val="Compact"/>
+              <w:jc w:val="left"/>
+            </w:pPr>
+            <w:r>
+              <w:t xml:space="preserve">Steelhead</w:t>
+            </w:r>
+          </w:p>
+        </w:tc>
+        <w:tc>
+          <w:p>
+            <w:pPr>
+              <w:pStyle w:val="Compact"/>
+              <w:jc w:val="left"/>
+            </w:pPr>
+            <w:r>
+              <w:t xml:space="preserve">Semi-log</w:t>
+            </w:r>
+          </w:p>
+        </w:tc>
+        <w:tc>
+          <w:p>
+            <w:pPr>
+              <w:pStyle w:val="Compact"/>
+              <w:jc w:val="left"/>
+            </w:pPr>
+            <w:r>
+              <w:t xml:space="preserve">1.3 %</w:t>
+            </w:r>
+          </w:p>
+        </w:tc>
+        <w:tc>
+          <w:p>
+            <w:pPr>
+              <w:pStyle w:val="Compact"/>
+              <w:jc w:val="right"/>
+            </w:pPr>
+            <w:r>
+              <w:t xml:space="preserve">0.145</w:t>
             </w:r>
           </w:p>
         </w:tc>
@@ -5661,19 +6096,19 @@
         <w:t xml:space="preserve"> </w:t>
       </w:r>
       <w:r>
-        <w:t xml:space="preserve">shows that we need to detect about 55 Chinook salmon and 40-46 steelhead to achieve a CV of 15% or less for natural origin abundance estimates. Further, Table</w:t>
+        <w:t xml:space="preserve">shows that we need to detect about 45-55 Chinook salmon and 30-46 steelhead to achieve a CV of 15% or less for natural origin abundance estimates. Further, Table</w:t>
       </w:r>
       <w:r>
         <w:t xml:space="preserve"> </w:t>
       </w:r>
       <w:r>
-        <w:t xml:space="preserve">5</w:t>
+        <w:t xml:space="preserve">6</w:t>
       </w:r>
       <w:r>
         <w:t xml:space="preserve"> </w:t>
       </w:r>
       <w:r>
-        <w:t xml:space="preserve">shows that, using past results, we need to detect about 3% of Chinook salmon or slighty greater than 1% of steelhead PIT tags deployed at LGR to achieve reasonably precise estimates of abundance. For the sake of simplicity, let’s assume that we need to detect 50 PIT tags within a population, for both species, to achieve a precise abundance estimate (Figure</w:t>
+        <w:t xml:space="preserve">shows that, using past results, we need to detect about 2-3% of Chinook salmon or about 1% of steelhead PIT tags deployed at LGR within a population to achieve reasonably precise estimates of abundance. Looking at model diagnostics (not shown), the log-log model appears to meet the linear model assumptions the best. For the sake of simplicity, let’s assume that we need to detect 45 PIT tags within a population, for both species, to achieve a precise abundance estimate (Figure</w:t>
       </w:r>
       <w:r>
         <w:t xml:space="preserve"> </w:t>
@@ -5694,7 +6129,7 @@
           <wp:inline>
             <wp:extent cx="5943600" cy="5094514"/>
             <wp:effectExtent b="0" l="0" r="0" t="0"/>
-            <wp:docPr descr="Figure 3: The number of PIT tags detected in a TRT population and the corresponding population abundance estimate, by species, using results back to spawn year 2013. Estimates shown in blue had a CV of 15% or less. The dashed vertical line denotes 50 PIT tags detected." title="" id="1" name="Picture"/>
+            <wp:docPr descr="Figure 3: The number of PIT tags detected in a TRT population and the corresponding population abundance estimate, by species, using results back to spawn year 2013. Estimates shown in blue had a CV of 15% or less. The dashed vertical line denotes 45 PIT tags detected." title="" id="1" name="Picture"/>
             <a:graphic>
               <a:graphicData uri="http://schemas.openxmlformats.org/drawingml/2006/picture">
                 <pic:pic>
@@ -5737,7 +6172,7 @@
         <w:pStyle w:val="ImageCaption"/>
       </w:pPr>
       <w:r>
-        <w:t xml:space="preserve">Figure 3: The number of PIT tags detected in a TRT population and the corresponding population abundance estimate, by species, using results back to spawn year 2013. Estimates shown in blue had a CV of 15% or less. The dashed vertical line denotes 50 PIT tags detected.</w:t>
+        <w:t xml:space="preserve">Figure 3: The number of PIT tags detected in a TRT population and the corresponding population abundance estimate, by species, using results back to spawn year 2013. Estimates shown in blue had a CV of 15% or less. The dashed vertical line denotes 45 PIT tags detected.</w:t>
       </w:r>
     </w:p>
     <w:p>
@@ -5755,7 +6190,7 @@
         <w:pStyle w:val="FirstParagraph"/>
       </w:pPr>
       <w:r>
-        <w:t xml:space="preserve">We want to note that reasonably precise estimates of abundance, by sex and total age, are also a desired outcome as they are necessary to construct brood tables and estimate population productivity. However, note that it will not require 50 female tags detected within a population to achieve reasonable precision of female abundance. Rather, we will take the total abundance estimate to a TRT population and multiply it by a binomial (female vs. male) proportion to generate abundance by females and males. The binomial proportions will be estimated from all of the tags detected in that TRT population. If we have about 50 total tags detected in a population for a good abundance estimate, the proportion female or male will be fairly precise because 50 is a good sample size for proportions, especially when the proportion is somewhere near 50%. Therefore, the CV for the number of females in that population will be slightly larger than the CV of the total abundance, but probably not by much.</w:t>
+        <w:t xml:space="preserve">We want to note that reasonably precise estimates of abundance, by sex and total age, are also a desired outcome as they are necessary to construct brood tables and estimate population productivity. However, note that it will not require 45 female tags detected within a population to achieve reasonable precision of female abundance. Rather, we will take the total abundance estimate to a TRT population and multiply it by a binomial (female vs. male) proportion to generate abundance by females and males. The binomial proportions will be estimated from all of the tags detected in that TRT population. If we have about 45 total tags detected in a population for a good abundance estimate, the proportion female or male will be fairly precise because 45 is a good sample size for proportions, especially when the proportion is somewhere near 50%. Therefore, the CV for the number of females in that population will be slightly larger than the CV of the total abundance, but probably not by much.</w:t>
       </w:r>
     </w:p>
     <w:p>
@@ -5763,7 +6198,7 @@
         <w:pStyle w:val="BodyText"/>
       </w:pPr>
       <w:r>
-        <w:t xml:space="preserve">Similar arguments hold for abundance by total age (multinomial proportions), although as we attempt to account for more age classses, the precision will suffer. Therefore, for a Chinook salmon population with 3 total age classes, we expect to get reasonable estimates with a sample size close to 50. However, for a steelhead population with up to 6 or so total age classes, the precision will suffer, especially since some of the total age classes may have very few fish. However, sex and age classes with proportions outside the tails (e.g., &gt; 10%) would likely have good precision.</w:t>
+        <w:t xml:space="preserve">Similar arguments hold for abundance by total age (multinomial proportions), although as we attempt to account for more age classses, the precision will suffer. Therefore, for a Chinook salmon population with 3 total age classes, we expect to get reasonable estimates with a sample size close to 45. However, for a steelhead population with up to 6 or so total age classes, the precision will suffer, especially since some of the total age classes may have very few fish. However, sex and age classes with proportions outside the tails (e.g., &gt; 10%) would likely have good precision.</w:t>
       </w:r>
     </w:p>
     <w:p>
@@ -5781,7 +6216,7 @@
         <w:pStyle w:val="FirstParagraph"/>
       </w:pPr>
       <w:r>
-        <w:t xml:space="preserve">We now have an estimate of the number of PIT tags that need to be detected within a TRT population (50) to achieve an abundance estimate with reasonable precision. But now we want to know how many PIT tags would need to be deployed at LGR to observe 50 PIT tags within any population. The proportion of all PIT tags deployed at LGR that were detected in any TRT population has changed over time, due to more IPTDS infrastructure being installed across the Snake River Basin (Figure</w:t>
+        <w:t xml:space="preserve">We now have an estimate of the number of PIT tags that need to be detected within a TRT population (45) to achieve an abundance estimate with reasonable precision. But now we want to know how many PIT tags would need to be deployed at LGR to observe 45 PIT tags within any population. The proportion of all PIT tags deployed at LGR that were detected in any TRT population has changed over time, due to more IPTDS infrastructure being installed across the Snake River Basin (Figure</w:t>
       </w:r>
       <w:r>
         <w:t xml:space="preserve"> </w:t>
@@ -5931,7 +6366,7 @@
               <w:jc w:val="left"/>
             </w:pPr>
             <w:r>
-              <w:t xml:space="preserve">0.414 %</w:t>
+              <w:t xml:space="preserve">41.4 %</w:t>
             </w:r>
           </w:p>
         </w:tc>
@@ -5955,7 +6390,7 @@
               <w:jc w:val="left"/>
             </w:pPr>
             <w:r>
-              <w:t xml:space="preserve">0.395 %</w:t>
+              <w:t xml:space="preserve">39.5 %</w:t>
             </w:r>
           </w:p>
         </w:tc>
@@ -6177,7 +6612,7 @@
               <w:jc w:val="right"/>
             </w:pPr>
             <w:r>
-              <w:t xml:space="preserve">50</w:t>
+              <w:t xml:space="preserve">45</w:t>
             </w:r>
           </w:p>
         </w:tc>
@@ -6188,7 +6623,7 @@
               <w:jc w:val="right"/>
             </w:pPr>
             <w:r>
-              <w:t xml:space="preserve">14,558</w:t>
+              <w:t xml:space="preserve">13,102</w:t>
             </w:r>
           </w:p>
         </w:tc>
@@ -6245,7 +6680,7 @@
               <w:jc w:val="right"/>
             </w:pPr>
             <w:r>
-              <w:t xml:space="preserve">50</w:t>
+              <w:t xml:space="preserve">45</w:t>
             </w:r>
           </w:p>
         </w:tc>
@@ -6256,7 +6691,7 @@
               <w:jc w:val="right"/>
             </w:pPr>
             <w:r>
-              <w:t xml:space="preserve">6,475</w:t>
+              <w:t xml:space="preserve">5,828</w:t>
             </w:r>
           </w:p>
         </w:tc>
@@ -6313,7 +6748,7 @@
               <w:jc w:val="right"/>
             </w:pPr>
             <w:r>
-              <w:t xml:space="preserve">50</w:t>
+              <w:t xml:space="preserve">45</w:t>
             </w:r>
           </w:p>
         </w:tc>
@@ -6324,7 +6759,7 @@
               <w:jc w:val="right"/>
             </w:pPr>
             <w:r>
-              <w:t xml:space="preserve">5,889</w:t>
+              <w:t xml:space="preserve">5,300</w:t>
             </w:r>
           </w:p>
         </w:tc>
@@ -6381,7 +6816,7 @@
               <w:jc w:val="right"/>
             </w:pPr>
             <w:r>
-              <w:t xml:space="preserve">50</w:t>
+              <w:t xml:space="preserve">45</w:t>
             </w:r>
           </w:p>
         </w:tc>
@@ -6392,7 +6827,7 @@
               <w:jc w:val="right"/>
             </w:pPr>
             <w:r>
-              <w:t xml:space="preserve">3,143</w:t>
+              <w:t xml:space="preserve">2,828</w:t>
             </w:r>
           </w:p>
         </w:tc>
@@ -6449,7 +6884,7 @@
               <w:jc w:val="right"/>
             </w:pPr>
             <w:r>
-              <w:t xml:space="preserve">50</w:t>
+              <w:t xml:space="preserve">45</w:t>
             </w:r>
           </w:p>
         </w:tc>
@@ -6460,7 +6895,7 @@
               <w:jc w:val="right"/>
             </w:pPr>
             <w:r>
-              <w:t xml:space="preserve">2,794</w:t>
+              <w:t xml:space="preserve">2,514</w:t>
             </w:r>
           </w:p>
         </w:tc>
@@ -6517,7 +6952,7 @@
               <w:jc w:val="right"/>
             </w:pPr>
             <w:r>
-              <w:t xml:space="preserve">50</w:t>
+              <w:t xml:space="preserve">45</w:t>
             </w:r>
           </w:p>
         </w:tc>
@@ -6528,7 +6963,7 @@
               <w:jc w:val="right"/>
             </w:pPr>
             <w:r>
-              <w:t xml:space="preserve">2,558</w:t>
+              <w:t xml:space="preserve">2,302</w:t>
             </w:r>
           </w:p>
         </w:tc>
@@ -6585,7 +7020,7 @@
               <w:jc w:val="right"/>
             </w:pPr>
             <w:r>
-              <w:t xml:space="preserve">50</w:t>
+              <w:t xml:space="preserve">45</w:t>
             </w:r>
           </w:p>
         </w:tc>
@@ -6596,7 +7031,7 @@
               <w:jc w:val="right"/>
             </w:pPr>
             <w:r>
-              <w:t xml:space="preserve">2,329</w:t>
+              <w:t xml:space="preserve">2,096</w:t>
             </w:r>
           </w:p>
         </w:tc>
@@ -6653,7 +7088,7 @@
               <w:jc w:val="right"/>
             </w:pPr>
             <w:r>
-              <w:t xml:space="preserve">50</w:t>
+              <w:t xml:space="preserve">45</w:t>
             </w:r>
           </w:p>
         </w:tc>
@@ -6664,7 +7099,7 @@
               <w:jc w:val="right"/>
             </w:pPr>
             <w:r>
-              <w:t xml:space="preserve">2,229</w:t>
+              <w:t xml:space="preserve">2,006</w:t>
             </w:r>
           </w:p>
         </w:tc>
@@ -6721,7 +7156,7 @@
               <w:jc w:val="right"/>
             </w:pPr>
             <w:r>
-              <w:t xml:space="preserve">50</w:t>
+              <w:t xml:space="preserve">45</w:t>
             </w:r>
           </w:p>
         </w:tc>
@@ -6732,7 +7167,7 @@
               <w:jc w:val="right"/>
             </w:pPr>
             <w:r>
-              <w:t xml:space="preserve">1,550</w:t>
+              <w:t xml:space="preserve">1,395</w:t>
             </w:r>
           </w:p>
         </w:tc>
@@ -6789,7 +7224,7 @@
               <w:jc w:val="right"/>
             </w:pPr>
             <w:r>
-              <w:t xml:space="preserve">50</w:t>
+              <w:t xml:space="preserve">45</w:t>
             </w:r>
           </w:p>
         </w:tc>
@@ -6800,7 +7235,7 @@
               <w:jc w:val="right"/>
             </w:pPr>
             <w:r>
-              <w:t xml:space="preserve">1,286</w:t>
+              <w:t xml:space="preserve">1,157</w:t>
             </w:r>
           </w:p>
         </w:tc>
@@ -6857,7 +7292,7 @@
               <w:jc w:val="right"/>
             </w:pPr>
             <w:r>
-              <w:t xml:space="preserve">50</w:t>
+              <w:t xml:space="preserve">45</w:t>
             </w:r>
           </w:p>
         </w:tc>
@@ -6868,7 +7303,7 @@
               <w:jc w:val="right"/>
             </w:pPr>
             <w:r>
-              <w:t xml:space="preserve">1,275</w:t>
+              <w:t xml:space="preserve">1,147</w:t>
             </w:r>
           </w:p>
         </w:tc>
@@ -6925,7 +7360,7 @@
               <w:jc w:val="right"/>
             </w:pPr>
             <w:r>
-              <w:t xml:space="preserve">50</w:t>
+              <w:t xml:space="preserve">45</w:t>
             </w:r>
           </w:p>
         </w:tc>
@@ -6936,7 +7371,7 @@
               <w:jc w:val="right"/>
             </w:pPr>
             <w:r>
-              <w:t xml:space="preserve">1,261</w:t>
+              <w:t xml:space="preserve">1,135</w:t>
             </w:r>
           </w:p>
         </w:tc>
@@ -6993,7 +7428,7 @@
               <w:jc w:val="right"/>
             </w:pPr>
             <w:r>
-              <w:t xml:space="preserve">50</w:t>
+              <w:t xml:space="preserve">45</w:t>
             </w:r>
           </w:p>
         </w:tc>
@@ -7004,7 +7439,7 @@
               <w:jc w:val="right"/>
             </w:pPr>
             <w:r>
-              <w:t xml:space="preserve">1,240</w:t>
+              <w:t xml:space="preserve">1,116</w:t>
             </w:r>
           </w:p>
         </w:tc>
@@ -7061,7 +7496,7 @@
               <w:jc w:val="right"/>
             </w:pPr>
             <w:r>
-              <w:t xml:space="preserve">50</w:t>
+              <w:t xml:space="preserve">45</w:t>
             </w:r>
           </w:p>
         </w:tc>
@@ -7072,7 +7507,7 @@
               <w:jc w:val="right"/>
             </w:pPr>
             <w:r>
-              <w:t xml:space="preserve">1,154</w:t>
+              <w:t xml:space="preserve">1,039</w:t>
             </w:r>
           </w:p>
         </w:tc>
@@ -7244,7 +7679,7 @@
               <w:jc w:val="right"/>
             </w:pPr>
             <w:r>
-              <w:t xml:space="preserve">50</w:t>
+              <w:t xml:space="preserve">45</w:t>
             </w:r>
           </w:p>
         </w:tc>
@@ -7255,7 +7690,7 @@
               <w:jc w:val="right"/>
             </w:pPr>
             <w:r>
-              <w:t xml:space="preserve">12,938</w:t>
+              <w:t xml:space="preserve">11,644</w:t>
             </w:r>
           </w:p>
         </w:tc>
@@ -7312,7 +7747,7 @@
               <w:jc w:val="right"/>
             </w:pPr>
             <w:r>
-              <w:t xml:space="preserve">50</w:t>
+              <w:t xml:space="preserve">45</w:t>
             </w:r>
           </w:p>
         </w:tc>
@@ -7323,7 +7758,7 @@
               <w:jc w:val="right"/>
             </w:pPr>
             <w:r>
-              <w:t xml:space="preserve">8,482</w:t>
+              <w:t xml:space="preserve">7,634</w:t>
             </w:r>
           </w:p>
         </w:tc>
@@ -7380,7 +7815,7 @@
               <w:jc w:val="right"/>
             </w:pPr>
             <w:r>
-              <w:t xml:space="preserve">50</w:t>
+              <w:t xml:space="preserve">45</w:t>
             </w:r>
           </w:p>
         </w:tc>
@@ -7391,7 +7826,7 @@
               <w:jc w:val="right"/>
             </w:pPr>
             <w:r>
-              <w:t xml:space="preserve">5,232</w:t>
+              <w:t xml:space="preserve">4,709</w:t>
             </w:r>
           </w:p>
         </w:tc>
@@ -7448,7 +7883,7 @@
               <w:jc w:val="right"/>
             </w:pPr>
             <w:r>
-              <w:t xml:space="preserve">50</w:t>
+              <w:t xml:space="preserve">45</w:t>
             </w:r>
           </w:p>
         </w:tc>
@@ -7459,7 +7894,7 @@
               <w:jc w:val="right"/>
             </w:pPr>
             <w:r>
-              <w:t xml:space="preserve">4,656</w:t>
+              <w:t xml:space="preserve">4,191</w:t>
             </w:r>
           </w:p>
         </w:tc>
@@ -7516,7 +7951,7 @@
               <w:jc w:val="right"/>
             </w:pPr>
             <w:r>
-              <w:t xml:space="preserve">50</w:t>
+              <w:t xml:space="preserve">45</w:t>
             </w:r>
           </w:p>
         </w:tc>
@@ -7527,7 +7962,7 @@
               <w:jc w:val="right"/>
             </w:pPr>
             <w:r>
-              <w:t xml:space="preserve">4,652</w:t>
+              <w:t xml:space="preserve">4,186</w:t>
             </w:r>
           </w:p>
         </w:tc>
@@ -7584,7 +8019,7 @@
               <w:jc w:val="right"/>
             </w:pPr>
             <w:r>
-              <w:t xml:space="preserve">50</w:t>
+              <w:t xml:space="preserve">45</w:t>
             </w:r>
           </w:p>
         </w:tc>
@@ -7595,7 +8030,7 @@
               <w:jc w:val="right"/>
             </w:pPr>
             <w:r>
-              <w:t xml:space="preserve">2,615</w:t>
+              <w:t xml:space="preserve">2,354</w:t>
             </w:r>
           </w:p>
         </w:tc>
@@ -7652,7 +8087,7 @@
               <w:jc w:val="right"/>
             </w:pPr>
             <w:r>
-              <w:t xml:space="preserve">50</w:t>
+              <w:t xml:space="preserve">45</w:t>
             </w:r>
           </w:p>
         </w:tc>
@@ -7663,7 +8098,7 @@
               <w:jc w:val="right"/>
             </w:pPr>
             <w:r>
-              <w:t xml:space="preserve">2,186</w:t>
+              <w:t xml:space="preserve">1,967</w:t>
             </w:r>
           </w:p>
         </w:tc>
@@ -7720,7 +8155,7 @@
               <w:jc w:val="right"/>
             </w:pPr>
             <w:r>
-              <w:t xml:space="preserve">50</w:t>
+              <w:t xml:space="preserve">45</w:t>
             </w:r>
           </w:p>
         </w:tc>
@@ -7731,7 +8166,7 @@
               <w:jc w:val="right"/>
             </w:pPr>
             <w:r>
-              <w:t xml:space="preserve">2,171</w:t>
+              <w:t xml:space="preserve">1,954</w:t>
             </w:r>
           </w:p>
         </w:tc>
@@ -7788,7 +8223,7 @@
               <w:jc w:val="right"/>
             </w:pPr>
             <w:r>
-              <w:t xml:space="preserve">50</w:t>
+              <w:t xml:space="preserve">45</w:t>
             </w:r>
           </w:p>
         </w:tc>
@@ -7799,7 +8234,7 @@
               <w:jc w:val="right"/>
             </w:pPr>
             <w:r>
-              <w:t xml:space="preserve">1,880</w:t>
+              <w:t xml:space="preserve">1,692</w:t>
             </w:r>
           </w:p>
         </w:tc>
@@ -7856,7 +8291,7 @@
               <w:jc w:val="right"/>
             </w:pPr>
             <w:r>
-              <w:t xml:space="preserve">50</w:t>
+              <w:t xml:space="preserve">45</w:t>
             </w:r>
           </w:p>
         </w:tc>
@@ -7867,7 +8302,7 @@
               <w:jc w:val="right"/>
             </w:pPr>
             <w:r>
-              <w:t xml:space="preserve">1,839</w:t>
+              <w:t xml:space="preserve">1,655</w:t>
             </w:r>
           </w:p>
         </w:tc>
@@ -7924,7 +8359,7 @@
               <w:jc w:val="right"/>
             </w:pPr>
             <w:r>
-              <w:t xml:space="preserve">50</w:t>
+              <w:t xml:space="preserve">45</w:t>
             </w:r>
           </w:p>
         </w:tc>
@@ -7935,7 +8370,7 @@
               <w:jc w:val="right"/>
             </w:pPr>
             <w:r>
-              <w:t xml:space="preserve">1,130</w:t>
+              <w:t xml:space="preserve">1,017</w:t>
             </w:r>
           </w:p>
         </w:tc>
@@ -7992,7 +8427,7 @@
               <w:jc w:val="right"/>
             </w:pPr>
             <w:r>
-              <w:t xml:space="preserve">50</w:t>
+              <w:t xml:space="preserve">45</w:t>
             </w:r>
           </w:p>
         </w:tc>
@@ -8003,7 +8438,7 @@
               <w:jc w:val="right"/>
             </w:pPr>
             <w:r>
-              <w:t xml:space="preserve">1,039</w:t>
+              <w:t xml:space="preserve">935</w:t>
             </w:r>
           </w:p>
         </w:tc>
@@ -8060,7 +8495,7 @@
               <w:jc w:val="right"/>
             </w:pPr>
             <w:r>
-              <w:t xml:space="preserve">50</w:t>
+              <w:t xml:space="preserve">45</w:t>
             </w:r>
           </w:p>
         </w:tc>
@@ -8071,7 +8506,7 @@
               <w:jc w:val="right"/>
             </w:pPr>
             <w:r>
-              <w:t xml:space="preserve">831</w:t>
+              <w:t xml:space="preserve">748</w:t>
             </w:r>
           </w:p>
         </w:tc>
@@ -8128,7 +8563,7 @@
               <w:jc w:val="right"/>
             </w:pPr>
             <w:r>
-              <w:t xml:space="preserve">50</w:t>
+              <w:t xml:space="preserve">45</w:t>
             </w:r>
           </w:p>
         </w:tc>
@@ -8139,7 +8574,7 @@
               <w:jc w:val="right"/>
             </w:pPr>
             <w:r>
-              <w:t xml:space="preserve">761</w:t>
+              <w:t xml:space="preserve">685</w:t>
             </w:r>
           </w:p>
         </w:tc>
@@ -8513,7 +8948,7 @@
         <w:pStyle w:val="FirstParagraph"/>
       </w:pPr>
       <w:r>
-        <w:t xml:space="preserve">There are 28 extant Chinook salmon populations in the Snake River; of those, 14 contain IPTDS used to monitor natural origin population abundance. For steelhead, there are 23 of which 14 contain IPTDS to monitor spawner abundance. Our results suggest we need to detect a minimum of about 50 tags per TRT population to achieve acceptable precision in our abundance estimates at the TRT spatial scale. Figures</w:t>
+        <w:t xml:space="preserve">There are 28 extant Chinook salmon populations in the Snake River; of those, 14 contain IPTDS used to monitor natural origin population abundance. For steelhead, there are 23 of which 14 contain IPTDS to monitor spawner abundance. Our results suggest we need to detect a minimum of about 45 tags per TRT population to achieve acceptable precision in our abundance estimates at the TRT spatial scale. Figures</w:t>
       </w:r>
       <w:r>
         <w:t xml:space="preserve"> </w:t>

</xml_diff>

<commit_message>
added CRLOL-s steelhead 2019 to list of populations that should be excluded, because LC1 and LC2 blew out that year. Also excluded any other results marked "invalid".
Fixed how graphs display model fit (used predictions instead of geom_smooth)
</commit_message>
<xml_diff>
--- a/trap_rate/TrapRateEffects.docx
+++ b/trap_rate/TrapRateEffects.docx
@@ -119,13 +119,13 @@
         <w:pStyle w:val="Date"/>
       </w:pPr>
       <w:r>
-        <w:t xml:space="preserve">January</w:t>
+        <w:t xml:space="preserve">February</w:t>
       </w:r>
       <w:r>
         <w:t xml:space="preserve"> </w:t>
       </w:r>
       <w:r>
-        <w:t xml:space="preserve">16,</w:t>
+        <w:t xml:space="preserve">18,</w:t>
       </w:r>
       <w:r>
         <w:t xml:space="preserve"> </w:t>
@@ -5466,7 +5466,7 @@
               <w:jc w:val="right"/>
             </w:pPr>
             <w:r>
-              <w:t xml:space="preserve">54</w:t>
+              <w:t xml:space="preserve">61</w:t>
             </w:r>
           </w:p>
         </w:tc>
@@ -5512,7 +5512,7 @@
               <w:jc w:val="right"/>
             </w:pPr>
             <w:r>
-              <w:t xml:space="preserve">44</w:t>
+              <w:t xml:space="preserve">52</w:t>
             </w:r>
           </w:p>
         </w:tc>
@@ -5523,7 +5523,7 @@
               <w:jc w:val="right"/>
             </w:pPr>
             <w:r>
-              <w:t xml:space="preserve">0.149</w:t>
+              <w:t xml:space="preserve">0.150</w:t>
             </w:r>
           </w:p>
         </w:tc>
@@ -5558,7 +5558,7 @@
               <w:jc w:val="right"/>
             </w:pPr>
             <w:r>
-              <w:t xml:space="preserve">55</w:t>
+              <w:t xml:space="preserve">58</w:t>
             </w:r>
           </w:p>
         </w:tc>
@@ -5569,7 +5569,7 @@
               <w:jc w:val="right"/>
             </w:pPr>
             <w:r>
-              <w:t xml:space="preserve">0.149</w:t>
+              <w:t xml:space="preserve">0.150</w:t>
             </w:r>
           </w:p>
         </w:tc>
@@ -5604,7 +5604,7 @@
               <w:jc w:val="right"/>
             </w:pPr>
             <w:r>
-              <w:t xml:space="preserve">40</w:t>
+              <w:t xml:space="preserve">43</w:t>
             </w:r>
           </w:p>
         </w:tc>
@@ -5615,7 +5615,7 @@
               <w:jc w:val="right"/>
             </w:pPr>
             <w:r>
-              <w:t xml:space="preserve">0.149</w:t>
+              <w:t xml:space="preserve">0.147</w:t>
             </w:r>
           </w:p>
         </w:tc>
@@ -5650,7 +5650,7 @@
               <w:jc w:val="right"/>
             </w:pPr>
             <w:r>
-              <w:t xml:space="preserve">29</w:t>
+              <w:t xml:space="preserve">32</w:t>
             </w:r>
           </w:p>
         </w:tc>
@@ -5696,7 +5696,7 @@
               <w:jc w:val="right"/>
             </w:pPr>
             <w:r>
-              <w:t xml:space="preserve">46</w:t>
+              <w:t xml:space="preserve">48</w:t>
             </w:r>
           </w:p>
         </w:tc>
@@ -5707,7 +5707,7 @@
               <w:jc w:val="right"/>
             </w:pPr>
             <w:r>
-              <w:t xml:space="preserve">0.148</w:t>
+              <w:t xml:space="preserve">0.149</w:t>
             </w:r>
           </w:p>
         </w:tc>
@@ -5832,7 +5832,7 @@
               <w:jc w:val="left"/>
             </w:pPr>
             <w:r>
-              <w:t xml:space="preserve">3 %</w:t>
+              <w:t xml:space="preserve">3.3 %</w:t>
             </w:r>
           </w:p>
         </w:tc>
@@ -5878,7 +5878,7 @@
               <w:jc w:val="left"/>
             </w:pPr>
             <w:r>
-              <w:t xml:space="preserve">2.1 %</w:t>
+              <w:t xml:space="preserve">2.3 %</w:t>
             </w:r>
           </w:p>
         </w:tc>
@@ -5924,7 +5924,7 @@
               <w:jc w:val="left"/>
             </w:pPr>
             <w:r>
-              <w:t xml:space="preserve">2.7 %</w:t>
+              <w:t xml:space="preserve">3 %</w:t>
             </w:r>
           </w:p>
         </w:tc>
@@ -5935,7 +5935,7 @@
               <w:jc w:val="right"/>
             </w:pPr>
             <w:r>
-              <w:t xml:space="preserve">0.149</w:t>
+              <w:t xml:space="preserve">0.150</w:t>
             </w:r>
           </w:p>
         </w:tc>
@@ -5970,7 +5970,7 @@
               <w:jc w:val="left"/>
             </w:pPr>
             <w:r>
-              <w:t xml:space="preserve">1.1 %</w:t>
+              <w:t xml:space="preserve">1.2 %</w:t>
             </w:r>
           </w:p>
         </w:tc>
@@ -5981,7 +5981,7 @@
               <w:jc w:val="right"/>
             </w:pPr>
             <w:r>
-              <w:t xml:space="preserve">0.150</w:t>
+              <w:t xml:space="preserve">0.144</w:t>
             </w:r>
           </w:p>
         </w:tc>
@@ -6016,7 +6016,7 @@
               <w:jc w:val="left"/>
             </w:pPr>
             <w:r>
-              <w:t xml:space="preserve">0.9 %</w:t>
+              <w:t xml:space="preserve">1 %</w:t>
             </w:r>
           </w:p>
         </w:tc>
@@ -6027,7 +6027,7 @@
               <w:jc w:val="right"/>
             </w:pPr>
             <w:r>
-              <w:t xml:space="preserve">0.143</w:t>
+              <w:t xml:space="preserve">0.145</w:t>
             </w:r>
           </w:p>
         </w:tc>
@@ -6366,7 +6366,7 @@
               <w:jc w:val="left"/>
             </w:pPr>
             <w:r>
-              <w:t xml:space="preserve">41.4 %</w:t>
+              <w:t xml:space="preserve">34.2 %</w:t>
             </w:r>
           </w:p>
         </w:tc>
@@ -6390,7 +6390,7 @@
               <w:jc w:val="left"/>
             </w:pPr>
             <w:r>
-              <w:t xml:space="preserve">39.5 %</w:t>
+              <w:t xml:space="preserve">38.5 %</w:t>
             </w:r>
           </w:p>
         </w:tc>
@@ -6919,18 +6919,18 @@
               <w:jc w:val="left"/>
             </w:pPr>
             <w:r>
-              <w:t xml:space="preserve">GRLOS</w:t>
-            </w:r>
-          </w:p>
-        </w:tc>
-        <w:tc>
-          <w:p>
-            <w:pPr>
-              <w:pStyle w:val="Compact"/>
-              <w:jc w:val="left"/>
-            </w:pPr>
-            <w:r>
-              <w:t xml:space="preserve">Lostine River</w:t>
+              <w:t xml:space="preserve">SCUMA</w:t>
+            </w:r>
+          </w:p>
+        </w:tc>
+        <w:tc>
+          <w:p>
+            <w:pPr>
+              <w:pStyle w:val="Compact"/>
+              <w:jc w:val="left"/>
+            </w:pPr>
+            <w:r>
+              <w:t xml:space="preserve">Upper South Fork Clearwater</w:t>
             </w:r>
           </w:p>
         </w:tc>
@@ -6941,7 +6941,7 @@
               <w:jc w:val="right"/>
             </w:pPr>
             <w:r>
-              <w:t xml:space="preserve">0.020</w:t>
+              <w:t xml:space="preserve">0.021</w:t>
             </w:r>
           </w:p>
         </w:tc>
@@ -6963,7 +6963,7 @@
               <w:jc w:val="right"/>
             </w:pPr>
             <w:r>
-              <w:t xml:space="preserve">2,302</w:t>
+              <w:t xml:space="preserve">2,096</w:t>
             </w:r>
           </w:p>
         </w:tc>
@@ -6987,18 +6987,18 @@
               <w:jc w:val="left"/>
             </w:pPr>
             <w:r>
-              <w:t xml:space="preserve">SCUMA</w:t>
-            </w:r>
-          </w:p>
-        </w:tc>
-        <w:tc>
-          <w:p>
-            <w:pPr>
-              <w:pStyle w:val="Compact"/>
-              <w:jc w:val="left"/>
-            </w:pPr>
-            <w:r>
-              <w:t xml:space="preserve">Upper South Fork Clearwater</w:t>
+              <w:t xml:space="preserve">SRLEM</w:t>
+            </w:r>
+          </w:p>
+        </w:tc>
+        <w:tc>
+          <w:p>
+            <w:pPr>
+              <w:pStyle w:val="Compact"/>
+              <w:jc w:val="left"/>
+            </w:pPr>
+            <w:r>
+              <w:t xml:space="preserve">Lemhi River</w:t>
             </w:r>
           </w:p>
         </w:tc>
@@ -7009,7 +7009,7 @@
               <w:jc w:val="right"/>
             </w:pPr>
             <w:r>
-              <w:t xml:space="preserve">0.021</w:t>
+              <w:t xml:space="preserve">0.022</w:t>
             </w:r>
           </w:p>
         </w:tc>
@@ -7031,7 +7031,7 @@
               <w:jc w:val="right"/>
             </w:pPr>
             <w:r>
-              <w:t xml:space="preserve">2,096</w:t>
+              <w:t xml:space="preserve">2,006</w:t>
             </w:r>
           </w:p>
         </w:tc>
@@ -7055,18 +7055,18 @@
               <w:jc w:val="left"/>
             </w:pPr>
             <w:r>
-              <w:t xml:space="preserve">SRLEM</w:t>
-            </w:r>
-          </w:p>
-        </w:tc>
-        <w:tc>
-          <w:p>
-            <w:pPr>
-              <w:pStyle w:val="Compact"/>
-              <w:jc w:val="left"/>
-            </w:pPr>
-            <w:r>
-              <w:t xml:space="preserve">Lemhi River</w:t>
+              <w:t xml:space="preserve">MFBEA</w:t>
+            </w:r>
+          </w:p>
+        </w:tc>
+        <w:tc>
+          <w:p>
+            <w:pPr>
+              <w:pStyle w:val="Compact"/>
+              <w:jc w:val="left"/>
+            </w:pPr>
+            <w:r>
+              <w:t xml:space="preserve">Bear Valley Creek</w:t>
             </w:r>
           </w:p>
         </w:tc>
@@ -7077,7 +7077,7 @@
               <w:jc w:val="right"/>
             </w:pPr>
             <w:r>
-              <w:t xml:space="preserve">0.022</w:t>
+              <w:t xml:space="preserve">0.032</w:t>
             </w:r>
           </w:p>
         </w:tc>
@@ -7099,7 +7099,7 @@
               <w:jc w:val="right"/>
             </w:pPr>
             <w:r>
-              <w:t xml:space="preserve">2,006</w:t>
+              <w:t xml:space="preserve">1,395</w:t>
             </w:r>
           </w:p>
         </w:tc>
@@ -7123,18 +7123,18 @@
               <w:jc w:val="left"/>
             </w:pPr>
             <w:r>
-              <w:t xml:space="preserve">MFBEA</w:t>
-            </w:r>
-          </w:p>
-        </w:tc>
-        <w:tc>
-          <w:p>
-            <w:pPr>
-              <w:pStyle w:val="Compact"/>
-              <w:jc w:val="left"/>
-            </w:pPr>
-            <w:r>
-              <w:t xml:space="preserve">Bear Valley Creek</w:t>
+              <w:t xml:space="preserve">IRMAI</w:t>
+            </w:r>
+          </w:p>
+        </w:tc>
+        <w:tc>
+          <w:p>
+            <w:pPr>
+              <w:pStyle w:val="Compact"/>
+              <w:jc w:val="left"/>
+            </w:pPr>
+            <w:r>
+              <w:t xml:space="preserve">Imnaha River mainstem</w:t>
             </w:r>
           </w:p>
         </w:tc>
@@ -7145,7 +7145,7 @@
               <w:jc w:val="right"/>
             </w:pPr>
             <w:r>
-              <w:t xml:space="preserve">0.032</w:t>
+              <w:t xml:space="preserve">0.039</w:t>
             </w:r>
           </w:p>
         </w:tc>
@@ -7167,7 +7167,7 @@
               <w:jc w:val="right"/>
             </w:pPr>
             <w:r>
-              <w:t xml:space="preserve">1,395</w:t>
+              <w:t xml:space="preserve">1,157</w:t>
             </w:r>
           </w:p>
         </w:tc>
@@ -7191,18 +7191,18 @@
               <w:jc w:val="left"/>
             </w:pPr>
             <w:r>
-              <w:t xml:space="preserve">IRMAI</w:t>
-            </w:r>
-          </w:p>
-        </w:tc>
-        <w:tc>
-          <w:p>
-            <w:pPr>
-              <w:pStyle w:val="Compact"/>
-              <w:jc w:val="left"/>
-            </w:pPr>
-            <w:r>
-              <w:t xml:space="preserve">Imnaha River mainstem</w:t>
+              <w:t xml:space="preserve">MFBIG</w:t>
+            </w:r>
+          </w:p>
+        </w:tc>
+        <w:tc>
+          <w:p>
+            <w:pPr>
+              <w:pStyle w:val="Compact"/>
+              <w:jc w:val="left"/>
+            </w:pPr>
+            <w:r>
+              <w:t xml:space="preserve">Big Creek</w:t>
             </w:r>
           </w:p>
         </w:tc>
@@ -7235,7 +7235,7 @@
               <w:jc w:val="right"/>
             </w:pPr>
             <w:r>
-              <w:t xml:space="preserve">1,157</w:t>
+              <w:t xml:space="preserve">1,147</w:t>
             </w:r>
           </w:p>
         </w:tc>
@@ -7259,18 +7259,18 @@
               <w:jc w:val="left"/>
             </w:pPr>
             <w:r>
-              <w:t xml:space="preserve">MFBIG</w:t>
-            </w:r>
-          </w:p>
-        </w:tc>
-        <w:tc>
-          <w:p>
-            <w:pPr>
-              <w:pStyle w:val="Compact"/>
-              <w:jc w:val="left"/>
-            </w:pPr>
-            <w:r>
-              <w:t xml:space="preserve">Big Creek</w:t>
+              <w:t xml:space="preserve">SFEFS</w:t>
+            </w:r>
+          </w:p>
+        </w:tc>
+        <w:tc>
+          <w:p>
+            <w:pPr>
+              <w:pStyle w:val="Compact"/>
+              <w:jc w:val="left"/>
+            </w:pPr>
+            <w:r>
+              <w:t xml:space="preserve">East Fork South Fork Salmon River</w:t>
             </w:r>
           </w:p>
         </w:tc>
@@ -7281,7 +7281,7 @@
               <w:jc w:val="right"/>
             </w:pPr>
             <w:r>
-              <w:t xml:space="preserve">0.039</w:t>
+              <w:t xml:space="preserve">0.040</w:t>
             </w:r>
           </w:p>
         </w:tc>
@@ -7303,7 +7303,7 @@
               <w:jc w:val="right"/>
             </w:pPr>
             <w:r>
-              <w:t xml:space="preserve">1,147</w:t>
+              <w:t xml:space="preserve">1,116</w:t>
             </w:r>
           </w:p>
         </w:tc>
@@ -7327,18 +7327,18 @@
               <w:jc w:val="left"/>
             </w:pPr>
             <w:r>
-              <w:t xml:space="preserve">SFMAI</w:t>
-            </w:r>
-          </w:p>
-        </w:tc>
-        <w:tc>
-          <w:p>
-            <w:pPr>
-              <w:pStyle w:val="Compact"/>
-              <w:jc w:val="left"/>
-            </w:pPr>
-            <w:r>
-              <w:t xml:space="preserve">South Fork Salmon River mainstem</w:t>
+              <w:t xml:space="preserve">SFSEC</w:t>
+            </w:r>
+          </w:p>
+        </w:tc>
+        <w:tc>
+          <w:p>
+            <w:pPr>
+              <w:pStyle w:val="Compact"/>
+              <w:jc w:val="left"/>
+            </w:pPr>
+            <w:r>
+              <w:t xml:space="preserve">Secesh River</w:t>
             </w:r>
           </w:p>
         </w:tc>
@@ -7349,7 +7349,7 @@
               <w:jc w:val="right"/>
             </w:pPr>
             <w:r>
-              <w:t xml:space="preserve">0.040</w:t>
+              <w:t xml:space="preserve">0.043</w:t>
             </w:r>
           </w:p>
         </w:tc>
@@ -7371,7 +7371,7 @@
               <w:jc w:val="right"/>
             </w:pPr>
             <w:r>
-              <w:t xml:space="preserve">1,135</w:t>
+              <w:t xml:space="preserve">1,039</w:t>
             </w:r>
           </w:p>
         </w:tc>
@@ -7395,18 +7395,18 @@
               <w:jc w:val="left"/>
             </w:pPr>
             <w:r>
-              <w:t xml:space="preserve">SFEFS</w:t>
-            </w:r>
-          </w:p>
-        </w:tc>
-        <w:tc>
-          <w:p>
-            <w:pPr>
-              <w:pStyle w:val="Compact"/>
-              <w:jc w:val="left"/>
-            </w:pPr>
-            <w:r>
-              <w:t xml:space="preserve">East Fork South Fork Salmon River</w:t>
+              <w:t xml:space="preserve">GRLOS</w:t>
+            </w:r>
+          </w:p>
+        </w:tc>
+        <w:tc>
+          <w:p>
+            <w:pPr>
+              <w:pStyle w:val="Compact"/>
+              <w:jc w:val="left"/>
+            </w:pPr>
+            <w:r>
+              <w:t xml:space="preserve">Lostine River</w:t>
             </w:r>
           </w:p>
         </w:tc>
@@ -7417,7 +7417,7 @@
               <w:jc w:val="right"/>
             </w:pPr>
             <w:r>
-              <w:t xml:space="preserve">0.040</w:t>
+              <w:t xml:space="preserve">-</w:t>
             </w:r>
           </w:p>
         </w:tc>
@@ -7439,75 +7439,7 @@
               <w:jc w:val="right"/>
             </w:pPr>
             <w:r>
-              <w:t xml:space="preserve">1,116</w:t>
-            </w:r>
-          </w:p>
-        </w:tc>
-      </w:tr>
-      <w:tr>
-        <w:tc>
-          <w:p>
-            <w:pPr>
-              <w:pStyle w:val="Compact"/>
-              <w:jc w:val="left"/>
-            </w:pPr>
-            <w:r>
-              <w:t xml:space="preserve">Chinook</w:t>
-            </w:r>
-          </w:p>
-        </w:tc>
-        <w:tc>
-          <w:p>
-            <w:pPr>
-              <w:pStyle w:val="Compact"/>
-              <w:jc w:val="left"/>
-            </w:pPr>
-            <w:r>
-              <w:t xml:space="preserve">SFSEC</w:t>
-            </w:r>
-          </w:p>
-        </w:tc>
-        <w:tc>
-          <w:p>
-            <w:pPr>
-              <w:pStyle w:val="Compact"/>
-              <w:jc w:val="left"/>
-            </w:pPr>
-            <w:r>
-              <w:t xml:space="preserve">Secesh River</w:t>
-            </w:r>
-          </w:p>
-        </w:tc>
-        <w:tc>
-          <w:p>
-            <w:pPr>
-              <w:pStyle w:val="Compact"/>
-              <w:jc w:val="right"/>
-            </w:pPr>
-            <w:r>
-              <w:t xml:space="preserve">0.043</w:t>
-            </w:r>
-          </w:p>
-        </w:tc>
-        <w:tc>
-          <w:p>
-            <w:pPr>
-              <w:pStyle w:val="Compact"/>
-              <w:jc w:val="right"/>
-            </w:pPr>
-            <w:r>
-              <w:t xml:space="preserve">45</w:t>
-            </w:r>
-          </w:p>
-        </w:tc>
-        <w:tc>
-          <w:p>
-            <w:pPr>
-              <w:pStyle w:val="Compact"/>
-              <w:jc w:val="right"/>
-            </w:pPr>
-            <w:r>
-              <w:t xml:space="preserve">1,039</w:t>
+              <w:t xml:space="preserve">-</w:t>
             </w:r>
           </w:p>
         </w:tc>
@@ -7918,18 +7850,18 @@
               <w:jc w:val="left"/>
             </w:pPr>
             <w:r>
-              <w:t xml:space="preserve">CRLOL-s</w:t>
-            </w:r>
-          </w:p>
-        </w:tc>
-        <w:tc>
-          <w:p>
-            <w:pPr>
-              <w:pStyle w:val="Compact"/>
-              <w:jc w:val="left"/>
-            </w:pPr>
-            <w:r>
-              <w:t xml:space="preserve">Lolo Creek</w:t>
+              <w:t xml:space="preserve">SRPAN-s</w:t>
+            </w:r>
+          </w:p>
+        </w:tc>
+        <w:tc>
+          <w:p>
+            <w:pPr>
+              <w:pStyle w:val="Compact"/>
+              <w:jc w:val="left"/>
+            </w:pPr>
+            <w:r>
+              <w:t xml:space="preserve">Panther Creek</w:t>
             </w:r>
           </w:p>
         </w:tc>
@@ -7962,7 +7894,7 @@
               <w:jc w:val="right"/>
             </w:pPr>
             <w:r>
-              <w:t xml:space="preserve">4,186</w:t>
+              <w:t xml:space="preserve">4,089</w:t>
             </w:r>
           </w:p>
         </w:tc>
@@ -7986,18 +7918,18 @@
               <w:jc w:val="left"/>
             </w:pPr>
             <w:r>
-              <w:t xml:space="preserve">CRSFC-s</w:t>
-            </w:r>
-          </w:p>
-        </w:tc>
-        <w:tc>
-          <w:p>
-            <w:pPr>
-              <w:pStyle w:val="Compact"/>
-              <w:jc w:val="left"/>
-            </w:pPr>
-            <w:r>
-              <w:t xml:space="preserve">South Fork Clearwater River</w:t>
+              <w:t xml:space="preserve">CRLOL-s</w:t>
+            </w:r>
+          </w:p>
+        </w:tc>
+        <w:tc>
+          <w:p>
+            <w:pPr>
+              <w:pStyle w:val="Compact"/>
+              <w:jc w:val="left"/>
+            </w:pPr>
+            <w:r>
+              <w:t xml:space="preserve">Lolo Creek</w:t>
             </w:r>
           </w:p>
         </w:tc>
@@ -8008,7 +7940,7 @@
               <w:jc w:val="right"/>
             </w:pPr>
             <w:r>
-              <w:t xml:space="preserve">0.019</w:t>
+              <w:t xml:space="preserve">0.011</w:t>
             </w:r>
           </w:p>
         </w:tc>
@@ -8030,7 +7962,7 @@
               <w:jc w:val="right"/>
             </w:pPr>
             <w:r>
-              <w:t xml:space="preserve">2,354</w:t>
+              <w:t xml:space="preserve">4,073</w:t>
             </w:r>
           </w:p>
         </w:tc>
@@ -8054,18 +7986,18 @@
               <w:jc w:val="left"/>
             </w:pPr>
             <w:r>
-              <w:t xml:space="preserve">SFMAI-s</w:t>
-            </w:r>
-          </w:p>
-        </w:tc>
-        <w:tc>
-          <w:p>
-            <w:pPr>
-              <w:pStyle w:val="Compact"/>
-              <w:jc w:val="left"/>
-            </w:pPr>
-            <w:r>
-              <w:t xml:space="preserve">South Fork Salmon River</w:t>
+              <w:t xml:space="preserve">CRSFC-s</w:t>
+            </w:r>
+          </w:p>
+        </w:tc>
+        <w:tc>
+          <w:p>
+            <w:pPr>
+              <w:pStyle w:val="Compact"/>
+              <w:jc w:val="left"/>
+            </w:pPr>
+            <w:r>
+              <w:t xml:space="preserve">South Fork Clearwater River</w:t>
             </w:r>
           </w:p>
         </w:tc>
@@ -8076,7 +8008,7 @@
               <w:jc w:val="right"/>
             </w:pPr>
             <w:r>
-              <w:t xml:space="preserve">0.023</w:t>
+              <w:t xml:space="preserve">0.019</w:t>
             </w:r>
           </w:p>
         </w:tc>
@@ -8098,7 +8030,7 @@
               <w:jc w:val="right"/>
             </w:pPr>
             <w:r>
-              <w:t xml:space="preserve">1,967</w:t>
+              <w:t xml:space="preserve">2,354</w:t>
             </w:r>
           </w:p>
         </w:tc>
@@ -8122,18 +8054,18 @@
               <w:jc w:val="left"/>
             </w:pPr>
             <w:r>
-              <w:t xml:space="preserve">CRLMA-s</w:t>
-            </w:r>
-          </w:p>
-        </w:tc>
-        <w:tc>
-          <w:p>
-            <w:pPr>
-              <w:pStyle w:val="Compact"/>
-              <w:jc w:val="left"/>
-            </w:pPr>
-            <w:r>
-              <w:t xml:space="preserve">Clearwater River lower mainstem</w:t>
+              <w:t xml:space="preserve">SFMAI-s</w:t>
+            </w:r>
+          </w:p>
+        </w:tc>
+        <w:tc>
+          <w:p>
+            <w:pPr>
+              <w:pStyle w:val="Compact"/>
+              <w:jc w:val="left"/>
+            </w:pPr>
+            <w:r>
+              <w:t xml:space="preserve">South Fork Salmon River</w:t>
             </w:r>
           </w:p>
         </w:tc>
@@ -8166,7 +8098,7 @@
               <w:jc w:val="right"/>
             </w:pPr>
             <w:r>
-              <w:t xml:space="preserve">1,954</w:t>
+              <w:t xml:space="preserve">1,967</w:t>
             </w:r>
           </w:p>
         </w:tc>
@@ -8190,18 +8122,18 @@
               <w:jc w:val="left"/>
             </w:pPr>
             <w:r>
-              <w:t xml:space="preserve">GRWAL-s</w:t>
-            </w:r>
-          </w:p>
-        </w:tc>
-        <w:tc>
-          <w:p>
-            <w:pPr>
-              <w:pStyle w:val="Compact"/>
-              <w:jc w:val="left"/>
-            </w:pPr>
-            <w:r>
-              <w:t xml:space="preserve">Wallowa River</w:t>
+              <w:t xml:space="preserve">CRLMA-s</w:t>
+            </w:r>
+          </w:p>
+        </w:tc>
+        <w:tc>
+          <w:p>
+            <w:pPr>
+              <w:pStyle w:val="Compact"/>
+              <w:jc w:val="left"/>
+            </w:pPr>
+            <w:r>
+              <w:t xml:space="preserve">Clearwater River lower mainstem</w:t>
             </w:r>
           </w:p>
         </w:tc>
@@ -8212,7 +8144,7 @@
               <w:jc w:val="right"/>
             </w:pPr>
             <w:r>
-              <w:t xml:space="preserve">0.027</w:t>
+              <w:t xml:space="preserve">0.023</w:t>
             </w:r>
           </w:p>
         </w:tc>
@@ -8234,7 +8166,7 @@
               <w:jc w:val="right"/>
             </w:pPr>
             <w:r>
-              <w:t xml:space="preserve">1,692</w:t>
+              <w:t xml:space="preserve">1,954</w:t>
             </w:r>
           </w:p>
         </w:tc>
@@ -8303,6 +8235,74 @@
             </w:pPr>
             <w:r>
               <w:t xml:space="preserve">1,655</w:t>
+            </w:r>
+          </w:p>
+        </w:tc>
+      </w:tr>
+      <w:tr>
+        <w:tc>
+          <w:p>
+            <w:pPr>
+              <w:pStyle w:val="Compact"/>
+              <w:jc w:val="left"/>
+            </w:pPr>
+            <w:r>
+              <w:t xml:space="preserve">Steelhead</w:t>
+            </w:r>
+          </w:p>
+        </w:tc>
+        <w:tc>
+          <w:p>
+            <w:pPr>
+              <w:pStyle w:val="Compact"/>
+              <w:jc w:val="left"/>
+            </w:pPr>
+            <w:r>
+              <w:t xml:space="preserve">GRWAL-s</w:t>
+            </w:r>
+          </w:p>
+        </w:tc>
+        <w:tc>
+          <w:p>
+            <w:pPr>
+              <w:pStyle w:val="Compact"/>
+              <w:jc w:val="left"/>
+            </w:pPr>
+            <w:r>
+              <w:t xml:space="preserve">Wallowa River</w:t>
+            </w:r>
+          </w:p>
+        </w:tc>
+        <w:tc>
+          <w:p>
+            <w:pPr>
+              <w:pStyle w:val="Compact"/>
+              <w:jc w:val="right"/>
+            </w:pPr>
+            <w:r>
+              <w:t xml:space="preserve">0.030</w:t>
+            </w:r>
+          </w:p>
+        </w:tc>
+        <w:tc>
+          <w:p>
+            <w:pPr>
+              <w:pStyle w:val="Compact"/>
+              <w:jc w:val="right"/>
+            </w:pPr>
+            <w:r>
+              <w:t xml:space="preserve">45</w:t>
+            </w:r>
+          </w:p>
+        </w:tc>
+        <w:tc>
+          <w:p>
+            <w:pPr>
+              <w:pStyle w:val="Compact"/>
+              <w:jc w:val="right"/>
+            </w:pPr>
+            <w:r>
+              <w:t xml:space="preserve">1,498</w:t>
             </w:r>
           </w:p>
         </w:tc>
@@ -8948,7 +8948,7 @@
         <w:pStyle w:val="FirstParagraph"/>
       </w:pPr>
       <w:r>
-        <w:t xml:space="preserve">There are 28 extant Chinook salmon populations in the Snake River; of those, 14 contain IPTDS used to monitor natural origin population abundance. For steelhead, there are 23 of which 14 contain IPTDS to monitor spawner abundance. Our results suggest we need to detect a minimum of about 45 tags per TRT population to achieve acceptable precision in our abundance estimates at the TRT spatial scale. Figures</w:t>
+        <w:t xml:space="preserve">There are 28 extant Chinook salmon populations in the Snake River; of those, 13 contain IPTDS used to monitor natural origin population abundance. For steelhead, there are 23 of which 15 contain IPTDS to monitor spawner abundance. Our results suggest we need to detect a minimum of about 45 tags per TRT population to achieve acceptable precision in our abundance estimates at the TRT spatial scale. Figures</w:t>
       </w:r>
       <w:r>
         <w:t xml:space="preserve"> </w:t>

</xml_diff>